<commit_message>
Numeric Updown in ContextMenu
</commit_message>
<xml_diff>
--- a/Введение.docx
+++ b/Введение.docx
@@ -1,6 +1,6 @@
 
 <file path=word/document.xml><?xml version="1.0" encoding="utf-8"?>
-<w:document xmlns:wpc="http://schemas.microsoft.com/office/word/2010/wordprocessingCanvas" xmlns:mc="http://schemas.openxmlformats.org/markup-compatibility/2006" xmlns:o="urn:schemas-microsoft-com:office:office" xmlns:r="http://schemas.openxmlformats.org/officeDocument/2006/relationships" xmlns:m="http://schemas.openxmlformats.org/officeDocument/2006/math" xmlns:v="urn:schemas-microsoft-com:vml" xmlns:wp14="http://schemas.microsoft.com/office/word/2010/wordprocessingDrawing" xmlns:wp="http://schemas.openxmlformats.org/drawingml/2006/wordprocessingDrawing" xmlns:w10="urn:schemas-microsoft-com:office:word" xmlns:w="http://schemas.openxmlformats.org/wordprocessingml/2006/main" xmlns:w14="http://schemas.microsoft.com/office/word/2010/wordml" xmlns:w15="http://schemas.microsoft.com/office/word/2012/wordml" xmlns:wpg="http://schemas.microsoft.com/office/word/2010/wordprocessingGroup" xmlns:wpi="http://schemas.microsoft.com/office/word/2010/wordprocessingInk" xmlns:wne="http://schemas.microsoft.com/office/word/2006/wordml" xmlns:wps="http://schemas.microsoft.com/office/word/2010/wordprocessingShape" mc:Ignorable="w14 w15 wp14">
+<w:document xmlns:wpc="http://schemas.microsoft.com/office/word/2010/wordprocessingCanvas" xmlns:cx="http://schemas.microsoft.com/office/drawing/2014/chartex" xmlns:mc="http://schemas.openxmlformats.org/markup-compatibility/2006" xmlns:o="urn:schemas-microsoft-com:office:office" xmlns:r="http://schemas.openxmlformats.org/officeDocument/2006/relationships" xmlns:m="http://schemas.openxmlformats.org/officeDocument/2006/math" xmlns:v="urn:schemas-microsoft-com:vml" xmlns:wp14="http://schemas.microsoft.com/office/word/2010/wordprocessingDrawing" xmlns:wp="http://schemas.openxmlformats.org/drawingml/2006/wordprocessingDrawing" xmlns:w10="urn:schemas-microsoft-com:office:word" xmlns:w="http://schemas.openxmlformats.org/wordprocessingml/2006/main" xmlns:w14="http://schemas.microsoft.com/office/word/2010/wordml" xmlns:w15="http://schemas.microsoft.com/office/word/2012/wordml" xmlns:w16se="http://schemas.microsoft.com/office/word/2015/wordml/symex" xmlns:wpg="http://schemas.microsoft.com/office/word/2010/wordprocessingGroup" xmlns:wpi="http://schemas.microsoft.com/office/word/2010/wordprocessingInk" xmlns:wne="http://schemas.microsoft.com/office/word/2006/wordml" xmlns:wps="http://schemas.microsoft.com/office/word/2010/wordprocessingShape" mc:Ignorable="w14 w15 w16se wp14">
   <w:body>
     <w:p>
       <w:pPr>
@@ -194,19 +194,22 @@
         <w:rPr>
           <w:szCs w:val="28"/>
         </w:rPr>
-        <w:t xml:space="preserve">к </w:t>
-      </w:r>
-      <w:r>
-        <w:rPr>
-          <w:szCs w:val="28"/>
-        </w:rPr>
-        <w:t>дипломной</w:t>
-      </w:r>
-      <w:r>
-        <w:rPr>
-          <w:szCs w:val="28"/>
-        </w:rPr>
-        <w:t xml:space="preserve"> работе по теме «Программное средство для расчета химического состава образцов»</w:t>
+        <w:t>к дипломной работе по теме:</w:t>
+      </w:r>
+    </w:p>
+    <w:p>
+      <w:pPr>
+        <w:spacing w:line="252" w:lineRule="auto"/>
+        <w:jc w:val="center"/>
+        <w:rPr>
+          <w:szCs w:val="28"/>
+        </w:rPr>
+      </w:pPr>
+      <w:r>
+        <w:rPr>
+          <w:szCs w:val="28"/>
+        </w:rPr>
+        <w:t>«Программное средство для расчета химического состава образцов»</w:t>
       </w:r>
     </w:p>
     <w:p>
@@ -556,6 +559,7 @@
           <w:id w:val="1394704179"/>
           <w:citation/>
         </w:sdtPr>
+        <w:sdtEndPr/>
         <w:sdtContent>
           <w:r>
             <w:fldChar w:fldCharType="begin"/>
@@ -619,10 +623,16 @@
       <w:r>
         <w:t>, а также калибровочных данных, различных настроек и пр.</w:t>
       </w:r>
-    </w:p>
-    <w:p>
-      <w:r>
-        <w:t>- автоматизация подготовки сводных отчетов по результатам расчета анализов, выполненных по заданным схемах, в заданный интервал времени.</w:t>
+      <w:r>
+        <w:t>;</w:t>
+      </w:r>
+    </w:p>
+    <w:p>
+      <w:r>
+        <w:t>- автоматизация подготовки сводных отчетов по результатам расчета анализов, выполненных по заданным схем</w:t>
+      </w:r>
+      <w:r>
+        <w:t>ах, в заданный интервал времени;</w:t>
       </w:r>
     </w:p>
     <w:p>
@@ -641,10 +651,28 @@
     </w:p>
     <w:p>
       <w:r>
-        <w:t xml:space="preserve">Для решения поставленных задач предполагается использовать </w:t>
-      </w:r>
-      <w:r>
-        <w:t>следующие средства</w:t>
+        <w:t xml:space="preserve">Для решения поставленных задач </w:t>
+      </w:r>
+      <w:r>
+        <w:t>предполагается и</w:t>
+      </w:r>
+      <w:r>
+        <w:t>спользова</w:t>
+      </w:r>
+      <w:r>
+        <w:t>ть</w:t>
+      </w:r>
+      <w:r>
+        <w:t xml:space="preserve"> </w:t>
+      </w:r>
+      <w:r>
+        <w:t xml:space="preserve">следующие </w:t>
+      </w:r>
+      <w:r>
+        <w:t xml:space="preserve">программные </w:t>
+      </w:r>
+      <w:r>
+        <w:t>средства</w:t>
       </w:r>
       <w:r>
         <w:t>:</w:t>
@@ -677,6 +705,12 @@
         </w:rPr>
         <w:t xml:space="preserve"> 15.7.5</w:t>
       </w:r>
+      <w:r>
+        <w:rPr>
+          <w:lang w:val="en-US"/>
+        </w:rPr>
+        <w:t>;</w:t>
+      </w:r>
     </w:p>
     <w:p>
       <w:pPr>
@@ -793,7 +827,7 @@
         <w:rPr>
           <w:lang w:val="en-US"/>
         </w:rPr>
-        <w:t xml:space="preserve"> </w:t>
+        <w:t>;</w:t>
       </w:r>
     </w:p>
     <w:p>
@@ -834,7 +868,10 @@
         <w:t xml:space="preserve"> 6.0</w:t>
       </w:r>
       <w:r>
-        <w:t xml:space="preserve"> в качестве средства обеспечения доступа к БД</w:t>
+        <w:t xml:space="preserve"> в качестве с</w:t>
+      </w:r>
+      <w:r>
+        <w:t>редства обеспечения доступа к базе данных;</w:t>
       </w:r>
     </w:p>
     <w:p>
@@ -868,41 +905,43 @@
       <w:r>
         <w:t xml:space="preserve"> </w:t>
       </w:r>
+      <w:proofErr w:type="spellStart"/>
       <w:r>
         <w:rPr>
           <w:lang w:val="en-US"/>
         </w:rPr>
         <w:t>LocalDB</w:t>
       </w:r>
+      <w:proofErr w:type="spellEnd"/>
       <w:r>
         <w:t xml:space="preserve">, </w:t>
       </w:r>
       <w:r>
-        <w:t>т</w:t>
-      </w:r>
-      <w:r>
-        <w:t>ак</w:t>
-      </w:r>
-      <w:r>
-        <w:t xml:space="preserve"> </w:t>
-      </w:r>
-      <w:r>
-        <w:t>как</w:t>
-      </w:r>
-      <w:r>
-        <w:t xml:space="preserve"> </w:t>
-      </w:r>
-      <w:r>
-        <w:t xml:space="preserve">при подключении с использованием строки подключения </w:t>
-      </w:r>
-      <w:r>
-        <w:t>автоматически</w:t>
-      </w:r>
-      <w:r>
-        <w:t xml:space="preserve"> </w:t>
-      </w:r>
-      <w:r>
-        <w:t>создается</w:t>
+        <w:t>наиболее приемлемый вариант</w:t>
+      </w:r>
+      <w:r>
+        <w:t xml:space="preserve">, принимая в расчет тот факт, что в геохимических лабораториях, как правило, отсутствует штатный сотрудник, который следил бы за состоянием и работой полноценного </w:t>
+      </w:r>
+      <w:r>
+        <w:rPr>
+          <w:lang w:val="en-US"/>
+        </w:rPr>
+        <w:t>MS SQL Server</w:t>
+      </w:r>
+      <w:r>
+        <w:t>’</w:t>
+      </w:r>
+      <w:r>
+        <w:t>а, а также особенность данной версии, состоящей в автоматическом</w:t>
+      </w:r>
+      <w:r>
+        <w:t xml:space="preserve"> </w:t>
+      </w:r>
+      <w:r>
+        <w:t>созда</w:t>
+      </w:r>
+      <w:r>
+        <w:t>нии</w:t>
       </w:r>
       <w:r>
         <w:t xml:space="preserve"> </w:t>
@@ -914,19 +953,25 @@
         <w:t xml:space="preserve"> </w:t>
       </w:r>
       <w:r>
-        <w:t>запускается</w:t>
-      </w:r>
-      <w:r>
-        <w:t xml:space="preserve"> </w:t>
-      </w:r>
-      <w:r>
-        <w:t>требуемая</w:t>
-      </w:r>
-      <w:r>
-        <w:t xml:space="preserve"> </w:t>
-      </w:r>
-      <w:r>
-        <w:t>инфраструктура</w:t>
+        <w:t>запуске</w:t>
+      </w:r>
+      <w:r>
+        <w:t xml:space="preserve"> </w:t>
+      </w:r>
+      <w:r>
+        <w:t>требуем</w:t>
+      </w:r>
+      <w:r>
+        <w:t>ой</w:t>
+      </w:r>
+      <w:r>
+        <w:t xml:space="preserve"> </w:t>
+      </w:r>
+      <w:r>
+        <w:t>инфраструктур</w:t>
+      </w:r>
+      <w:r>
+        <w:t>ы</w:t>
       </w:r>
       <w:r>
         <w:t xml:space="preserve"> </w:t>
@@ -1017,6 +1062,9 @@
       </w:r>
       <w:r>
         <w:t>задач</w:t>
+      </w:r>
+      <w:r>
+        <w:t>, в случае если подключение осуществляется через строку подключения</w:t>
       </w:r>
       <w:r>
         <w:t xml:space="preserve"> </w:t>
@@ -1098,7 +1146,7 @@
         </w:sdtContent>
       </w:sdt>
       <w:r>
-        <w:t xml:space="preserve"> наиболее приемлемый вариант </w:t>
+        <w:t>.</w:t>
       </w:r>
     </w:p>
     <w:p>
@@ -1117,8 +1165,6 @@
       <w:r>
         <w:t>, в целом</w:t>
       </w:r>
-      <w:bookmarkStart w:id="0" w:name="_GoBack"/>
-      <w:bookmarkEnd w:id="0"/>
       <w:r>
         <w:t>.</w:t>
       </w:r>
@@ -1135,9 +1181,11 @@
     <w:sdt>
       <w:sdtPr>
         <w:rPr>
-          <w:rFonts w:ascii="Times New Roman" w:hAnsi="Times New Roman" w:cs="Times New Roman"/>
+          <w:rFonts w:ascii="Times New Roman" w:eastAsiaTheme="minorHAnsi" w:hAnsi="Times New Roman" w:cs="Times New Roman"/>
+          <w:color w:val="000000" w:themeColor="text1"/>
           <w:sz w:val="28"/>
           <w:szCs w:val="28"/>
+          <w:lang w:eastAsia="en-US"/>
         </w:rPr>
         <w:id w:val="50745132"/>
         <w:docPartObj>
@@ -1147,10 +1195,8 @@
       </w:sdtPr>
       <w:sdtEndPr>
         <w:rPr>
-          <w:rFonts w:eastAsiaTheme="minorHAnsi" w:cstheme="minorBidi"/>
-          <w:color w:val="000000" w:themeColor="text1"/>
+          <w:rFonts w:cstheme="minorBidi"/>
           <w:szCs w:val="22"/>
-          <w:lang w:eastAsia="en-US"/>
         </w:rPr>
       </w:sdtEndPr>
       <w:sdtContent>
@@ -1165,6 +1211,7 @@
             <w:id w:val="111145805"/>
             <w:bibliography/>
           </w:sdtPr>
+          <w:sdtEndPr/>
           <w:sdtContent>
             <w:p>
               <w:pPr>
@@ -1254,7 +1301,16 @@
                   <w:noProof/>
                   <w:lang w:val="en-US"/>
                 </w:rPr>
-                <w:t>.. - https://docs.microsoft.com/en-us/sql/database-engine/configure-windows/sql-server-2016-express-localdb?view=sql-server-2017.</w:t>
+                <w:t>.. - https://d</w:t>
+              </w:r>
+              <w:bookmarkStart w:id="0" w:name="_GoBack"/>
+              <w:bookmarkEnd w:id="0"/>
+              <w:r>
+                <w:rPr>
+                  <w:noProof/>
+                  <w:lang w:val="en-US"/>
+                </w:rPr>
+                <w:t>ocs.microsoft.com/en-us/sql/database-engine/configure-windows/sql-server-2016-express-localdb?view=sql-server-2017.</w:t>
               </w:r>
             </w:p>
             <w:p>
@@ -1303,7 +1359,7 @@
 </file>
 
 <file path=word/styles.xml><?xml version="1.0" encoding="utf-8"?>
-<w:styles xmlns:mc="http://schemas.openxmlformats.org/markup-compatibility/2006" xmlns:r="http://schemas.openxmlformats.org/officeDocument/2006/relationships" xmlns:w="http://schemas.openxmlformats.org/wordprocessingml/2006/main" xmlns:w14="http://schemas.microsoft.com/office/word/2010/wordml" xmlns:w15="http://schemas.microsoft.com/office/word/2012/wordml" mc:Ignorable="w14 w15">
+<w:styles xmlns:mc="http://schemas.openxmlformats.org/markup-compatibility/2006" xmlns:r="http://schemas.openxmlformats.org/officeDocument/2006/relationships" xmlns:w="http://schemas.openxmlformats.org/wordprocessingml/2006/main" xmlns:w14="http://schemas.microsoft.com/office/word/2010/wordml" xmlns:w15="http://schemas.microsoft.com/office/word/2012/wordml" xmlns:w16se="http://schemas.microsoft.com/office/word/2015/wordml/symex" mc:Ignorable="w14 w15 w16se">
   <w:docDefaults>
     <w:rPrDefault>
       <w:rPr>
@@ -1734,6 +1790,7 @@
   <w:style w:type="character" w:default="1" w:styleId="a0">
     <w:name w:val="Default Paragraph Font"/>
     <w:uiPriority w:val="1"/>
+    <w:semiHidden/>
     <w:unhideWhenUsed/>
   </w:style>
   <w:style w:type="table" w:default="1" w:styleId="a1">
@@ -2128,7 +2185,7 @@
 </file>
 
 <file path=customXml/itemProps1.xml><?xml version="1.0" encoding="utf-8"?>
-<ds:datastoreItem xmlns:ds="http://schemas.openxmlformats.org/officeDocument/2006/customXml" ds:itemID="{F4AB8F65-75A9-477A-A483-B96C947D0AA1}">
+<ds:datastoreItem xmlns:ds="http://schemas.openxmlformats.org/officeDocument/2006/customXml" ds:itemID="{5A66392E-268F-49F0-B8CF-37B6C71AE288}">
   <ds:schemaRefs>
     <ds:schemaRef ds:uri="http://schemas.openxmlformats.org/officeDocument/2006/bibliography"/>
   </ds:schemaRefs>

</xml_diff>

<commit_message>
small changes + testing
</commit_message>
<xml_diff>
--- a/Введение.docx
+++ b/Введение.docx
@@ -1,21 +1,246 @@
 
 <file path=word/document.xml><?xml version="1.0" encoding="utf-8"?>
-<w:document xmlns:wpc="http://schemas.microsoft.com/office/word/2010/wordprocessingCanvas" xmlns:mc="http://schemas.openxmlformats.org/markup-compatibility/2006" xmlns:o="urn:schemas-microsoft-com:office:office" xmlns:r="http://schemas.openxmlformats.org/officeDocument/2006/relationships" xmlns:m="http://schemas.openxmlformats.org/officeDocument/2006/math" xmlns:v="urn:schemas-microsoft-com:vml" xmlns:wp14="http://schemas.microsoft.com/office/word/2010/wordprocessingDrawing" xmlns:wp="http://schemas.openxmlformats.org/drawingml/2006/wordprocessingDrawing" xmlns:w10="urn:schemas-microsoft-com:office:word" xmlns:w="http://schemas.openxmlformats.org/wordprocessingml/2006/main" xmlns:w14="http://schemas.microsoft.com/office/word/2010/wordml" xmlns:w15="http://schemas.microsoft.com/office/word/2012/wordml" xmlns:wpg="http://schemas.microsoft.com/office/word/2010/wordprocessingGroup" xmlns:wpi="http://schemas.microsoft.com/office/word/2010/wordprocessingInk" xmlns:wne="http://schemas.microsoft.com/office/word/2006/wordml" xmlns:wps="http://schemas.microsoft.com/office/word/2010/wordprocessingShape" mc:Ignorable="w14 w15 wp14">
+<w:document xmlns:wpc="http://schemas.microsoft.com/office/word/2010/wordprocessingCanvas" xmlns:cx="http://schemas.microsoft.com/office/drawing/2014/chartex" xmlns:mc="http://schemas.openxmlformats.org/markup-compatibility/2006" xmlns:o="urn:schemas-microsoft-com:office:office" xmlns:r="http://schemas.openxmlformats.org/officeDocument/2006/relationships" xmlns:m="http://schemas.openxmlformats.org/officeDocument/2006/math" xmlns:v="urn:schemas-microsoft-com:vml" xmlns:wp14="http://schemas.microsoft.com/office/word/2010/wordprocessingDrawing" xmlns:wp="http://schemas.openxmlformats.org/drawingml/2006/wordprocessingDrawing" xmlns:w10="urn:schemas-microsoft-com:office:word" xmlns:w="http://schemas.openxmlformats.org/wordprocessingml/2006/main" xmlns:w14="http://schemas.microsoft.com/office/word/2010/wordml" xmlns:w15="http://schemas.microsoft.com/office/word/2012/wordml" xmlns:w16se="http://schemas.microsoft.com/office/word/2015/wordml/symex" xmlns:wpg="http://schemas.microsoft.com/office/word/2010/wordprocessingGroup" xmlns:wpi="http://schemas.microsoft.com/office/word/2010/wordprocessingInk" xmlns:wne="http://schemas.microsoft.com/office/word/2006/wordml" xmlns:wps="http://schemas.microsoft.com/office/word/2010/wordprocessingShape" mc:Ignorable="w14 w15 w16se wp14">
   <w:body>
     <w:p>
       <w:pPr>
+        <w:spacing w:line="240" w:lineRule="auto"/>
+        <w:ind w:firstLine="0"/>
+        <w:jc w:val="center"/>
+        <w:rPr>
+          <w:szCs w:val="28"/>
+        </w:rPr>
+      </w:pPr>
+      <w:r>
+        <w:rPr>
+          <w:szCs w:val="28"/>
+        </w:rPr>
+        <w:t>Министерство образования Республики Беларусь</w:t>
+      </w:r>
+    </w:p>
+    <w:p>
+      <w:pPr>
+        <w:spacing w:line="240" w:lineRule="auto"/>
+        <w:ind w:firstLine="0"/>
+        <w:jc w:val="center"/>
+        <w:rPr>
+          <w:szCs w:val="28"/>
+        </w:rPr>
+      </w:pPr>
+      <w:r>
+        <w:rPr>
+          <w:szCs w:val="28"/>
+        </w:rPr>
+        <w:t>Учреждение образования «Белорусский государственный университет</w:t>
+      </w:r>
+      <w:r>
+        <w:rPr>
+          <w:szCs w:val="28"/>
+        </w:rPr>
+        <w:br/>
+      </w:r>
+      <w:r>
+        <w:rPr>
+          <w:szCs w:val="28"/>
+        </w:rPr>
+        <w:t>информатики и радиоэлектроники»</w:t>
+      </w:r>
+    </w:p>
+    <w:p>
+      <w:pPr>
+        <w:spacing w:line="240" w:lineRule="auto"/>
+        <w:ind w:firstLine="0"/>
+        <w:rPr>
+          <w:szCs w:val="28"/>
+        </w:rPr>
+      </w:pPr>
+    </w:p>
+    <w:p>
+      <w:pPr>
+        <w:spacing w:line="240" w:lineRule="auto"/>
+        <w:ind w:firstLine="0"/>
+        <w:jc w:val="center"/>
+        <w:rPr>
+          <w:szCs w:val="28"/>
+        </w:rPr>
+      </w:pPr>
+      <w:r>
+        <w:rPr>
+          <w:szCs w:val="28"/>
+        </w:rPr>
+        <w:t>Институт информационных технологий</w:t>
+      </w:r>
+    </w:p>
+    <w:p>
+      <w:pPr>
+        <w:spacing w:line="240" w:lineRule="auto"/>
+        <w:ind w:firstLine="0"/>
+        <w:rPr>
+          <w:szCs w:val="28"/>
+        </w:rPr>
+      </w:pPr>
+    </w:p>
+    <w:p>
+      <w:pPr>
+        <w:spacing w:line="240" w:lineRule="auto"/>
+        <w:ind w:firstLine="0"/>
+        <w:jc w:val="center"/>
+        <w:rPr>
+          <w:szCs w:val="28"/>
+        </w:rPr>
+      </w:pPr>
+      <w:r>
+        <w:rPr>
+          <w:szCs w:val="28"/>
+        </w:rPr>
+        <w:t>Кафедра «Микропроцессорные системы и сети»</w:t>
+      </w:r>
+    </w:p>
+    <w:p>
+      <w:pPr>
+        <w:spacing w:line="240" w:lineRule="auto"/>
+        <w:ind w:firstLine="0"/>
+        <w:rPr>
+          <w:szCs w:val="28"/>
+        </w:rPr>
+      </w:pPr>
+    </w:p>
+    <w:tbl>
+      <w:tblPr>
+        <w:tblStyle w:val="a7"/>
+        <w:tblW w:w="5000" w:type="pct"/>
+        <w:jc w:val="center"/>
+        <w:tblBorders>
+          <w:top w:val="none" w:sz="0" w:space="0" w:color="auto"/>
+          <w:left w:val="none" w:sz="0" w:space="0" w:color="auto"/>
+          <w:bottom w:val="none" w:sz="0" w:space="0" w:color="auto"/>
+          <w:right w:val="none" w:sz="0" w:space="0" w:color="auto"/>
+          <w:insideH w:val="none" w:sz="0" w:space="0" w:color="auto"/>
+          <w:insideV w:val="none" w:sz="0" w:space="0" w:color="auto"/>
+        </w:tblBorders>
+        <w:tblLayout w:type="fixed"/>
+        <w:tblCellMar>
+          <w:left w:w="0" w:type="dxa"/>
+          <w:right w:w="0" w:type="dxa"/>
+        </w:tblCellMar>
+        <w:tblLook w:val="04A0" w:firstRow="1" w:lastRow="0" w:firstColumn="1" w:lastColumn="0" w:noHBand="0" w:noVBand="1"/>
+      </w:tblPr>
+      <w:tblGrid>
+        <w:gridCol w:w="5605"/>
+        <w:gridCol w:w="4033"/>
+      </w:tblGrid>
+      <w:tr>
+        <w:trPr>
+          <w:trHeight w:val="1381"/>
+          <w:jc w:val="center"/>
+        </w:trPr>
+        <w:tc>
+          <w:tcPr>
+            <w:tcW w:w="5665" w:type="dxa"/>
+          </w:tcPr>
+          <w:p>
+            <w:pPr>
+              <w:spacing w:line="240" w:lineRule="auto"/>
+              <w:ind w:firstLine="0"/>
+              <w:rPr>
+                <w:szCs w:val="28"/>
+              </w:rPr>
+            </w:pPr>
+          </w:p>
+        </w:tc>
+        <w:tc>
+          <w:tcPr>
+            <w:tcW w:w="4076" w:type="dxa"/>
+          </w:tcPr>
+          <w:p>
+            <w:pPr>
+              <w:spacing w:line="240" w:lineRule="auto"/>
+              <w:ind w:firstLine="0"/>
+              <w:jc w:val="left"/>
+              <w:rPr>
+                <w:b/>
+                <w:szCs w:val="28"/>
+              </w:rPr>
+            </w:pPr>
+            <w:r>
+              <w:rPr>
+                <w:b/>
+                <w:szCs w:val="28"/>
+              </w:rPr>
+              <w:t>К защите допустить</w:t>
+            </w:r>
+          </w:p>
+          <w:p>
+            <w:pPr>
+              <w:spacing w:line="240" w:lineRule="auto"/>
+              <w:ind w:firstLine="0"/>
+              <w:jc w:val="left"/>
+              <w:rPr>
+                <w:szCs w:val="28"/>
+              </w:rPr>
+            </w:pPr>
+            <w:r>
+              <w:rPr>
+                <w:szCs w:val="28"/>
+              </w:rPr>
+              <w:t>Заведующая кафедрой</w:t>
+            </w:r>
+          </w:p>
+          <w:p>
+            <w:pPr>
+              <w:spacing w:line="240" w:lineRule="auto"/>
+              <w:ind w:firstLine="0"/>
+              <w:jc w:val="left"/>
+              <w:rPr>
+                <w:szCs w:val="28"/>
+              </w:rPr>
+            </w:pPr>
+            <w:r>
+              <w:rPr>
+                <w:szCs w:val="28"/>
+              </w:rPr>
+              <w:t>_____________ Н.Л.</w:t>
+            </w:r>
+            <w:r>
+              <w:rPr>
+                <w:szCs w:val="28"/>
+              </w:rPr>
+              <w:t> </w:t>
+            </w:r>
+            <w:r>
+              <w:rPr>
+                <w:szCs w:val="28"/>
+              </w:rPr>
+              <w:t>Боброва</w:t>
+            </w:r>
+          </w:p>
+          <w:p>
+            <w:pPr>
+              <w:spacing w:line="240" w:lineRule="auto"/>
+              <w:ind w:firstLine="0"/>
+              <w:jc w:val="left"/>
+              <w:rPr>
+                <w:szCs w:val="28"/>
+              </w:rPr>
+            </w:pPr>
+            <w:r>
+              <w:rPr>
+                <w:szCs w:val="28"/>
+              </w:rPr>
+              <w:t>«___» _______________ 2018</w:t>
+            </w:r>
+          </w:p>
+        </w:tc>
+      </w:tr>
+    </w:tbl>
+    <w:p>
+      <w:pPr>
         <w:spacing w:line="252" w:lineRule="auto"/>
         <w:jc w:val="center"/>
         <w:rPr>
           <w:szCs w:val="28"/>
         </w:rPr>
       </w:pPr>
-      <w:r>
-        <w:rPr>
-          <w:szCs w:val="28"/>
-        </w:rPr>
-        <w:t>Институт информационных технологий</w:t>
-      </w:r>
     </w:p>
     <w:p>
       <w:pPr>
@@ -25,30 +250,6 @@
           <w:szCs w:val="28"/>
         </w:rPr>
       </w:pPr>
-      <w:r>
-        <w:rPr>
-          <w:szCs w:val="28"/>
-        </w:rPr>
-        <w:t>Белорусс</w:t>
-      </w:r>
-      <w:r>
-        <w:rPr>
-          <w:szCs w:val="28"/>
-        </w:rPr>
-        <w:t>кий государственный университет</w:t>
-      </w:r>
-      <w:r>
-        <w:rPr>
-          <w:szCs w:val="28"/>
-        </w:rPr>
-        <w:br/>
-      </w:r>
-      <w:r>
-        <w:rPr>
-          <w:szCs w:val="28"/>
-        </w:rPr>
-        <w:t>информатики и радиоэлектроники</w:t>
-      </w:r>
     </w:p>
     <w:p>
       <w:pPr>
@@ -94,6 +295,12 @@
           <w:szCs w:val="28"/>
         </w:rPr>
       </w:pPr>
+      <w:r>
+        <w:rPr>
+          <w:szCs w:val="28"/>
+        </w:rPr>
+        <w:t>Пояснительная записка</w:t>
+      </w:r>
     </w:p>
     <w:p>
       <w:pPr>
@@ -103,6 +310,12 @@
           <w:szCs w:val="28"/>
         </w:rPr>
       </w:pPr>
+      <w:r>
+        <w:rPr>
+          <w:szCs w:val="28"/>
+        </w:rPr>
+        <w:t>к дипломной работе по теме:</w:t>
+      </w:r>
     </w:p>
     <w:p>
       <w:pPr>
@@ -112,6 +325,12 @@
           <w:szCs w:val="28"/>
         </w:rPr>
       </w:pPr>
+      <w:r>
+        <w:rPr>
+          <w:szCs w:val="28"/>
+        </w:rPr>
+        <w:t>«Программное средство для расчета химического состава образцов»</w:t>
+      </w:r>
     </w:p>
     <w:p>
       <w:pPr>
@@ -175,12 +394,6 @@
           <w:szCs w:val="28"/>
         </w:rPr>
       </w:pPr>
-      <w:r>
-        <w:rPr>
-          <w:szCs w:val="28"/>
-        </w:rPr>
-        <w:t>Пояснительная записка</w:t>
-      </w:r>
     </w:p>
     <w:p>
       <w:pPr>
@@ -190,205 +403,489 @@
           <w:szCs w:val="28"/>
         </w:rPr>
       </w:pPr>
-      <w:r>
-        <w:rPr>
-          <w:szCs w:val="28"/>
-        </w:rPr>
-        <w:t>к дипломной работе по теме:</w:t>
-      </w:r>
     </w:p>
-    <w:p>
-      <w:pPr>
-        <w:spacing w:line="252" w:lineRule="auto"/>
+    <w:tbl>
+      <w:tblPr>
+        <w:tblStyle w:val="a7"/>
+        <w:tblW w:w="5000" w:type="pct"/>
         <w:jc w:val="center"/>
-        <w:rPr>
-          <w:szCs w:val="28"/>
-        </w:rPr>
-      </w:pPr>
-      <w:r>
-        <w:rPr>
-          <w:szCs w:val="28"/>
-        </w:rPr>
-        <w:t>«Программное средство для расчета химического состава образцов»</w:t>
-      </w:r>
-    </w:p>
-    <w:p>
-      <w:pPr>
-        <w:spacing w:line="252" w:lineRule="auto"/>
-        <w:jc w:val="center"/>
-        <w:rPr>
-          <w:szCs w:val="28"/>
-        </w:rPr>
-      </w:pPr>
-    </w:p>
-    <w:p>
-      <w:pPr>
-        <w:spacing w:line="252" w:lineRule="auto"/>
-        <w:jc w:val="center"/>
-        <w:rPr>
-          <w:szCs w:val="28"/>
-        </w:rPr>
-      </w:pPr>
-    </w:p>
-    <w:p>
-      <w:pPr>
-        <w:spacing w:line="252" w:lineRule="auto"/>
-        <w:jc w:val="center"/>
-        <w:rPr>
-          <w:szCs w:val="28"/>
-        </w:rPr>
-      </w:pPr>
-    </w:p>
-    <w:p>
-      <w:pPr>
-        <w:spacing w:line="252" w:lineRule="auto"/>
-        <w:jc w:val="center"/>
-        <w:rPr>
-          <w:szCs w:val="28"/>
-        </w:rPr>
-      </w:pPr>
-    </w:p>
-    <w:p>
-      <w:pPr>
-        <w:spacing w:line="252" w:lineRule="auto"/>
-        <w:jc w:val="center"/>
-        <w:rPr>
-          <w:szCs w:val="28"/>
-        </w:rPr>
-      </w:pPr>
-    </w:p>
-    <w:p>
-      <w:pPr>
-        <w:spacing w:line="252" w:lineRule="auto"/>
-        <w:jc w:val="center"/>
-        <w:rPr>
-          <w:szCs w:val="28"/>
-        </w:rPr>
-      </w:pPr>
-    </w:p>
-    <w:p>
-      <w:pPr>
-        <w:spacing w:line="252" w:lineRule="auto"/>
-        <w:jc w:val="center"/>
-        <w:rPr>
-          <w:szCs w:val="28"/>
-        </w:rPr>
-      </w:pPr>
-    </w:p>
-    <w:p>
-      <w:pPr>
-        <w:spacing w:line="252" w:lineRule="auto"/>
-        <w:jc w:val="center"/>
-        <w:rPr>
-          <w:szCs w:val="28"/>
-        </w:rPr>
-      </w:pPr>
-    </w:p>
-    <w:p>
-      <w:pPr>
-        <w:spacing w:line="252" w:lineRule="auto"/>
-        <w:jc w:val="center"/>
-        <w:rPr>
-          <w:szCs w:val="28"/>
-        </w:rPr>
-      </w:pPr>
-    </w:p>
-    <w:p>
-      <w:pPr>
-        <w:spacing w:line="252" w:lineRule="auto"/>
-        <w:jc w:val="center"/>
-        <w:rPr>
-          <w:szCs w:val="28"/>
-        </w:rPr>
-      </w:pPr>
-    </w:p>
-    <w:p>
-      <w:pPr>
-        <w:spacing w:line="252" w:lineRule="auto"/>
-        <w:jc w:val="center"/>
-        <w:rPr>
-          <w:szCs w:val="28"/>
-        </w:rPr>
-      </w:pPr>
-    </w:p>
-    <w:p>
-      <w:pPr>
-        <w:spacing w:line="252" w:lineRule="auto"/>
-        <w:jc w:val="center"/>
-        <w:rPr>
-          <w:szCs w:val="28"/>
-        </w:rPr>
-      </w:pPr>
-      <w:r>
-        <w:rPr>
-          <w:szCs w:val="28"/>
-        </w:rPr>
-        <w:t>выполнил слушатель гр. 6032</w:t>
-      </w:r>
-      <w:r>
-        <w:rPr>
-          <w:szCs w:val="28"/>
-        </w:rPr>
-        <w:t>5</w:t>
-      </w:r>
-      <w:r>
-        <w:rPr>
-          <w:szCs w:val="28"/>
-        </w:rPr>
-        <w:t>-2</w:t>
-      </w:r>
-    </w:p>
-    <w:p>
-      <w:pPr>
-        <w:spacing w:line="252" w:lineRule="auto"/>
-        <w:jc w:val="center"/>
-        <w:rPr>
-          <w:szCs w:val="28"/>
-        </w:rPr>
-      </w:pPr>
-      <w:r>
-        <w:rPr>
-          <w:szCs w:val="28"/>
-        </w:rPr>
-        <w:t>Захаренков В.В.</w:t>
-      </w:r>
-    </w:p>
-    <w:p>
-      <w:pPr>
-        <w:spacing w:line="252" w:lineRule="auto"/>
-        <w:jc w:val="center"/>
-        <w:rPr>
-          <w:szCs w:val="28"/>
-        </w:rPr>
-      </w:pPr>
-    </w:p>
-    <w:p>
-      <w:pPr>
-        <w:spacing w:line="252" w:lineRule="auto"/>
-        <w:jc w:val="center"/>
-        <w:rPr>
-          <w:szCs w:val="28"/>
-        </w:rPr>
-      </w:pPr>
-    </w:p>
-    <w:p>
-      <w:pPr>
-        <w:spacing w:line="252" w:lineRule="auto"/>
-        <w:jc w:val="center"/>
-        <w:rPr>
-          <w:szCs w:val="28"/>
-        </w:rPr>
-      </w:pPr>
-    </w:p>
-    <w:p>
-      <w:pPr>
-        <w:spacing w:line="252" w:lineRule="auto"/>
-        <w:jc w:val="center"/>
-        <w:rPr>
-          <w:szCs w:val="28"/>
-        </w:rPr>
-      </w:pPr>
-    </w:p>
+        <w:tblBorders>
+          <w:top w:val="none" w:sz="0" w:space="0" w:color="auto"/>
+          <w:left w:val="none" w:sz="0" w:space="0" w:color="auto"/>
+          <w:bottom w:val="none" w:sz="0" w:space="0" w:color="auto"/>
+          <w:right w:val="none" w:sz="0" w:space="0" w:color="auto"/>
+          <w:insideH w:val="none" w:sz="0" w:space="0" w:color="auto"/>
+          <w:insideV w:val="none" w:sz="0" w:space="0" w:color="auto"/>
+        </w:tblBorders>
+        <w:tblLayout w:type="fixed"/>
+        <w:tblCellMar>
+          <w:left w:w="0" w:type="dxa"/>
+          <w:right w:w="0" w:type="dxa"/>
+        </w:tblCellMar>
+        <w:tblLook w:val="04A0" w:firstRow="1" w:lastRow="0" w:firstColumn="1" w:lastColumn="0" w:noHBand="0" w:noVBand="1"/>
+      </w:tblPr>
+      <w:tblGrid>
+        <w:gridCol w:w="3261"/>
+        <w:gridCol w:w="6377"/>
+      </w:tblGrid>
+      <w:tr>
+        <w:trPr>
+          <w:jc w:val="center"/>
+        </w:trPr>
+        <w:tc>
+          <w:tcPr>
+            <w:tcW w:w="3261" w:type="dxa"/>
+          </w:tcPr>
+          <w:p>
+            <w:pPr>
+              <w:spacing w:line="240" w:lineRule="auto"/>
+              <w:ind w:firstLine="0"/>
+              <w:jc w:val="left"/>
+            </w:pPr>
+          </w:p>
+        </w:tc>
+        <w:tc>
+          <w:tcPr>
+            <w:tcW w:w="6377" w:type="dxa"/>
+          </w:tcPr>
+          <w:p>
+            <w:pPr>
+              <w:tabs>
+                <w:tab w:val="left" w:pos="3823"/>
+              </w:tabs>
+              <w:spacing w:line="240" w:lineRule="auto"/>
+              <w:ind w:firstLine="0"/>
+              <w:jc w:val="left"/>
+              <w:rPr>
+                <w:szCs w:val="28"/>
+              </w:rPr>
+            </w:pPr>
+            <w:r>
+              <w:rPr>
+                <w:szCs w:val="28"/>
+              </w:rPr>
+              <w:t xml:space="preserve">Дипломник </w:t>
+            </w:r>
+            <w:r>
+              <w:rPr>
+                <w:szCs w:val="28"/>
+                <w:u w:val="single"/>
+              </w:rPr>
+              <w:tab/>
+            </w:r>
+            <w:r>
+              <w:rPr>
+                <w:szCs w:val="28"/>
+              </w:rPr>
+              <w:t>В</w:t>
+            </w:r>
+            <w:r>
+              <w:rPr>
+                <w:szCs w:val="28"/>
+              </w:rPr>
+              <w:t>.</w:t>
+            </w:r>
+            <w:r>
+              <w:rPr>
+                <w:szCs w:val="28"/>
+              </w:rPr>
+              <w:t>В</w:t>
+            </w:r>
+            <w:r>
+              <w:rPr>
+                <w:szCs w:val="28"/>
+              </w:rPr>
+              <w:t>.</w:t>
+            </w:r>
+            <w:r>
+              <w:rPr>
+                <w:szCs w:val="28"/>
+              </w:rPr>
+              <w:t> Захаренков</w:t>
+            </w:r>
+          </w:p>
+          <w:p>
+            <w:pPr>
+              <w:tabs>
+                <w:tab w:val="center" w:pos="2405"/>
+              </w:tabs>
+              <w:spacing w:line="240" w:lineRule="auto"/>
+              <w:ind w:firstLine="0"/>
+              <w:jc w:val="left"/>
+              <w:rPr>
+                <w:sz w:val="18"/>
+                <w:szCs w:val="18"/>
+              </w:rPr>
+            </w:pPr>
+            <w:r>
+              <w:rPr>
+                <w:szCs w:val="28"/>
+              </w:rPr>
+              <w:tab/>
+            </w:r>
+            <w:r>
+              <w:rPr>
+                <w:sz w:val="18"/>
+                <w:szCs w:val="18"/>
+              </w:rPr>
+              <w:t xml:space="preserve"> (дата, подпись)</w:t>
+            </w:r>
+          </w:p>
+        </w:tc>
+      </w:tr>
+      <w:tr>
+        <w:trPr>
+          <w:jc w:val="center"/>
+        </w:trPr>
+        <w:tc>
+          <w:tcPr>
+            <w:tcW w:w="3261" w:type="dxa"/>
+          </w:tcPr>
+          <w:p>
+            <w:pPr>
+              <w:spacing w:line="240" w:lineRule="auto"/>
+              <w:ind w:firstLine="0"/>
+              <w:jc w:val="left"/>
+            </w:pPr>
+          </w:p>
+        </w:tc>
+        <w:tc>
+          <w:tcPr>
+            <w:tcW w:w="6377" w:type="dxa"/>
+          </w:tcPr>
+          <w:p>
+            <w:pPr>
+              <w:tabs>
+                <w:tab w:val="left" w:pos="3823"/>
+              </w:tabs>
+              <w:spacing w:line="240" w:lineRule="auto"/>
+              <w:ind w:firstLine="0"/>
+              <w:jc w:val="left"/>
+              <w:rPr>
+                <w:szCs w:val="28"/>
+              </w:rPr>
+            </w:pPr>
+            <w:r>
+              <w:rPr>
+                <w:szCs w:val="28"/>
+              </w:rPr>
+              <w:t xml:space="preserve">Руководитель </w:t>
+            </w:r>
+            <w:r>
+              <w:rPr>
+                <w:szCs w:val="28"/>
+                <w:u w:val="single"/>
+              </w:rPr>
+              <w:tab/>
+            </w:r>
+            <w:r>
+              <w:rPr>
+                <w:szCs w:val="28"/>
+              </w:rPr>
+              <w:t xml:space="preserve"> А.А.</w:t>
+            </w:r>
+            <w:r>
+              <w:rPr>
+                <w:szCs w:val="28"/>
+              </w:rPr>
+              <w:t> </w:t>
+            </w:r>
+            <w:r>
+              <w:rPr>
+                <w:szCs w:val="28"/>
+              </w:rPr>
+              <w:t>Москалёв</w:t>
+            </w:r>
+          </w:p>
+          <w:p>
+            <w:pPr>
+              <w:tabs>
+                <w:tab w:val="center" w:pos="2405"/>
+              </w:tabs>
+              <w:spacing w:line="240" w:lineRule="auto"/>
+              <w:ind w:firstLine="0"/>
+              <w:jc w:val="left"/>
+              <w:rPr>
+                <w:sz w:val="18"/>
+                <w:szCs w:val="18"/>
+              </w:rPr>
+            </w:pPr>
+            <w:r>
+              <w:rPr>
+                <w:szCs w:val="28"/>
+              </w:rPr>
+              <w:tab/>
+            </w:r>
+            <w:r>
+              <w:rPr>
+                <w:sz w:val="18"/>
+                <w:szCs w:val="18"/>
+              </w:rPr>
+              <w:t>(дата, подпись)</w:t>
+            </w:r>
+          </w:p>
+        </w:tc>
+      </w:tr>
+      <w:tr>
+        <w:trPr>
+          <w:jc w:val="center"/>
+        </w:trPr>
+        <w:tc>
+          <w:tcPr>
+            <w:tcW w:w="3261" w:type="dxa"/>
+          </w:tcPr>
+          <w:p>
+            <w:pPr>
+              <w:spacing w:line="240" w:lineRule="auto"/>
+              <w:ind w:firstLine="0"/>
+              <w:jc w:val="left"/>
+            </w:pPr>
+          </w:p>
+        </w:tc>
+        <w:tc>
+          <w:tcPr>
+            <w:tcW w:w="6377" w:type="dxa"/>
+          </w:tcPr>
+          <w:p>
+            <w:pPr>
+              <w:spacing w:line="240" w:lineRule="auto"/>
+              <w:ind w:firstLine="0"/>
+              <w:jc w:val="left"/>
+              <w:rPr>
+                <w:szCs w:val="28"/>
+              </w:rPr>
+            </w:pPr>
+            <w:r>
+              <w:rPr>
+                <w:szCs w:val="28"/>
+              </w:rPr>
+              <w:t>Консультанты:</w:t>
+            </w:r>
+          </w:p>
+          <w:p>
+            <w:pPr>
+              <w:tabs>
+                <w:tab w:val="left" w:pos="3823"/>
+              </w:tabs>
+              <w:spacing w:line="240" w:lineRule="auto"/>
+              <w:ind w:firstLine="0"/>
+              <w:jc w:val="left"/>
+              <w:rPr>
+                <w:szCs w:val="28"/>
+              </w:rPr>
+            </w:pPr>
+            <w:r>
+              <w:rPr>
+                <w:szCs w:val="28"/>
+              </w:rPr>
+              <w:t xml:space="preserve">по ЕСКД и ЕСПД </w:t>
+            </w:r>
+            <w:r>
+              <w:rPr>
+                <w:szCs w:val="28"/>
+                <w:u w:val="single"/>
+              </w:rPr>
+              <w:tab/>
+            </w:r>
+            <w:r>
+              <w:rPr>
+                <w:szCs w:val="28"/>
+              </w:rPr>
+              <w:t xml:space="preserve"> В.Н.Мухаметов</w:t>
+            </w:r>
+          </w:p>
+          <w:p>
+            <w:pPr>
+              <w:tabs>
+                <w:tab w:val="center" w:pos="2405"/>
+              </w:tabs>
+              <w:spacing w:line="240" w:lineRule="auto"/>
+              <w:ind w:firstLine="0"/>
+              <w:jc w:val="left"/>
+              <w:rPr>
+                <w:sz w:val="18"/>
+                <w:szCs w:val="18"/>
+              </w:rPr>
+            </w:pPr>
+            <w:r>
+              <w:rPr>
+                <w:szCs w:val="28"/>
+              </w:rPr>
+              <w:tab/>
+            </w:r>
+            <w:r>
+              <w:rPr>
+                <w:sz w:val="18"/>
+                <w:szCs w:val="18"/>
+              </w:rPr>
+              <w:t>(дата, подпись)</w:t>
+            </w:r>
+          </w:p>
+        </w:tc>
+      </w:tr>
+      <w:tr>
+        <w:trPr>
+          <w:jc w:val="center"/>
+        </w:trPr>
+        <w:tc>
+          <w:tcPr>
+            <w:tcW w:w="3261" w:type="dxa"/>
+          </w:tcPr>
+          <w:p>
+            <w:pPr>
+              <w:spacing w:line="240" w:lineRule="auto"/>
+              <w:ind w:firstLine="0"/>
+              <w:jc w:val="left"/>
+            </w:pPr>
+          </w:p>
+        </w:tc>
+        <w:tc>
+          <w:tcPr>
+            <w:tcW w:w="6377" w:type="dxa"/>
+          </w:tcPr>
+          <w:p>
+            <w:pPr>
+              <w:tabs>
+                <w:tab w:val="left" w:pos="3823"/>
+              </w:tabs>
+              <w:spacing w:line="240" w:lineRule="auto"/>
+              <w:ind w:firstLine="0"/>
+              <w:jc w:val="left"/>
+              <w:rPr>
+                <w:szCs w:val="28"/>
+              </w:rPr>
+            </w:pPr>
+            <w:r>
+              <w:rPr>
+                <w:szCs w:val="28"/>
+              </w:rPr>
+              <w:t xml:space="preserve">по специальности </w:t>
+            </w:r>
+            <w:r>
+              <w:rPr>
+                <w:szCs w:val="28"/>
+                <w:u w:val="single"/>
+              </w:rPr>
+              <w:tab/>
+            </w:r>
+            <w:r>
+              <w:rPr>
+                <w:szCs w:val="28"/>
+              </w:rPr>
+              <w:t xml:space="preserve"> </w:t>
+            </w:r>
+            <w:r>
+              <w:rPr>
+                <w:szCs w:val="28"/>
+              </w:rPr>
+              <w:t>А.А.Москалёв</w:t>
+            </w:r>
+          </w:p>
+          <w:p>
+            <w:pPr>
+              <w:tabs>
+                <w:tab w:val="center" w:pos="2405"/>
+              </w:tabs>
+              <w:spacing w:line="240" w:lineRule="auto"/>
+              <w:ind w:firstLine="0"/>
+              <w:jc w:val="left"/>
+              <w:rPr>
+                <w:sz w:val="18"/>
+                <w:szCs w:val="18"/>
+              </w:rPr>
+            </w:pPr>
+            <w:r>
+              <w:rPr>
+                <w:szCs w:val="28"/>
+              </w:rPr>
+              <w:tab/>
+            </w:r>
+            <w:r>
+              <w:rPr>
+                <w:sz w:val="18"/>
+                <w:szCs w:val="18"/>
+              </w:rPr>
+              <w:t>(дата, подпись)</w:t>
+            </w:r>
+          </w:p>
+        </w:tc>
+      </w:tr>
+      <w:tr>
+        <w:trPr>
+          <w:jc w:val="center"/>
+        </w:trPr>
+        <w:tc>
+          <w:tcPr>
+            <w:tcW w:w="3261" w:type="dxa"/>
+          </w:tcPr>
+          <w:p>
+            <w:pPr>
+              <w:spacing w:line="240" w:lineRule="auto"/>
+              <w:ind w:firstLine="0"/>
+              <w:jc w:val="left"/>
+            </w:pPr>
+          </w:p>
+        </w:tc>
+        <w:tc>
+          <w:tcPr>
+            <w:tcW w:w="6377" w:type="dxa"/>
+          </w:tcPr>
+          <w:p>
+            <w:pPr>
+              <w:tabs>
+                <w:tab w:val="left" w:pos="3823"/>
+              </w:tabs>
+              <w:spacing w:line="240" w:lineRule="auto"/>
+              <w:ind w:firstLine="0"/>
+              <w:jc w:val="left"/>
+              <w:rPr>
+                <w:szCs w:val="28"/>
+              </w:rPr>
+            </w:pPr>
+            <w:r>
+              <w:rPr>
+                <w:szCs w:val="28"/>
+              </w:rPr>
+              <w:t xml:space="preserve">Рецензент </w:t>
+            </w:r>
+            <w:r>
+              <w:rPr>
+                <w:szCs w:val="28"/>
+                <w:u w:val="single"/>
+              </w:rPr>
+              <w:tab/>
+            </w:r>
+          </w:p>
+          <w:p>
+            <w:pPr>
+              <w:tabs>
+                <w:tab w:val="center" w:pos="2405"/>
+              </w:tabs>
+              <w:spacing w:line="240" w:lineRule="auto"/>
+              <w:ind w:firstLine="0"/>
+              <w:jc w:val="left"/>
+              <w:rPr>
+                <w:sz w:val="18"/>
+                <w:szCs w:val="18"/>
+              </w:rPr>
+            </w:pPr>
+            <w:r>
+              <w:rPr>
+                <w:szCs w:val="28"/>
+              </w:rPr>
+              <w:tab/>
+            </w:r>
+            <w:r>
+              <w:rPr>
+                <w:sz w:val="18"/>
+                <w:szCs w:val="18"/>
+              </w:rPr>
+              <w:t>(дата, подпись)</w:t>
+            </w:r>
+          </w:p>
+        </w:tc>
+      </w:tr>
+    </w:tbl>
     <w:p>
       <w:pPr>
         <w:spacing w:line="252" w:lineRule="auto"/>
@@ -504,7 +1001,7 @@
       <w:r>
         <w:fldChar w:fldCharType="separate"/>
       </w:r>
-      <w:hyperlink w:anchor="_Toc524264482" w:history="1">
+      <w:hyperlink w:anchor="_Toc524449705" w:history="1">
         <w:r>
           <w:rPr>
             <w:rStyle w:val="a8"/>
@@ -531,7 +1028,7 @@
             <w:noProof/>
             <w:webHidden/>
           </w:rPr>
-          <w:instrText xml:space="preserve"> PAGEREF _Toc524264482 \h </w:instrText>
+          <w:instrText xml:space="preserve"> PAGEREF _Toc524449705 \h </w:instrText>
         </w:r>
         <w:r>
           <w:rPr>
@@ -573,7 +1070,7 @@
           <w:lang w:eastAsia="ru-RU"/>
         </w:rPr>
       </w:pPr>
-      <w:hyperlink w:anchor="_Toc524264483" w:history="1">
+      <w:hyperlink w:anchor="_Toc524449706" w:history="1">
         <w:r>
           <w:rPr>
             <w:rStyle w:val="a8"/>
@@ -600,7 +1097,7 @@
             <w:noProof/>
             <w:webHidden/>
           </w:rPr>
-          <w:instrText xml:space="preserve"> PAGEREF _Toc524264483 \h </w:instrText>
+          <w:instrText xml:space="preserve"> PAGEREF _Toc524449706 \h </w:instrText>
         </w:r>
         <w:r>
           <w:rPr>
@@ -642,7 +1139,7 @@
           <w:lang w:eastAsia="ru-RU"/>
         </w:rPr>
       </w:pPr>
-      <w:hyperlink w:anchor="_Toc524264484" w:history="1">
+      <w:hyperlink w:anchor="_Toc524449707" w:history="1">
         <w:r>
           <w:rPr>
             <w:rStyle w:val="a8"/>
@@ -669,7 +1166,7 @@
             <w:noProof/>
             <w:webHidden/>
           </w:rPr>
-          <w:instrText xml:space="preserve"> PAGEREF _Toc524264484 \h </w:instrText>
+          <w:instrText xml:space="preserve"> PAGEREF _Toc524449707 \h </w:instrText>
         </w:r>
         <w:r>
           <w:rPr>
@@ -711,7 +1208,7 @@
           <w:lang w:eastAsia="ru-RU"/>
         </w:rPr>
       </w:pPr>
-      <w:hyperlink w:anchor="_Toc524264485" w:history="1">
+      <w:hyperlink w:anchor="_Toc524449708" w:history="1">
         <w:r>
           <w:rPr>
             <w:rStyle w:val="a8"/>
@@ -738,7 +1235,7 @@
             <w:noProof/>
             <w:webHidden/>
           </w:rPr>
-          <w:instrText xml:space="preserve"> PAGEREF _Toc524264485 \h </w:instrText>
+          <w:instrText xml:space="preserve"> PAGEREF _Toc524449708 \h </w:instrText>
         </w:r>
         <w:r>
           <w:rPr>
@@ -780,7 +1277,7 @@
           <w:lang w:eastAsia="ru-RU"/>
         </w:rPr>
       </w:pPr>
-      <w:hyperlink w:anchor="_Toc524264486" w:history="1">
+      <w:hyperlink w:anchor="_Toc524449709" w:history="1">
         <w:r>
           <w:rPr>
             <w:rStyle w:val="a8"/>
@@ -807,7 +1304,7 @@
             <w:noProof/>
             <w:webHidden/>
           </w:rPr>
-          <w:instrText xml:space="preserve"> PAGEREF _Toc524264486 \h </w:instrText>
+          <w:instrText xml:space="preserve"> PAGEREF _Toc524449709 \h </w:instrText>
         </w:r>
         <w:r>
           <w:rPr>
@@ -849,7 +1346,7 @@
           <w:lang w:eastAsia="ru-RU"/>
         </w:rPr>
       </w:pPr>
-      <w:hyperlink w:anchor="_Toc524264487" w:history="1">
+      <w:hyperlink w:anchor="_Toc524449710" w:history="1">
         <w:r>
           <w:rPr>
             <w:rStyle w:val="a8"/>
@@ -884,7 +1381,7 @@
             <w:noProof/>
             <w:webHidden/>
           </w:rPr>
-          <w:instrText xml:space="preserve"> PAGEREF _Toc524264487 \h </w:instrText>
+          <w:instrText xml:space="preserve"> PAGEREF _Toc524449710 \h </w:instrText>
         </w:r>
         <w:r>
           <w:rPr>
@@ -926,7 +1423,7 @@
           <w:lang w:eastAsia="ru-RU"/>
         </w:rPr>
       </w:pPr>
-      <w:hyperlink w:anchor="_Toc524264488" w:history="1">
+      <w:hyperlink w:anchor="_Toc524449711" w:history="1">
         <w:r>
           <w:rPr>
             <w:rStyle w:val="a8"/>
@@ -961,7 +1458,7 @@
             <w:noProof/>
             <w:webHidden/>
           </w:rPr>
-          <w:instrText xml:space="preserve"> PAGEREF _Toc524264488 \h </w:instrText>
+          <w:instrText xml:space="preserve"> PAGEREF _Toc524449711 \h </w:instrText>
         </w:r>
         <w:r>
           <w:rPr>
@@ -1003,7 +1500,7 @@
           <w:lang w:eastAsia="ru-RU"/>
         </w:rPr>
       </w:pPr>
-      <w:hyperlink w:anchor="_Toc524264489" w:history="1">
+      <w:hyperlink w:anchor="_Toc524449712" w:history="1">
         <w:r>
           <w:rPr>
             <w:rStyle w:val="a8"/>
@@ -1030,7 +1527,7 @@
             <w:noProof/>
             <w:webHidden/>
           </w:rPr>
-          <w:instrText xml:space="preserve"> PAGEREF _Toc524264489 \h </w:instrText>
+          <w:instrText xml:space="preserve"> PAGEREF _Toc524449712 \h </w:instrText>
         </w:r>
         <w:r>
           <w:rPr>
@@ -1072,7 +1569,7 @@
           <w:lang w:eastAsia="ru-RU"/>
         </w:rPr>
       </w:pPr>
-      <w:hyperlink w:anchor="_Toc524264490" w:history="1">
+      <w:hyperlink w:anchor="_Toc524449713" w:history="1">
         <w:r>
           <w:rPr>
             <w:rStyle w:val="a8"/>
@@ -1099,7 +1596,7 @@
             <w:noProof/>
             <w:webHidden/>
           </w:rPr>
-          <w:instrText xml:space="preserve"> PAGEREF _Toc524264490 \h </w:instrText>
+          <w:instrText xml:space="preserve"> PAGEREF _Toc524449713 \h </w:instrText>
         </w:r>
         <w:r>
           <w:rPr>
@@ -1141,7 +1638,7 @@
           <w:lang w:eastAsia="ru-RU"/>
         </w:rPr>
       </w:pPr>
-      <w:hyperlink w:anchor="_Toc524264491" w:history="1">
+      <w:hyperlink w:anchor="_Toc524449714" w:history="1">
         <w:r>
           <w:rPr>
             <w:rStyle w:val="a8"/>
@@ -1168,7 +1665,7 @@
             <w:noProof/>
             <w:webHidden/>
           </w:rPr>
-          <w:instrText xml:space="preserve"> PAGEREF _Toc524264491 \h </w:instrText>
+          <w:instrText xml:space="preserve"> PAGEREF _Toc524449714 \h </w:instrText>
         </w:r>
         <w:r>
           <w:rPr>
@@ -1210,7 +1707,7 @@
           <w:lang w:eastAsia="ru-RU"/>
         </w:rPr>
       </w:pPr>
-      <w:hyperlink w:anchor="_Toc524264492" w:history="1">
+      <w:hyperlink w:anchor="_Toc524449715" w:history="1">
         <w:r>
           <w:rPr>
             <w:rStyle w:val="a8"/>
@@ -1237,7 +1734,7 @@
             <w:noProof/>
             <w:webHidden/>
           </w:rPr>
-          <w:instrText xml:space="preserve"> PAGEREF _Toc524264492 \h </w:instrText>
+          <w:instrText xml:space="preserve"> PAGEREF _Toc524449715 \h </w:instrText>
         </w:r>
         <w:r>
           <w:rPr>
@@ -1279,7 +1776,7 @@
           <w:lang w:eastAsia="ru-RU"/>
         </w:rPr>
       </w:pPr>
-      <w:hyperlink w:anchor="_Toc524264493" w:history="1">
+      <w:hyperlink w:anchor="_Toc524449716" w:history="1">
         <w:r>
           <w:rPr>
             <w:rStyle w:val="a8"/>
@@ -1306,7 +1803,7 @@
             <w:noProof/>
             <w:webHidden/>
           </w:rPr>
-          <w:instrText xml:space="preserve"> PAGEREF _Toc524264493 \h </w:instrText>
+          <w:instrText xml:space="preserve"> PAGEREF _Toc524449716 \h </w:instrText>
         </w:r>
         <w:r>
           <w:rPr>
@@ -1348,7 +1845,7 @@
           <w:lang w:eastAsia="ru-RU"/>
         </w:rPr>
       </w:pPr>
-      <w:hyperlink w:anchor="_Toc524264494" w:history="1">
+      <w:hyperlink w:anchor="_Toc524449717" w:history="1">
         <w:r>
           <w:rPr>
             <w:rStyle w:val="a8"/>
@@ -1375,7 +1872,7 @@
             <w:noProof/>
             <w:webHidden/>
           </w:rPr>
-          <w:instrText xml:space="preserve"> PAGEREF _Toc524264494 \h </w:instrText>
+          <w:instrText xml:space="preserve"> PAGEREF _Toc524449717 \h </w:instrText>
         </w:r>
         <w:r>
           <w:rPr>
@@ -1417,7 +1914,7 @@
           <w:lang w:eastAsia="ru-RU"/>
         </w:rPr>
       </w:pPr>
-      <w:hyperlink w:anchor="_Toc524264495" w:history="1">
+      <w:hyperlink w:anchor="_Toc524449718" w:history="1">
         <w:r>
           <w:rPr>
             <w:rStyle w:val="a8"/>
@@ -1444,7 +1941,7 @@
             <w:noProof/>
             <w:webHidden/>
           </w:rPr>
-          <w:instrText xml:space="preserve"> PAGEREF _Toc524264495 \h </w:instrText>
+          <w:instrText xml:space="preserve"> PAGEREF _Toc524449718 \h </w:instrText>
         </w:r>
         <w:r>
           <w:rPr>
@@ -1486,7 +1983,7 @@
           <w:lang w:eastAsia="ru-RU"/>
         </w:rPr>
       </w:pPr>
-      <w:hyperlink w:anchor="_Toc524264496" w:history="1">
+      <w:hyperlink w:anchor="_Toc524449719" w:history="1">
         <w:r>
           <w:rPr>
             <w:rStyle w:val="a8"/>
@@ -1513,7 +2010,7 @@
             <w:noProof/>
             <w:webHidden/>
           </w:rPr>
-          <w:instrText xml:space="preserve"> PAGEREF _Toc524264496 \h </w:instrText>
+          <w:instrText xml:space="preserve"> PAGEREF _Toc524449719 \h </w:instrText>
         </w:r>
         <w:r>
           <w:rPr>
@@ -1555,7 +2052,7 @@
           <w:lang w:eastAsia="ru-RU"/>
         </w:rPr>
       </w:pPr>
-      <w:hyperlink w:anchor="_Toc524264497" w:history="1">
+      <w:hyperlink w:anchor="_Toc524449720" w:history="1">
         <w:r>
           <w:rPr>
             <w:rStyle w:val="a8"/>
@@ -1582,7 +2079,7 @@
             <w:noProof/>
             <w:webHidden/>
           </w:rPr>
-          <w:instrText xml:space="preserve"> PAGEREF _Toc524264497 \h </w:instrText>
+          <w:instrText xml:space="preserve"> PAGEREF _Toc524449720 \h </w:instrText>
         </w:r>
         <w:r>
           <w:rPr>
@@ -1624,7 +2121,7 @@
           <w:lang w:eastAsia="ru-RU"/>
         </w:rPr>
       </w:pPr>
-      <w:hyperlink w:anchor="_Toc524264498" w:history="1">
+      <w:hyperlink w:anchor="_Toc524449721" w:history="1">
         <w:r>
           <w:rPr>
             <w:rStyle w:val="a8"/>
@@ -1651,7 +2148,7 @@
             <w:noProof/>
             <w:webHidden/>
           </w:rPr>
-          <w:instrText xml:space="preserve"> PAGEREF _Toc524264498 \h </w:instrText>
+          <w:instrText xml:space="preserve"> PAGEREF _Toc524449721 \h </w:instrText>
         </w:r>
         <w:r>
           <w:rPr>
@@ -1693,7 +2190,7 @@
           <w:lang w:eastAsia="ru-RU"/>
         </w:rPr>
       </w:pPr>
-      <w:hyperlink w:anchor="_Toc524264499" w:history="1">
+      <w:hyperlink w:anchor="_Toc524449722" w:history="1">
         <w:r>
           <w:rPr>
             <w:rStyle w:val="a8"/>
@@ -1720,7 +2217,7 @@
             <w:noProof/>
             <w:webHidden/>
           </w:rPr>
-          <w:instrText xml:space="preserve"> PAGEREF _Toc524264499 \h </w:instrText>
+          <w:instrText xml:space="preserve"> PAGEREF _Toc524449722 \h </w:instrText>
         </w:r>
         <w:r>
           <w:rPr>
@@ -1762,7 +2259,7 @@
           <w:lang w:eastAsia="ru-RU"/>
         </w:rPr>
       </w:pPr>
-      <w:hyperlink w:anchor="_Toc524264500" w:history="1">
+      <w:hyperlink w:anchor="_Toc524449723" w:history="1">
         <w:r>
           <w:rPr>
             <w:rStyle w:val="a8"/>
@@ -1789,7 +2286,7 @@
             <w:noProof/>
             <w:webHidden/>
           </w:rPr>
-          <w:instrText xml:space="preserve"> PAGEREF _Toc524264500 \h </w:instrText>
+          <w:instrText xml:space="preserve"> PAGEREF _Toc524449723 \h </w:instrText>
         </w:r>
         <w:r>
           <w:rPr>
@@ -1831,7 +2328,7 @@
           <w:lang w:eastAsia="ru-RU"/>
         </w:rPr>
       </w:pPr>
-      <w:hyperlink w:anchor="_Toc524264501" w:history="1">
+      <w:hyperlink w:anchor="_Toc524449724" w:history="1">
         <w:r>
           <w:rPr>
             <w:rStyle w:val="a8"/>
@@ -1858,7 +2355,7 @@
             <w:noProof/>
             <w:webHidden/>
           </w:rPr>
-          <w:instrText xml:space="preserve"> PAGEREF _Toc524264501 \h </w:instrText>
+          <w:instrText xml:space="preserve"> PAGEREF _Toc524449724 \h </w:instrText>
         </w:r>
         <w:r>
           <w:rPr>
@@ -1900,7 +2397,7 @@
           <w:lang w:eastAsia="ru-RU"/>
         </w:rPr>
       </w:pPr>
-      <w:hyperlink w:anchor="_Toc524264502" w:history="1">
+      <w:hyperlink w:anchor="_Toc524449725" w:history="1">
         <w:r>
           <w:rPr>
             <w:rStyle w:val="a8"/>
@@ -1927,7 +2424,7 @@
             <w:noProof/>
             <w:webHidden/>
           </w:rPr>
-          <w:instrText xml:space="preserve"> PAGEREF _Toc524264502 \h </w:instrText>
+          <w:instrText xml:space="preserve"> PAGEREF _Toc524449725 \h </w:instrText>
         </w:r>
         <w:r>
           <w:rPr>
@@ -1969,7 +2466,7 @@
           <w:lang w:eastAsia="ru-RU"/>
         </w:rPr>
       </w:pPr>
-      <w:hyperlink w:anchor="_Toc524264503" w:history="1">
+      <w:hyperlink w:anchor="_Toc524449726" w:history="1">
         <w:r>
           <w:rPr>
             <w:rStyle w:val="a8"/>
@@ -1996,7 +2493,7 @@
             <w:noProof/>
             <w:webHidden/>
           </w:rPr>
-          <w:instrText xml:space="preserve"> PAGEREF _Toc524264503 \h </w:instrText>
+          <w:instrText xml:space="preserve"> PAGEREF _Toc524449726 \h </w:instrText>
         </w:r>
         <w:r>
           <w:rPr>
@@ -2038,7 +2535,7 @@
           <w:lang w:eastAsia="ru-RU"/>
         </w:rPr>
       </w:pPr>
-      <w:hyperlink w:anchor="_Toc524264504" w:history="1">
+      <w:hyperlink w:anchor="_Toc524449727" w:history="1">
         <w:r>
           <w:rPr>
             <w:rStyle w:val="a8"/>
@@ -2065,7 +2562,7 @@
             <w:noProof/>
             <w:webHidden/>
           </w:rPr>
-          <w:instrText xml:space="preserve"> PAGEREF _Toc524264504 \h </w:instrText>
+          <w:instrText xml:space="preserve"> PAGEREF _Toc524449727 \h </w:instrText>
         </w:r>
         <w:r>
           <w:rPr>
@@ -2107,7 +2604,7 @@
           <w:lang w:eastAsia="ru-RU"/>
         </w:rPr>
       </w:pPr>
-      <w:hyperlink w:anchor="_Toc524264505" w:history="1">
+      <w:hyperlink w:anchor="_Toc524449728" w:history="1">
         <w:r>
           <w:rPr>
             <w:rStyle w:val="a8"/>
@@ -2134,7 +2631,7 @@
             <w:noProof/>
             <w:webHidden/>
           </w:rPr>
-          <w:instrText xml:space="preserve"> PAGEREF _Toc524264505 \h </w:instrText>
+          <w:instrText xml:space="preserve"> PAGEREF _Toc524449728 \h </w:instrText>
         </w:r>
         <w:r>
           <w:rPr>
@@ -2176,7 +2673,7 @@
           <w:lang w:eastAsia="ru-RU"/>
         </w:rPr>
       </w:pPr>
-      <w:hyperlink w:anchor="_Toc524264506" w:history="1">
+      <w:hyperlink w:anchor="_Toc524449729" w:history="1">
         <w:r>
           <w:rPr>
             <w:rStyle w:val="a8"/>
@@ -2203,7 +2700,7 @@
             <w:noProof/>
             <w:webHidden/>
           </w:rPr>
-          <w:instrText xml:space="preserve"> PAGEREF _Toc524264506 \h </w:instrText>
+          <w:instrText xml:space="preserve"> PAGEREF _Toc524449729 \h </w:instrText>
         </w:r>
         <w:r>
           <w:rPr>
@@ -2245,7 +2742,7 @@
           <w:lang w:eastAsia="ru-RU"/>
         </w:rPr>
       </w:pPr>
-      <w:hyperlink w:anchor="_Toc524264507" w:history="1">
+      <w:hyperlink w:anchor="_Toc524449730" w:history="1">
         <w:r>
           <w:rPr>
             <w:rStyle w:val="a8"/>
@@ -2272,7 +2769,7 @@
             <w:noProof/>
             <w:webHidden/>
           </w:rPr>
-          <w:instrText xml:space="preserve"> PAGEREF _Toc524264507 \h </w:instrText>
+          <w:instrText xml:space="preserve"> PAGEREF _Toc524449730 \h </w:instrText>
         </w:r>
         <w:r>
           <w:rPr>
@@ -2314,7 +2811,7 @@
           <w:lang w:eastAsia="ru-RU"/>
         </w:rPr>
       </w:pPr>
-      <w:hyperlink w:anchor="_Toc524264508" w:history="1">
+      <w:hyperlink w:anchor="_Toc524449731" w:history="1">
         <w:r>
           <w:rPr>
             <w:rStyle w:val="a8"/>
@@ -2341,7 +2838,7 @@
             <w:noProof/>
             <w:webHidden/>
           </w:rPr>
-          <w:instrText xml:space="preserve"> PAGEREF _Toc524264508 \h </w:instrText>
+          <w:instrText xml:space="preserve"> PAGEREF _Toc524449731 \h </w:instrText>
         </w:r>
         <w:r>
           <w:rPr>
@@ -2383,7 +2880,7 @@
           <w:lang w:eastAsia="ru-RU"/>
         </w:rPr>
       </w:pPr>
-      <w:hyperlink w:anchor="_Toc524264509" w:history="1">
+      <w:hyperlink w:anchor="_Toc524449732" w:history="1">
         <w:r>
           <w:rPr>
             <w:rStyle w:val="a8"/>
@@ -2410,7 +2907,7 @@
             <w:noProof/>
             <w:webHidden/>
           </w:rPr>
-          <w:instrText xml:space="preserve"> PAGEREF _Toc524264509 \h </w:instrText>
+          <w:instrText xml:space="preserve"> PAGEREF _Toc524449732 \h </w:instrText>
         </w:r>
         <w:r>
           <w:rPr>
@@ -2452,7 +2949,7 @@
           <w:lang w:eastAsia="ru-RU"/>
         </w:rPr>
       </w:pPr>
-      <w:hyperlink w:anchor="_Toc524264510" w:history="1">
+      <w:hyperlink w:anchor="_Toc524449733" w:history="1">
         <w:r>
           <w:rPr>
             <w:rStyle w:val="a8"/>
@@ -2479,7 +2976,7 @@
             <w:noProof/>
             <w:webHidden/>
           </w:rPr>
-          <w:instrText xml:space="preserve"> PAGEREF _Toc524264510 \h </w:instrText>
+          <w:instrText xml:space="preserve"> PAGEREF _Toc524449733 \h </w:instrText>
         </w:r>
         <w:r>
           <w:rPr>
@@ -2521,7 +3018,7 @@
           <w:lang w:eastAsia="ru-RU"/>
         </w:rPr>
       </w:pPr>
-      <w:hyperlink w:anchor="_Toc524264511" w:history="1">
+      <w:hyperlink w:anchor="_Toc524449734" w:history="1">
         <w:r>
           <w:rPr>
             <w:rStyle w:val="a8"/>
@@ -2548,7 +3045,7 @@
             <w:noProof/>
             <w:webHidden/>
           </w:rPr>
-          <w:instrText xml:space="preserve"> PAGEREF _Toc524264511 \h </w:instrText>
+          <w:instrText xml:space="preserve"> PAGEREF _Toc524449734 \h </w:instrText>
         </w:r>
         <w:r>
           <w:rPr>
@@ -2568,7 +3065,7 @@
             <w:noProof/>
             <w:webHidden/>
           </w:rPr>
-          <w:t>47</w:t>
+          <w:t>58</w:t>
         </w:r>
         <w:r>
           <w:rPr>
@@ -2590,7 +3087,7 @@
           <w:lang w:eastAsia="ru-RU"/>
         </w:rPr>
       </w:pPr>
-      <w:hyperlink w:anchor="_Toc524264512" w:history="1">
+      <w:hyperlink w:anchor="_Toc524449735" w:history="1">
         <w:r>
           <w:rPr>
             <w:rStyle w:val="a8"/>
@@ -2617,7 +3114,7 @@
             <w:noProof/>
             <w:webHidden/>
           </w:rPr>
-          <w:instrText xml:space="preserve"> PAGEREF _Toc524264512 \h </w:instrText>
+          <w:instrText xml:space="preserve"> PAGEREF _Toc524449735 \h </w:instrText>
         </w:r>
         <w:r>
           <w:rPr>
@@ -2637,7 +3134,7 @@
             <w:noProof/>
             <w:webHidden/>
           </w:rPr>
-          <w:t>48</w:t>
+          <w:t>59</w:t>
         </w:r>
         <w:r>
           <w:rPr>
@@ -2659,7 +3156,7 @@
           <w:lang w:eastAsia="ru-RU"/>
         </w:rPr>
       </w:pPr>
-      <w:hyperlink w:anchor="_Toc524264513" w:history="1">
+      <w:hyperlink w:anchor="_Toc524449736" w:history="1">
         <w:r>
           <w:rPr>
             <w:rStyle w:val="a8"/>
@@ -2731,7 +3228,7 @@
             <w:noProof/>
             <w:webHidden/>
           </w:rPr>
-          <w:instrText xml:space="preserve"> PAGEREF _Toc524264513 \h </w:instrText>
+          <w:instrText xml:space="preserve"> PAGEREF _Toc524449736 \h </w:instrText>
         </w:r>
         <w:r>
           <w:rPr>
@@ -2751,7 +3248,7 @@
             <w:noProof/>
             <w:webHidden/>
           </w:rPr>
-          <w:t>49</w:t>
+          <w:t>61</w:t>
         </w:r>
         <w:r>
           <w:rPr>
@@ -2771,7 +3268,7 @@
         <w:lastRenderedPageBreak/>
         <w:fldChar w:fldCharType="end"/>
       </w:r>
-      <w:bookmarkStart w:id="0" w:name="_Toc524264482"/>
+      <w:bookmarkStart w:id="0" w:name="_Toc524449705"/>
       <w:r>
         <w:t>Определения, обозначения и сокращения</w:t>
       </w:r>
@@ -3364,7 +3861,6 @@
           <w:id w:val="1078942124"/>
           <w:citation/>
         </w:sdtPr>
-        <w:sdtEndPr/>
         <w:sdtContent>
           <w:r>
             <w:fldChar w:fldCharType="begin"/>
@@ -3442,7 +3938,7 @@
         <w:pStyle w:val="1"/>
         <w:ind w:left="720" w:firstLine="0"/>
       </w:pPr>
-      <w:bookmarkStart w:id="3" w:name="_Toc524264483"/>
+      <w:bookmarkStart w:id="3" w:name="_Toc524449706"/>
       <w:r>
         <w:lastRenderedPageBreak/>
         <w:t>Введение</w:t>
@@ -3517,7 +4013,6 @@
           <w:id w:val="1394704179"/>
           <w:citation/>
         </w:sdtPr>
-        <w:sdtEndPr/>
         <w:sdtContent>
           <w:r>
             <w:fldChar w:fldCharType="begin"/>
@@ -4089,7 +4584,6 @@
           <w:id w:val="-594631854"/>
           <w:citation/>
         </w:sdtPr>
-        <w:sdtEndPr/>
         <w:sdtContent>
           <w:r>
             <w:fldChar w:fldCharType="begin"/>
@@ -4166,7 +4660,7 @@
       <w:pPr>
         <w:pStyle w:val="1"/>
       </w:pPr>
-      <w:bookmarkStart w:id="4" w:name="_Toc524264484"/>
+      <w:bookmarkStart w:id="4" w:name="_Toc524449707"/>
       <w:r>
         <w:lastRenderedPageBreak/>
         <w:t xml:space="preserve">1 </w:t>
@@ -4209,7 +4703,7 @@
         <w:pStyle w:val="2"/>
         <w:jc w:val="both"/>
       </w:pPr>
-      <w:bookmarkStart w:id="5" w:name="_Toc524264485"/>
+      <w:bookmarkStart w:id="5" w:name="_Toc524449708"/>
       <w:r>
         <w:t xml:space="preserve">1.1 </w:t>
       </w:r>
@@ -4308,7 +4802,7 @@
       <w:pPr>
         <w:pStyle w:val="2"/>
       </w:pPr>
-      <w:bookmarkStart w:id="6" w:name="_Toc524264486"/>
+      <w:bookmarkStart w:id="6" w:name="_Toc524449709"/>
       <w:r>
         <w:t>1.2 Сравни</w:t>
       </w:r>
@@ -4503,7 +4997,7 @@
           <w:bCs/>
         </w:rPr>
       </w:pPr>
-      <w:bookmarkStart w:id="7" w:name="_Toc524264487"/>
+      <w:bookmarkStart w:id="7" w:name="_Toc524449710"/>
       <w:r>
         <w:t xml:space="preserve">1.2.1 </w:t>
       </w:r>
@@ -5036,7 +5530,7 @@
       <w:pPr>
         <w:pStyle w:val="3"/>
       </w:pPr>
-      <w:bookmarkStart w:id="8" w:name="_Toc524264488"/>
+      <w:bookmarkStart w:id="8" w:name="_Toc524449711"/>
       <w:r>
         <w:t>1.2.2</w:t>
       </w:r>
@@ -5346,7 +5840,7 @@
       <w:pPr>
         <w:pStyle w:val="3"/>
       </w:pPr>
-      <w:bookmarkStart w:id="9" w:name="_Toc524264489"/>
+      <w:bookmarkStart w:id="9" w:name="_Toc524449712"/>
       <w:r>
         <w:t>1.2.3</w:t>
       </w:r>
@@ -6169,7 +6663,7 @@
       <w:pPr>
         <w:pStyle w:val="2"/>
       </w:pPr>
-      <w:bookmarkStart w:id="12" w:name="_Toc524264490"/>
+      <w:bookmarkStart w:id="12" w:name="_Toc524449713"/>
       <w:r>
         <w:t>1.3</w:t>
       </w:r>
@@ -6207,7 +6701,6 @@
           <w:id w:val="-200470574"/>
           <w:citation/>
         </w:sdtPr>
-        <w:sdtEndPr/>
         <w:sdtContent>
           <w:r>
             <w:rPr>
@@ -6893,7 +7386,6 @@
           <w:id w:val="1271656776"/>
           <w:citation/>
         </w:sdtPr>
-        <w:sdtEndPr/>
         <w:sdtContent>
           <w:r>
             <w:rPr>
@@ -7053,7 +7545,6 @@
           <w:id w:val="-991714929"/>
           <w:citation/>
         </w:sdtPr>
-        <w:sdtEndPr/>
         <w:sdtContent>
           <w:r>
             <w:rPr>
@@ -7980,7 +8471,7 @@
       <w:pPr>
         <w:pStyle w:val="1"/>
       </w:pPr>
-      <w:bookmarkStart w:id="13" w:name="_Toc524264491"/>
+      <w:bookmarkStart w:id="13" w:name="_Toc524449714"/>
       <w:r>
         <w:lastRenderedPageBreak/>
         <w:t>2</w:t>
@@ -8001,7 +8492,7 @@
       <w:bookmarkStart w:id="14" w:name="_Ref523858894"/>
       <w:bookmarkStart w:id="15" w:name="_Ref523858900"/>
       <w:bookmarkStart w:id="16" w:name="_Ref523858904"/>
-      <w:bookmarkStart w:id="17" w:name="_Toc524264492"/>
+      <w:bookmarkStart w:id="17" w:name="_Toc524449715"/>
       <w:r>
         <w:t>2</w:t>
       </w:r>
@@ -8808,7 +9299,6 @@
           <w:id w:val="-300695162"/>
           <w:citation/>
         </w:sdtPr>
-        <w:sdtEndPr/>
         <w:sdtContent>
           <w:r>
             <w:rPr>
@@ -15061,7 +15551,7 @@
         <w:pStyle w:val="2"/>
         <w:jc w:val="both"/>
       </w:pPr>
-      <w:bookmarkStart w:id="25" w:name="_Toc524264493"/>
+      <w:bookmarkStart w:id="25" w:name="_Toc524449716"/>
       <w:r>
         <w:lastRenderedPageBreak/>
         <w:t>2</w:t>
@@ -16206,7 +16696,7 @@
         <w:jc w:val="both"/>
       </w:pPr>
       <w:bookmarkStart w:id="26" w:name="_Ref523946837"/>
-      <w:bookmarkStart w:id="27" w:name="_Toc524264494"/>
+      <w:bookmarkStart w:id="27" w:name="_Toc524449717"/>
       <w:r>
         <w:t>2</w:t>
       </w:r>
@@ -16333,7 +16823,6 @@
           <w:id w:val="-564489059"/>
           <w:citation/>
         </w:sdtPr>
-        <w:sdtEndPr/>
         <w:sdtContent>
           <w:r>
             <w:rPr>
@@ -19674,7 +20163,7 @@
         <w:pStyle w:val="1"/>
         <w:ind w:right="2834"/>
       </w:pPr>
-      <w:bookmarkStart w:id="28" w:name="_Toc524264495"/>
+      <w:bookmarkStart w:id="28" w:name="_Toc524449718"/>
       <w:r>
         <w:lastRenderedPageBreak/>
         <w:t>3</w:t>
@@ -19691,7 +20180,7 @@
       <w:pPr>
         <w:pStyle w:val="2"/>
       </w:pPr>
-      <w:bookmarkStart w:id="29" w:name="_Toc524264496"/>
+      <w:bookmarkStart w:id="29" w:name="_Toc524449719"/>
       <w:r>
         <w:t>3.1 Описание функциональности приложения</w:t>
       </w:r>
@@ -19709,7 +20198,7 @@
           <w:lang w:eastAsia="ru-RU"/>
         </w:rPr>
         <w:drawing>
-          <wp:anchor distT="0" distB="0" distL="114300" distR="114300" simplePos="0" relativeHeight="251675648" behindDoc="0" locked="1" layoutInCell="1" allowOverlap="1" wp14:anchorId="158CA295" wp14:editId="4F45D89D">
+          <wp:anchor distT="0" distB="0" distL="114300" distR="114300" simplePos="0" relativeHeight="251675648" behindDoc="0" locked="1" layoutInCell="1" allowOverlap="1" wp14:anchorId="4F6D5BF9" wp14:editId="316E39D2">
             <wp:simplePos x="0" y="0"/>
             <wp:positionH relativeFrom="margin">
               <wp:posOffset>1108075</wp:posOffset>
@@ -19890,7 +20379,7 @@
           <w:lang w:eastAsia="ru-RU"/>
         </w:rPr>
         <w:drawing>
-          <wp:anchor distT="0" distB="0" distL="114300" distR="114300" simplePos="0" relativeHeight="251677696" behindDoc="0" locked="0" layoutInCell="1" allowOverlap="1" wp14:anchorId="4593D880" wp14:editId="53E57BB1">
+          <wp:anchor distT="0" distB="0" distL="114300" distR="114300" simplePos="0" relativeHeight="251677696" behindDoc="0" locked="0" layoutInCell="1" allowOverlap="1" wp14:anchorId="6CAD0960" wp14:editId="454D8AC8">
             <wp:simplePos x="0" y="0"/>
             <wp:positionH relativeFrom="margin">
               <wp:posOffset>0</wp:posOffset>
@@ -20153,7 +20642,7 @@
           <w:lang w:eastAsia="ru-RU"/>
         </w:rPr>
         <w:drawing>
-          <wp:anchor distT="0" distB="0" distL="114300" distR="114300" simplePos="0" relativeHeight="251679744" behindDoc="0" locked="0" layoutInCell="1" allowOverlap="1" wp14:anchorId="25C7234C" wp14:editId="63A1E6F6">
+          <wp:anchor distT="0" distB="0" distL="114300" distR="114300" simplePos="0" relativeHeight="251679744" behindDoc="0" locked="0" layoutInCell="1" allowOverlap="1" wp14:anchorId="4AD1EB81" wp14:editId="72448D53">
             <wp:simplePos x="0" y="0"/>
             <wp:positionH relativeFrom="column">
               <wp:posOffset>0</wp:posOffset>
@@ -20317,7 +20806,7 @@
         </w:rPr>
         <w:lastRenderedPageBreak/>
         <w:drawing>
-          <wp:anchor distT="0" distB="0" distL="114300" distR="114300" simplePos="0" relativeHeight="251681792" behindDoc="0" locked="0" layoutInCell="1" allowOverlap="1" wp14:anchorId="552648BA" wp14:editId="38C0EDD9">
+          <wp:anchor distT="0" distB="0" distL="114300" distR="114300" simplePos="0" relativeHeight="251681792" behindDoc="0" locked="0" layoutInCell="1" allowOverlap="1" wp14:anchorId="4AEEA4B5" wp14:editId="4031A1D3">
             <wp:simplePos x="0" y="0"/>
             <wp:positionH relativeFrom="column">
               <wp:posOffset>0</wp:posOffset>
@@ -20438,7 +20927,7 @@
         <w:pStyle w:val="2"/>
         <w:jc w:val="both"/>
       </w:pPr>
-      <w:bookmarkStart w:id="34" w:name="_Toc524264497"/>
+      <w:bookmarkStart w:id="34" w:name="_Toc524449720"/>
       <w:r>
         <w:lastRenderedPageBreak/>
         <w:t>3</w:t>
@@ -20461,7 +20950,7 @@
       <w:pPr>
         <w:pStyle w:val="3"/>
       </w:pPr>
-      <w:bookmarkStart w:id="35" w:name="_Toc524264498"/>
+      <w:bookmarkStart w:id="35" w:name="_Toc524449721"/>
       <w:r>
         <w:t>3.2</w:t>
       </w:r>
@@ -20878,7 +21367,7 @@
             <v:imagedata r:id="rId14" o:title=""/>
             <w10:wrap type="topAndBottom"/>
           </v:shape>
-          <o:OLEObject Type="Embed" ProgID="Visio.Drawing.15" ShapeID="_x0000_s1026" DrawAspect="Content" ObjectID="_1598176258" r:id="rId15"/>
+          <o:OLEObject Type="Embed" ProgID="Visio.Drawing.15" ShapeID="_x0000_s1026" DrawAspect="Content" ObjectID="_1598194055" r:id="rId15"/>
         </w:object>
       </w:r>
       <w:r>
@@ -21082,7 +21571,7 @@
           <w:lang w:eastAsia="ru-RU"/>
         </w:rPr>
         <w:drawing>
-          <wp:anchor distT="0" distB="0" distL="114300" distR="114300" simplePos="0" relativeHeight="251683840" behindDoc="0" locked="0" layoutInCell="1" allowOverlap="1" wp14:anchorId="5C717559" wp14:editId="07AFB72B">
+          <wp:anchor distT="0" distB="0" distL="114300" distR="114300" simplePos="0" relativeHeight="251683840" behindDoc="0" locked="0" layoutInCell="1" allowOverlap="1" wp14:anchorId="4B19EEF9" wp14:editId="3CF19FB2">
             <wp:simplePos x="0" y="0"/>
             <wp:positionH relativeFrom="column">
               <wp:posOffset>446341</wp:posOffset>
@@ -21322,7 +21811,6 @@
           <w:id w:val="-1257362461"/>
           <w:citation/>
         </w:sdtPr>
-        <w:sdtEndPr/>
         <w:sdtContent>
           <w:r>
             <w:rPr>
@@ -21542,7 +22030,7 @@
         <w:pStyle w:val="2"/>
         <w:jc w:val="both"/>
       </w:pPr>
-      <w:bookmarkStart w:id="39" w:name="_Toc524264499"/>
+      <w:bookmarkStart w:id="39" w:name="_Toc524449722"/>
       <w:r>
         <w:t>3</w:t>
       </w:r>
@@ -21604,7 +22092,7 @@
       <w:pPr>
         <w:pStyle w:val="1"/>
       </w:pPr>
-      <w:bookmarkStart w:id="40" w:name="_Toc524264500"/>
+      <w:bookmarkStart w:id="40" w:name="_Toc524449723"/>
       <w:r>
         <w:lastRenderedPageBreak/>
         <w:t>4</w:t>
@@ -21621,7 +22109,7 @@
       <w:pPr>
         <w:pStyle w:val="2"/>
       </w:pPr>
-      <w:bookmarkStart w:id="41" w:name="_Toc524264501"/>
+      <w:bookmarkStart w:id="41" w:name="_Toc524449724"/>
       <w:r>
         <w:t>4.1 Общая схема работы программной системы для расчета химического состава образцов</w:t>
       </w:r>
@@ -21838,7 +22326,7 @@
       <w:pPr>
         <w:pStyle w:val="3"/>
       </w:pPr>
-      <w:bookmarkStart w:id="42" w:name="_Toc524264502"/>
+      <w:bookmarkStart w:id="42" w:name="_Toc524449725"/>
       <w:r>
         <w:t xml:space="preserve">4.2 </w:t>
       </w:r>
@@ -22234,7 +22722,6 @@
           <w:id w:val="-1099014911"/>
           <w:citation/>
         </w:sdtPr>
-        <w:sdtEndPr/>
         <w:sdtContent>
           <w:r>
             <w:rPr>
@@ -22338,7 +22825,7 @@
             <v:imagedata r:id="rId17" o:title=""/>
             <w10:wrap type="topAndBottom"/>
           </v:shape>
-          <o:OLEObject Type="Embed" ProgID="Visio.Drawing.15" ShapeID="_x0000_s1027" DrawAspect="Content" ObjectID="_1598176259" r:id="rId18"/>
+          <o:OLEObject Type="Embed" ProgID="Visio.Drawing.15" ShapeID="_x0000_s1027" DrawAspect="Content" ObjectID="_1598194056" r:id="rId18"/>
         </w:object>
       </w:r>
       <w:r>
@@ -22350,7 +22837,7 @@
         <w:pStyle w:val="3"/>
       </w:pPr>
       <w:bookmarkStart w:id="44" w:name="_Ref523905528"/>
-      <w:bookmarkStart w:id="45" w:name="_Toc524264503"/>
+      <w:bookmarkStart w:id="45" w:name="_Toc524449726"/>
       <w:r>
         <w:t>4.</w:t>
       </w:r>
@@ -22401,7 +22888,6 @@
           <w:id w:val="1391854031"/>
           <w:citation/>
         </w:sdtPr>
-        <w:sdtEndPr/>
         <w:sdtContent>
           <w:r>
             <w:rPr>
@@ -22890,7 +23376,6 @@
           <w:id w:val="-1137257275"/>
           <w:citation/>
         </w:sdtPr>
-        <w:sdtEndPr/>
         <w:sdtContent>
           <w:r>
             <w:rPr>
@@ -23023,7 +23508,6 @@
           <w:id w:val="616569016"/>
           <w:citation/>
         </w:sdtPr>
-        <w:sdtEndPr/>
         <w:sdtContent>
           <w:r>
             <w:rPr>
@@ -23325,7 +23809,7 @@
             <v:imagedata r:id="rId19" o:title=""/>
             <w10:wrap type="topAndBottom"/>
           </v:shape>
-          <o:OLEObject Type="Embed" ProgID="Visio.Drawing.15" ShapeID="_x0000_s1029" DrawAspect="Content" ObjectID="_1598176260" r:id="rId20"/>
+          <o:OLEObject Type="Embed" ProgID="Visio.Drawing.15" ShapeID="_x0000_s1029" DrawAspect="Content" ObjectID="_1598194057" r:id="rId20"/>
         </w:object>
       </w:r>
       <w:r>
@@ -23336,7 +23820,7 @@
       <w:pPr>
         <w:pStyle w:val="3"/>
       </w:pPr>
-      <w:bookmarkStart w:id="47" w:name="_Toc524264504"/>
+      <w:bookmarkStart w:id="47" w:name="_Toc524449727"/>
       <w:r>
         <w:lastRenderedPageBreak/>
         <w:t>4.</w:t>
@@ -24325,7 +24809,7 @@
       <w:pPr>
         <w:pStyle w:val="3"/>
       </w:pPr>
-      <w:bookmarkStart w:id="48" w:name="_Toc524264505"/>
+      <w:bookmarkStart w:id="48" w:name="_Toc524449728"/>
       <w:r>
         <w:t>4.</w:t>
       </w:r>
@@ -24475,7 +24959,7 @@
             <v:imagedata r:id="rId21" o:title=""/>
             <w10:wrap type="topAndBottom"/>
           </v:shape>
-          <o:OLEObject Type="Embed" ProgID="Visio.Drawing.15" ShapeID="_x0000_s1032" DrawAspect="Content" ObjectID="_1598176261" r:id="rId22"/>
+          <o:OLEObject Type="Embed" ProgID="Visio.Drawing.15" ShapeID="_x0000_s1032" DrawAspect="Content" ObjectID="_1598194058" r:id="rId22"/>
         </w:object>
       </w:r>
       <w:r>
@@ -24489,7 +24973,7 @@
       <w:pPr>
         <w:pStyle w:val="3"/>
       </w:pPr>
-      <w:bookmarkStart w:id="49" w:name="_Toc524264506"/>
+      <w:bookmarkStart w:id="49" w:name="_Toc524449729"/>
       <w:r>
         <w:lastRenderedPageBreak/>
         <w:t>4.6 Определение коэффициентов корреляции калибровочной прямой</w:t>
@@ -25201,7 +25685,7 @@
             <v:imagedata r:id="rId23" o:title=""/>
             <w10:wrap type="topAndBottom"/>
           </v:shape>
-          <o:OLEObject Type="Embed" ProgID="Visio.Drawing.15" ShapeID="_x0000_s1034" DrawAspect="Content" ObjectID="_1598176262" r:id="rId24"/>
+          <o:OLEObject Type="Embed" ProgID="Visio.Drawing.15" ShapeID="_x0000_s1034" DrawAspect="Content" ObjectID="_1598194059" r:id="rId24"/>
         </w:object>
       </w:r>
       <w:r>
@@ -25212,7 +25696,7 @@
       <w:pPr>
         <w:pStyle w:val="3"/>
       </w:pPr>
-      <w:bookmarkStart w:id="50" w:name="_Toc524264507"/>
+      <w:bookmarkStart w:id="50" w:name="_Toc524449730"/>
       <w:r>
         <w:lastRenderedPageBreak/>
         <w:t>4.7 Фильтрация образцов по дате отбора и лабораторным номерам</w:t>
@@ -25462,7 +25946,7 @@
             <v:imagedata r:id="rId25" o:title=""/>
             <w10:wrap type="topAndBottom"/>
           </v:shape>
-          <o:OLEObject Type="Embed" ProgID="Visio.Drawing.15" ShapeID="_x0000_s1036" DrawAspect="Content" ObjectID="_1598176263" r:id="rId26"/>
+          <o:OLEObject Type="Embed" ProgID="Visio.Drawing.15" ShapeID="_x0000_s1036" DrawAspect="Content" ObjectID="_1598194060" r:id="rId26"/>
         </w:object>
       </w:r>
       <w:r>
@@ -25473,7 +25957,7 @@
       <w:pPr>
         <w:pStyle w:val="3"/>
       </w:pPr>
-      <w:bookmarkStart w:id="52" w:name="_Toc524264508"/>
+      <w:bookmarkStart w:id="52" w:name="_Toc524449731"/>
       <w:r>
         <w:lastRenderedPageBreak/>
         <w:t>4.8 Обновление данных калибровочной прямой</w:t>
@@ -25554,7 +26038,6 @@
           <w:id w:val="676088907"/>
           <w:citation/>
         </w:sdtPr>
-        <w:sdtEndPr/>
         <w:sdtContent>
           <w:r>
             <w:rPr>
@@ -25804,7 +26287,6 @@
           <w:id w:val="-42450242"/>
           <w:citation/>
         </w:sdtPr>
-        <w:sdtEndPr/>
         <w:sdtContent>
           <w:r>
             <w:rPr>
@@ -26017,7 +26499,7 @@
             <v:imagedata r:id="rId27" o:title=""/>
             <w10:wrap type="topAndBottom"/>
           </v:shape>
-          <o:OLEObject Type="Embed" ProgID="Visio.Drawing.15" ShapeID="_x0000_s1040" DrawAspect="Content" ObjectID="_1598176264" r:id="rId28"/>
+          <o:OLEObject Type="Embed" ProgID="Visio.Drawing.15" ShapeID="_x0000_s1040" DrawAspect="Content" ObjectID="_1598194061" r:id="rId28"/>
         </w:object>
       </w:r>
       <w:r>
@@ -26065,7 +26547,7 @@
       <w:pPr>
         <w:pStyle w:val="3"/>
       </w:pPr>
-      <w:bookmarkStart w:id="54" w:name="_Toc524264509"/>
+      <w:bookmarkStart w:id="54" w:name="_Toc524449732"/>
       <w:r>
         <w:lastRenderedPageBreak/>
         <w:t>4.</w:t>
@@ -26276,7 +26758,7 @@
             <w10:wrap type="topAndBottom"/>
             <w10:anchorlock/>
           </v:shape>
-          <o:OLEObject Type="Embed" ProgID="Visio.Drawing.15" ShapeID="_x0000_s1043" DrawAspect="Content" ObjectID="_1598176265" r:id="rId30"/>
+          <o:OLEObject Type="Embed" ProgID="Visio.Drawing.15" ShapeID="_x0000_s1043" DrawAspect="Content" ObjectID="_1598194062" r:id="rId30"/>
         </w:object>
       </w:r>
       <w:r>
@@ -26328,7 +26810,7 @@
       <w:pPr>
         <w:pStyle w:val="1"/>
       </w:pPr>
-      <w:bookmarkStart w:id="56" w:name="_Toc524264510"/>
+      <w:bookmarkStart w:id="56" w:name="_Toc524449733"/>
       <w:r>
         <w:lastRenderedPageBreak/>
         <w:t>5</w:t>
@@ -26385,7 +26867,6 @@
           <w:id w:val="-1888952324"/>
           <w:citation/>
         </w:sdtPr>
-        <w:sdtEndPr/>
         <w:sdtContent>
           <w:r>
             <w:rPr>
@@ -35377,6 +35858,7 @@
                 <w:szCs w:val="28"/>
                 <w:lang w:val="en-US"/>
               </w:rPr>
+              <w:lastRenderedPageBreak/>
               <w:t>CA-03-</w:t>
             </w:r>
             <w:r>
@@ -36752,6 +37234,7 @@
                 <w:szCs w:val="28"/>
                 <w:lang w:val="en-US"/>
               </w:rPr>
+              <w:lastRenderedPageBreak/>
               <w:t>CA-03-</w:t>
             </w:r>
             <w:r>
@@ -37829,6 +38312,7 @@
                 <w:szCs w:val="28"/>
                 <w:lang w:val="en-US"/>
               </w:rPr>
+              <w:lastRenderedPageBreak/>
               <w:t>CA-03-</w:t>
             </w:r>
             <w:r>
@@ -38084,15 +38568,7 @@
                 <w:sz w:val="28"/>
                 <w:szCs w:val="28"/>
               </w:rPr>
-              <w:t xml:space="preserve">Отобразится </w:t>
-            </w:r>
-            <w:r>
-              <w:rPr>
-                <w:rFonts w:cs="Times New Roman"/>
-                <w:sz w:val="28"/>
-                <w:szCs w:val="28"/>
-              </w:rPr>
-              <w:t>Окно редактирования образца</w:t>
+              <w:t>Отобразится Окно редактирования образца</w:t>
             </w:r>
           </w:p>
           <w:p>
@@ -38274,16 +38750,7 @@
                 <w:szCs w:val="28"/>
                 <w:lang w:val="en-US"/>
               </w:rPr>
-              <w:t>-03-</w:t>
-            </w:r>
-            <w:r>
-              <w:rPr>
-                <w:rFonts w:cs="Times New Roman"/>
-                <w:sz w:val="28"/>
-                <w:szCs w:val="28"/>
-                <w:lang w:val="en-US"/>
-              </w:rPr>
-              <w:t>07</w:t>
+              <w:t>-03-07</w:t>
             </w:r>
           </w:p>
           <w:p>
@@ -38441,16 +38908,7 @@
                 <w:szCs w:val="28"/>
                 <w:lang w:val="en-US"/>
               </w:rPr>
-              <w:t>CA-03-</w:t>
-            </w:r>
-            <w:r>
-              <w:rPr>
-                <w:rFonts w:cs="Times New Roman"/>
-                <w:sz w:val="28"/>
-                <w:szCs w:val="28"/>
-                <w:lang w:val="en-US"/>
-              </w:rPr>
-              <w:t>07</w:t>
+              <w:t>CA-03-07</w:t>
             </w:r>
           </w:p>
           <w:p>
@@ -38852,23 +39310,7 @@
                 <w:sz w:val="28"/>
                 <w:szCs w:val="28"/>
               </w:rPr>
-              <w:t>Выбрать пункт «</w:t>
-            </w:r>
-            <w:r>
-              <w:rPr>
-                <w:rFonts w:cs="Times New Roman"/>
-                <w:sz w:val="28"/>
-                <w:szCs w:val="28"/>
-              </w:rPr>
-              <w:t>Удалить образец</w:t>
-            </w:r>
-            <w:r>
-              <w:rPr>
-                <w:rFonts w:cs="Times New Roman"/>
-                <w:sz w:val="28"/>
-                <w:szCs w:val="28"/>
-              </w:rPr>
-              <w:t>»</w:t>
+              <w:t>Выбрать пункт «Удалить образец»</w:t>
             </w:r>
           </w:p>
           <w:p>
@@ -39100,15 +39542,7 @@
                 <w:sz w:val="28"/>
                 <w:szCs w:val="28"/>
               </w:rPr>
-              <w:t xml:space="preserve">Отобразится </w:t>
-            </w:r>
-            <w:r>
-              <w:rPr>
-                <w:rFonts w:cs="Times New Roman"/>
-                <w:sz w:val="28"/>
-                <w:szCs w:val="28"/>
-              </w:rPr>
-              <w:t>диалог подтверждения удаления</w:t>
+              <w:t>Отобразится диалог подтверждения удаления</w:t>
             </w:r>
           </w:p>
           <w:p>
@@ -39221,6 +39655,7 @@
                 <w:szCs w:val="28"/>
                 <w:lang w:val="en-US"/>
               </w:rPr>
+              <w:lastRenderedPageBreak/>
               <w:t>CA-03-</w:t>
             </w:r>
             <w:r>
@@ -40058,16 +40493,7 @@
                 <w:szCs w:val="28"/>
                 <w:lang w:val="en-US"/>
               </w:rPr>
-              <w:t>CA-03-</w:t>
-            </w:r>
-            <w:r>
-              <w:rPr>
-                <w:rFonts w:cs="Times New Roman"/>
-                <w:sz w:val="28"/>
-                <w:szCs w:val="28"/>
-                <w:lang w:val="en-US"/>
-              </w:rPr>
-              <w:t>14</w:t>
+              <w:t>CA-03-14</w:t>
             </w:r>
           </w:p>
         </w:tc>
@@ -40458,6 +40884,18 @@
           <w:p>
             <w:pPr>
               <w:pStyle w:val="NN"/>
+              <w:spacing w:line="240" w:lineRule="auto"/>
+              <w:ind w:left="330"/>
+              <w:rPr>
+                <w:rFonts w:cs="Times New Roman"/>
+                <w:sz w:val="28"/>
+                <w:szCs w:val="28"/>
+              </w:rPr>
+            </w:pPr>
+          </w:p>
+          <w:p>
+            <w:pPr>
+              <w:pStyle w:val="NN"/>
               <w:numPr>
                 <w:ilvl w:val="0"/>
                 <w:numId w:val="55"/>
@@ -40792,24 +41230,31 @@
                 <w:sz w:val="28"/>
                 <w:szCs w:val="28"/>
               </w:rPr>
-              <w:t>Введенное описание отобразится в ToolTip</w:t>
-            </w:r>
-            <w:r>
-              <w:rPr>
-                <w:rFonts w:cs="Times New Roman"/>
-                <w:sz w:val="28"/>
-                <w:szCs w:val="28"/>
-                <w:lang w:val="en-US"/>
-              </w:rPr>
-              <w:t>’</w:t>
-            </w:r>
-            <w:r>
-              <w:rPr>
-                <w:rFonts w:cs="Times New Roman"/>
-                <w:sz w:val="28"/>
-                <w:szCs w:val="28"/>
-              </w:rPr>
-              <w:t>е</w:t>
+              <w:t>Введенное описание отобразится в</w:t>
+            </w:r>
+            <w:r>
+              <w:rPr>
+                <w:rFonts w:cs="Times New Roman"/>
+                <w:sz w:val="28"/>
+                <w:szCs w:val="28"/>
+              </w:rPr>
+              <w:t>о всплывающей</w:t>
+            </w:r>
+            <w:r>
+              <w:rPr>
+                <w:rFonts w:cs="Times New Roman"/>
+                <w:sz w:val="28"/>
+                <w:szCs w:val="28"/>
+              </w:rPr>
+              <w:t xml:space="preserve"> </w:t>
+            </w:r>
+            <w:r>
+              <w:rPr>
+                <w:rFonts w:cs="Times New Roman"/>
+                <w:sz w:val="28"/>
+                <w:szCs w:val="28"/>
+              </w:rPr>
+              <w:t>подсказке</w:t>
             </w:r>
           </w:p>
           <w:p>
@@ -40861,6 +41306,1121 @@
                 <w:lang w:val="en-US"/>
               </w:rPr>
               <w:lastRenderedPageBreak/>
+              <w:t>OK</w:t>
+            </w:r>
+          </w:p>
+        </w:tc>
+      </w:tr>
+      <w:tr>
+        <w:tblPrEx>
+          <w:jc w:val="left"/>
+          <w:tblCellMar>
+            <w:left w:w="108" w:type="dxa"/>
+            <w:right w:w="108" w:type="dxa"/>
+          </w:tblCellMar>
+        </w:tblPrEx>
+        <w:tc>
+          <w:tcPr>
+            <w:tcW w:w="1696" w:type="dxa"/>
+          </w:tcPr>
+          <w:p>
+            <w:pPr>
+              <w:pStyle w:val="NN"/>
+              <w:spacing w:line="240" w:lineRule="auto"/>
+              <w:jc w:val="center"/>
+              <w:rPr>
+                <w:rFonts w:cs="Times New Roman"/>
+                <w:sz w:val="28"/>
+                <w:szCs w:val="28"/>
+              </w:rPr>
+            </w:pPr>
+            <w:r>
+              <w:rPr>
+                <w:rFonts w:cs="Times New Roman"/>
+                <w:sz w:val="28"/>
+                <w:szCs w:val="28"/>
+                <w:lang w:val="en-US"/>
+              </w:rPr>
+              <w:lastRenderedPageBreak/>
+              <w:t>CA-03-</w:t>
+            </w:r>
+            <w:r>
+              <w:rPr>
+                <w:rFonts w:cs="Times New Roman"/>
+                <w:sz w:val="28"/>
+                <w:szCs w:val="28"/>
+              </w:rPr>
+              <w:t>15</w:t>
+            </w:r>
+          </w:p>
+        </w:tc>
+        <w:tc>
+          <w:tcPr>
+            <w:tcW w:w="1560" w:type="dxa"/>
+          </w:tcPr>
+          <w:p>
+            <w:pPr>
+              <w:pStyle w:val="NN"/>
+              <w:spacing w:line="240" w:lineRule="auto"/>
+              <w:jc w:val="center"/>
+              <w:rPr>
+                <w:rFonts w:cs="Times New Roman"/>
+                <w:sz w:val="28"/>
+                <w:szCs w:val="28"/>
+              </w:rPr>
+            </w:pPr>
+            <w:r>
+              <w:rPr>
+                <w:rFonts w:cs="Times New Roman"/>
+                <w:sz w:val="28"/>
+                <w:szCs w:val="28"/>
+              </w:rPr>
+              <w:t>Список образцов</w:t>
+            </w:r>
+          </w:p>
+        </w:tc>
+        <w:tc>
+          <w:tcPr>
+            <w:tcW w:w="1275" w:type="dxa"/>
+          </w:tcPr>
+          <w:p>
+            <w:pPr>
+              <w:pStyle w:val="NN"/>
+              <w:spacing w:line="240" w:lineRule="auto"/>
+              <w:jc w:val="center"/>
+              <w:rPr>
+                <w:rFonts w:cs="Times New Roman"/>
+                <w:sz w:val="28"/>
+                <w:szCs w:val="28"/>
+              </w:rPr>
+            </w:pPr>
+            <w:r>
+              <w:rPr>
+                <w:rFonts w:cs="Times New Roman"/>
+                <w:sz w:val="28"/>
+                <w:szCs w:val="28"/>
+              </w:rPr>
+              <w:t>Анализ</w:t>
+            </w:r>
+          </w:p>
+        </w:tc>
+        <w:tc>
+          <w:tcPr>
+            <w:tcW w:w="4253" w:type="dxa"/>
+          </w:tcPr>
+          <w:p>
+            <w:pPr>
+              <w:pStyle w:val="NN"/>
+              <w:numPr>
+                <w:ilvl w:val="0"/>
+                <w:numId w:val="57"/>
+              </w:numPr>
+              <w:spacing w:line="240" w:lineRule="auto"/>
+              <w:ind w:left="330"/>
+              <w:rPr>
+                <w:rFonts w:cs="Times New Roman"/>
+                <w:sz w:val="28"/>
+                <w:szCs w:val="28"/>
+              </w:rPr>
+            </w:pPr>
+            <w:r>
+              <w:rPr>
+                <w:rFonts w:cs="Times New Roman"/>
+                <w:sz w:val="28"/>
+                <w:szCs w:val="28"/>
+              </w:rPr>
+              <w:t xml:space="preserve">Шаги 1-7 </w:t>
+            </w:r>
+            <w:r>
+              <w:rPr>
+                <w:rFonts w:cs="Times New Roman"/>
+                <w:sz w:val="28"/>
+                <w:szCs w:val="28"/>
+                <w:lang w:val="en-US"/>
+              </w:rPr>
+              <w:t>CA-03-07</w:t>
+            </w:r>
+          </w:p>
+          <w:p>
+            <w:pPr>
+              <w:pStyle w:val="NN"/>
+              <w:numPr>
+                <w:ilvl w:val="0"/>
+                <w:numId w:val="57"/>
+              </w:numPr>
+              <w:spacing w:line="240" w:lineRule="auto"/>
+              <w:ind w:left="330"/>
+              <w:rPr>
+                <w:rFonts w:cs="Times New Roman"/>
+                <w:sz w:val="28"/>
+                <w:szCs w:val="28"/>
+              </w:rPr>
+            </w:pPr>
+            <w:r>
+              <w:rPr>
+                <w:rFonts w:cs="Times New Roman"/>
+                <w:sz w:val="28"/>
+                <w:szCs w:val="28"/>
+              </w:rPr>
+              <w:t>Выбрать образец</w:t>
+            </w:r>
+          </w:p>
+          <w:p>
+            <w:pPr>
+              <w:pStyle w:val="NN"/>
+              <w:numPr>
+                <w:ilvl w:val="0"/>
+                <w:numId w:val="57"/>
+              </w:numPr>
+              <w:spacing w:line="240" w:lineRule="auto"/>
+              <w:ind w:left="330"/>
+              <w:rPr>
+                <w:rFonts w:cs="Times New Roman"/>
+                <w:sz w:val="28"/>
+                <w:szCs w:val="28"/>
+              </w:rPr>
+            </w:pPr>
+            <w:r>
+              <w:rPr>
+                <w:rFonts w:cs="Times New Roman"/>
+                <w:sz w:val="28"/>
+                <w:szCs w:val="28"/>
+              </w:rPr>
+              <w:t>Открыть контекстное меню</w:t>
+            </w:r>
+          </w:p>
+          <w:p>
+            <w:pPr>
+              <w:pStyle w:val="NN"/>
+              <w:numPr>
+                <w:ilvl w:val="0"/>
+                <w:numId w:val="57"/>
+              </w:numPr>
+              <w:spacing w:line="240" w:lineRule="auto"/>
+              <w:ind w:left="330"/>
+              <w:rPr>
+                <w:rFonts w:cs="Times New Roman"/>
+                <w:sz w:val="28"/>
+                <w:szCs w:val="28"/>
+              </w:rPr>
+            </w:pPr>
+            <w:r>
+              <w:rPr>
+                <w:rFonts w:cs="Times New Roman"/>
+                <w:sz w:val="28"/>
+                <w:szCs w:val="28"/>
+              </w:rPr>
+              <w:t>Выбрать пункт меню «Ввести данные новых анализов»</w:t>
+            </w:r>
+          </w:p>
+          <w:p>
+            <w:pPr>
+              <w:pStyle w:val="NN"/>
+              <w:numPr>
+                <w:ilvl w:val="0"/>
+                <w:numId w:val="57"/>
+              </w:numPr>
+              <w:spacing w:line="240" w:lineRule="auto"/>
+              <w:ind w:left="330"/>
+              <w:rPr>
+                <w:rFonts w:cs="Times New Roman"/>
+                <w:sz w:val="28"/>
+                <w:szCs w:val="28"/>
+              </w:rPr>
+            </w:pPr>
+            <w:r>
+              <w:rPr>
+                <w:rFonts w:cs="Times New Roman"/>
+                <w:sz w:val="28"/>
+                <w:szCs w:val="28"/>
+              </w:rPr>
+              <w:t>Раскрыть детали строки для нового анализа</w:t>
+            </w:r>
+          </w:p>
+          <w:p>
+            <w:pPr>
+              <w:pStyle w:val="NN"/>
+              <w:spacing w:line="240" w:lineRule="auto"/>
+              <w:rPr>
+                <w:rFonts w:cs="Times New Roman"/>
+                <w:sz w:val="28"/>
+                <w:szCs w:val="28"/>
+              </w:rPr>
+            </w:pPr>
+          </w:p>
+          <w:p>
+            <w:pPr>
+              <w:pStyle w:val="NN"/>
+              <w:spacing w:line="240" w:lineRule="auto"/>
+              <w:rPr>
+                <w:rFonts w:cs="Times New Roman"/>
+                <w:sz w:val="28"/>
+                <w:szCs w:val="28"/>
+              </w:rPr>
+            </w:pPr>
+          </w:p>
+          <w:p>
+            <w:pPr>
+              <w:pStyle w:val="NN"/>
+              <w:numPr>
+                <w:ilvl w:val="0"/>
+                <w:numId w:val="57"/>
+              </w:numPr>
+              <w:spacing w:line="240" w:lineRule="auto"/>
+              <w:ind w:left="330"/>
+              <w:rPr>
+                <w:rFonts w:cs="Times New Roman"/>
+                <w:sz w:val="28"/>
+                <w:szCs w:val="28"/>
+              </w:rPr>
+            </w:pPr>
+            <w:r>
+              <w:rPr>
+                <w:rFonts w:cs="Times New Roman"/>
+                <w:sz w:val="28"/>
+                <w:szCs w:val="28"/>
+              </w:rPr>
+              <w:t>Изменить схему на «Карбонатная»</w:t>
+            </w:r>
+          </w:p>
+          <w:p>
+            <w:pPr>
+              <w:pStyle w:val="NN"/>
+              <w:numPr>
+                <w:ilvl w:val="0"/>
+                <w:numId w:val="57"/>
+              </w:numPr>
+              <w:spacing w:line="240" w:lineRule="auto"/>
+              <w:ind w:left="330"/>
+              <w:rPr>
+                <w:rFonts w:cs="Times New Roman"/>
+                <w:sz w:val="28"/>
+                <w:szCs w:val="28"/>
+              </w:rPr>
+            </w:pPr>
+            <w:r>
+              <w:rPr>
+                <w:rFonts w:cs="Times New Roman"/>
+                <w:sz w:val="28"/>
+                <w:szCs w:val="28"/>
+              </w:rPr>
+              <w:lastRenderedPageBreak/>
+              <w:t>Закрыть приложение</w:t>
+            </w:r>
+          </w:p>
+        </w:tc>
+        <w:tc>
+          <w:tcPr>
+            <w:tcW w:w="4394" w:type="dxa"/>
+          </w:tcPr>
+          <w:p>
+            <w:pPr>
+              <w:pStyle w:val="NN"/>
+              <w:numPr>
+                <w:ilvl w:val="0"/>
+                <w:numId w:val="58"/>
+              </w:numPr>
+              <w:spacing w:line="240" w:lineRule="auto"/>
+              <w:ind w:left="187" w:hanging="142"/>
+              <w:rPr>
+                <w:rFonts w:cs="Times New Roman"/>
+                <w:sz w:val="28"/>
+                <w:szCs w:val="28"/>
+              </w:rPr>
+            </w:pPr>
+            <w:r>
+              <w:rPr>
+                <w:rFonts w:cs="Times New Roman"/>
+                <w:sz w:val="28"/>
+                <w:szCs w:val="28"/>
+              </w:rPr>
+              <w:lastRenderedPageBreak/>
+              <w:t xml:space="preserve">Результаты шагов 1-7 </w:t>
+            </w:r>
+            <w:r>
+              <w:rPr>
+                <w:rFonts w:cs="Times New Roman"/>
+                <w:sz w:val="28"/>
+                <w:szCs w:val="28"/>
+                <w:lang w:val="en-US"/>
+              </w:rPr>
+              <w:t>CA-3-07</w:t>
+            </w:r>
+          </w:p>
+          <w:p>
+            <w:pPr>
+              <w:pStyle w:val="NN"/>
+              <w:numPr>
+                <w:ilvl w:val="0"/>
+                <w:numId w:val="58"/>
+              </w:numPr>
+              <w:spacing w:line="240" w:lineRule="auto"/>
+              <w:ind w:left="187" w:hanging="142"/>
+              <w:rPr>
+                <w:rFonts w:cs="Times New Roman"/>
+                <w:sz w:val="28"/>
+                <w:szCs w:val="28"/>
+              </w:rPr>
+            </w:pPr>
+            <w:r>
+              <w:rPr>
+                <w:rFonts w:cs="Times New Roman"/>
+                <w:sz w:val="28"/>
+                <w:szCs w:val="28"/>
+              </w:rPr>
+              <w:t>Образец выделится подсветкой</w:t>
+            </w:r>
+          </w:p>
+          <w:p>
+            <w:pPr>
+              <w:pStyle w:val="NN"/>
+              <w:numPr>
+                <w:ilvl w:val="0"/>
+                <w:numId w:val="58"/>
+              </w:numPr>
+              <w:spacing w:line="240" w:lineRule="auto"/>
+              <w:ind w:left="187" w:hanging="142"/>
+              <w:rPr>
+                <w:rFonts w:cs="Times New Roman"/>
+                <w:sz w:val="28"/>
+                <w:szCs w:val="28"/>
+              </w:rPr>
+            </w:pPr>
+            <w:r>
+              <w:rPr>
+                <w:rFonts w:cs="Times New Roman"/>
+                <w:sz w:val="28"/>
+                <w:szCs w:val="28"/>
+              </w:rPr>
+              <w:t>Отобразится контекстное меню</w:t>
+            </w:r>
+          </w:p>
+          <w:p>
+            <w:pPr>
+              <w:pStyle w:val="NN"/>
+              <w:numPr>
+                <w:ilvl w:val="0"/>
+                <w:numId w:val="58"/>
+              </w:numPr>
+              <w:spacing w:line="240" w:lineRule="auto"/>
+              <w:ind w:left="187" w:hanging="142"/>
+              <w:rPr>
+                <w:rFonts w:cs="Times New Roman"/>
+                <w:sz w:val="28"/>
+                <w:szCs w:val="28"/>
+              </w:rPr>
+            </w:pPr>
+            <w:r>
+              <w:rPr>
+                <w:rFonts w:cs="Times New Roman"/>
+                <w:sz w:val="28"/>
+                <w:szCs w:val="28"/>
+              </w:rPr>
+              <w:t>Откроется окно работы с анализами</w:t>
+            </w:r>
+          </w:p>
+          <w:p>
+            <w:pPr>
+              <w:pStyle w:val="NN"/>
+              <w:numPr>
+                <w:ilvl w:val="0"/>
+                <w:numId w:val="58"/>
+              </w:numPr>
+              <w:spacing w:line="240" w:lineRule="auto"/>
+              <w:ind w:left="187" w:hanging="142"/>
+              <w:rPr>
+                <w:rFonts w:cs="Times New Roman"/>
+                <w:sz w:val="28"/>
+                <w:szCs w:val="28"/>
+              </w:rPr>
+            </w:pPr>
+            <w:r>
+              <w:rPr>
+                <w:rFonts w:cs="Times New Roman"/>
+                <w:sz w:val="28"/>
+                <w:szCs w:val="28"/>
+              </w:rPr>
+              <w:t>Раскроется область с дополнительной информацией для анализа. Расчетная схема по умолчанию – «Хлоридная».</w:t>
+            </w:r>
+          </w:p>
+          <w:p>
+            <w:pPr>
+              <w:pStyle w:val="NN"/>
+              <w:numPr>
+                <w:ilvl w:val="0"/>
+                <w:numId w:val="58"/>
+              </w:numPr>
+              <w:spacing w:line="240" w:lineRule="auto"/>
+              <w:ind w:left="187" w:hanging="142"/>
+              <w:rPr>
+                <w:rFonts w:cs="Times New Roman"/>
+                <w:sz w:val="28"/>
+                <w:szCs w:val="28"/>
+              </w:rPr>
+            </w:pPr>
+            <w:r>
+              <w:rPr>
+                <w:rFonts w:cs="Times New Roman"/>
+                <w:sz w:val="28"/>
+                <w:szCs w:val="28"/>
+              </w:rPr>
+              <w:t>Кнопка «ОК» станет недоступной</w:t>
+            </w:r>
+          </w:p>
+          <w:p>
+            <w:pPr>
+              <w:pStyle w:val="NN"/>
+              <w:widowControl w:val="0"/>
+              <w:numPr>
+                <w:ilvl w:val="0"/>
+                <w:numId w:val="58"/>
+              </w:numPr>
+              <w:spacing w:line="240" w:lineRule="auto"/>
+              <w:ind w:left="187" w:hanging="142"/>
+              <w:rPr>
+                <w:rFonts w:cs="Times New Roman"/>
+                <w:sz w:val="28"/>
+                <w:szCs w:val="28"/>
+              </w:rPr>
+            </w:pPr>
+            <w:r>
+              <w:rPr>
+                <w:rFonts w:cs="Times New Roman"/>
+                <w:sz w:val="28"/>
+                <w:szCs w:val="28"/>
+              </w:rPr>
+              <w:lastRenderedPageBreak/>
+              <w:t>Приложение закроется</w:t>
+            </w:r>
+          </w:p>
+        </w:tc>
+        <w:tc>
+          <w:tcPr>
+            <w:tcW w:w="1382" w:type="dxa"/>
+          </w:tcPr>
+          <w:p>
+            <w:pPr>
+              <w:pStyle w:val="NN"/>
+              <w:spacing w:line="240" w:lineRule="auto"/>
+              <w:jc w:val="center"/>
+              <w:rPr>
+                <w:rFonts w:cs="Times New Roman"/>
+                <w:sz w:val="28"/>
+                <w:szCs w:val="28"/>
+              </w:rPr>
+            </w:pPr>
+            <w:r>
+              <w:rPr>
+                <w:rFonts w:cs="Times New Roman"/>
+                <w:sz w:val="28"/>
+                <w:szCs w:val="28"/>
+                <w:lang w:val="en-US"/>
+              </w:rPr>
+              <w:lastRenderedPageBreak/>
+              <w:t>OK</w:t>
+            </w:r>
+          </w:p>
+        </w:tc>
+      </w:tr>
+      <w:tr>
+        <w:tblPrEx>
+          <w:jc w:val="left"/>
+          <w:tblCellMar>
+            <w:left w:w="108" w:type="dxa"/>
+            <w:right w:w="108" w:type="dxa"/>
+          </w:tblCellMar>
+        </w:tblPrEx>
+        <w:tc>
+          <w:tcPr>
+            <w:tcW w:w="1696" w:type="dxa"/>
+          </w:tcPr>
+          <w:p>
+            <w:pPr>
+              <w:pStyle w:val="NN"/>
+              <w:spacing w:line="240" w:lineRule="auto"/>
+              <w:jc w:val="center"/>
+              <w:rPr>
+                <w:rFonts w:cs="Times New Roman"/>
+                <w:sz w:val="28"/>
+                <w:szCs w:val="28"/>
+              </w:rPr>
+            </w:pPr>
+            <w:r>
+              <w:rPr>
+                <w:rFonts w:cs="Times New Roman"/>
+                <w:sz w:val="28"/>
+                <w:szCs w:val="28"/>
+                <w:lang w:val="en-US"/>
+              </w:rPr>
+              <w:lastRenderedPageBreak/>
+              <w:t>CA-03-</w:t>
+            </w:r>
+            <w:r>
+              <w:rPr>
+                <w:rFonts w:cs="Times New Roman"/>
+                <w:sz w:val="28"/>
+                <w:szCs w:val="28"/>
+              </w:rPr>
+              <w:t>16</w:t>
+            </w:r>
+          </w:p>
+        </w:tc>
+        <w:tc>
+          <w:tcPr>
+            <w:tcW w:w="1560" w:type="dxa"/>
+          </w:tcPr>
+          <w:p>
+            <w:pPr>
+              <w:pStyle w:val="NN"/>
+              <w:spacing w:line="240" w:lineRule="auto"/>
+              <w:jc w:val="center"/>
+              <w:rPr>
+                <w:rFonts w:cs="Times New Roman"/>
+                <w:sz w:val="28"/>
+                <w:szCs w:val="28"/>
+              </w:rPr>
+            </w:pPr>
+            <w:r>
+              <w:rPr>
+                <w:rFonts w:cs="Times New Roman"/>
+                <w:sz w:val="28"/>
+                <w:szCs w:val="28"/>
+              </w:rPr>
+              <w:t>Список образцов</w:t>
+            </w:r>
+          </w:p>
+        </w:tc>
+        <w:tc>
+          <w:tcPr>
+            <w:tcW w:w="1275" w:type="dxa"/>
+          </w:tcPr>
+          <w:p>
+            <w:pPr>
+              <w:pStyle w:val="NN"/>
+              <w:spacing w:line="240" w:lineRule="auto"/>
+              <w:jc w:val="center"/>
+              <w:rPr>
+                <w:rFonts w:cs="Times New Roman"/>
+                <w:sz w:val="28"/>
+                <w:szCs w:val="28"/>
+              </w:rPr>
+            </w:pPr>
+            <w:r>
+              <w:rPr>
+                <w:rFonts w:cs="Times New Roman"/>
+                <w:sz w:val="28"/>
+                <w:szCs w:val="28"/>
+              </w:rPr>
+              <w:t>Анализ</w:t>
+            </w:r>
+          </w:p>
+        </w:tc>
+        <w:tc>
+          <w:tcPr>
+            <w:tcW w:w="4253" w:type="dxa"/>
+          </w:tcPr>
+          <w:p>
+            <w:pPr>
+              <w:pStyle w:val="NN"/>
+              <w:numPr>
+                <w:ilvl w:val="0"/>
+                <w:numId w:val="59"/>
+              </w:numPr>
+              <w:spacing w:line="240" w:lineRule="auto"/>
+              <w:ind w:left="330"/>
+              <w:rPr>
+                <w:rFonts w:cs="Times New Roman"/>
+                <w:sz w:val="28"/>
+                <w:szCs w:val="28"/>
+              </w:rPr>
+            </w:pPr>
+            <w:r>
+              <w:rPr>
+                <w:rFonts w:cs="Times New Roman"/>
+                <w:sz w:val="28"/>
+                <w:szCs w:val="28"/>
+              </w:rPr>
+              <w:t>Шаги 1-</w:t>
+            </w:r>
+            <w:r>
+              <w:rPr>
+                <w:rFonts w:cs="Times New Roman"/>
+                <w:sz w:val="28"/>
+                <w:szCs w:val="28"/>
+              </w:rPr>
+              <w:t>4</w:t>
+            </w:r>
+            <w:r>
+              <w:rPr>
+                <w:rFonts w:cs="Times New Roman"/>
+                <w:sz w:val="28"/>
+                <w:szCs w:val="28"/>
+              </w:rPr>
+              <w:t xml:space="preserve"> </w:t>
+            </w:r>
+            <w:r>
+              <w:rPr>
+                <w:rFonts w:cs="Times New Roman"/>
+                <w:sz w:val="28"/>
+                <w:szCs w:val="28"/>
+                <w:lang w:val="en-US"/>
+              </w:rPr>
+              <w:t>CA-03-</w:t>
+            </w:r>
+            <w:r>
+              <w:rPr>
+                <w:rFonts w:cs="Times New Roman"/>
+                <w:sz w:val="28"/>
+                <w:szCs w:val="28"/>
+              </w:rPr>
+              <w:t>15</w:t>
+            </w:r>
+          </w:p>
+          <w:p>
+            <w:pPr>
+              <w:pStyle w:val="NN"/>
+              <w:numPr>
+                <w:ilvl w:val="0"/>
+                <w:numId w:val="59"/>
+              </w:numPr>
+              <w:spacing w:line="240" w:lineRule="auto"/>
+              <w:ind w:left="330"/>
+              <w:rPr>
+                <w:rFonts w:cs="Times New Roman"/>
+                <w:sz w:val="28"/>
+                <w:szCs w:val="28"/>
+              </w:rPr>
+            </w:pPr>
+            <w:r>
+              <w:rPr>
+                <w:rFonts w:cs="Times New Roman"/>
+                <w:sz w:val="28"/>
+                <w:szCs w:val="28"/>
+              </w:rPr>
+              <w:t>Раскрыть детали строки для нового анализа</w:t>
+            </w:r>
+          </w:p>
+          <w:p>
+            <w:pPr>
+              <w:pStyle w:val="NN"/>
+              <w:spacing w:line="240" w:lineRule="auto"/>
+              <w:rPr>
+                <w:rFonts w:cs="Times New Roman"/>
+                <w:sz w:val="28"/>
+                <w:szCs w:val="28"/>
+              </w:rPr>
+            </w:pPr>
+          </w:p>
+          <w:p>
+            <w:pPr>
+              <w:pStyle w:val="NN"/>
+              <w:spacing w:line="240" w:lineRule="auto"/>
+              <w:rPr>
+                <w:rFonts w:cs="Times New Roman"/>
+                <w:sz w:val="28"/>
+                <w:szCs w:val="28"/>
+              </w:rPr>
+            </w:pPr>
+          </w:p>
+          <w:p>
+            <w:pPr>
+              <w:pStyle w:val="NN"/>
+              <w:spacing w:line="240" w:lineRule="auto"/>
+              <w:rPr>
+                <w:rFonts w:cs="Times New Roman"/>
+                <w:sz w:val="28"/>
+                <w:szCs w:val="28"/>
+              </w:rPr>
+            </w:pPr>
+          </w:p>
+          <w:p>
+            <w:pPr>
+              <w:pStyle w:val="NN"/>
+              <w:spacing w:line="240" w:lineRule="auto"/>
+              <w:rPr>
+                <w:rFonts w:cs="Times New Roman"/>
+                <w:sz w:val="28"/>
+                <w:szCs w:val="28"/>
+              </w:rPr>
+            </w:pPr>
+          </w:p>
+          <w:p>
+            <w:pPr>
+              <w:pStyle w:val="NN"/>
+              <w:numPr>
+                <w:ilvl w:val="0"/>
+                <w:numId w:val="59"/>
+              </w:numPr>
+              <w:spacing w:line="240" w:lineRule="auto"/>
+              <w:ind w:left="330"/>
+              <w:rPr>
+                <w:rFonts w:cs="Times New Roman"/>
+                <w:sz w:val="28"/>
+                <w:szCs w:val="28"/>
+              </w:rPr>
+            </w:pPr>
+            <w:r>
+              <w:rPr>
+                <w:rFonts w:cs="Times New Roman"/>
+                <w:sz w:val="28"/>
+                <w:szCs w:val="28"/>
+              </w:rPr>
+              <w:t>Открыть контекстное меню области доп. Информации</w:t>
+            </w:r>
+          </w:p>
+          <w:p>
+            <w:pPr>
+              <w:pStyle w:val="NN"/>
+              <w:numPr>
+                <w:ilvl w:val="0"/>
+                <w:numId w:val="59"/>
+              </w:numPr>
+              <w:spacing w:line="240" w:lineRule="auto"/>
+              <w:ind w:left="330"/>
+              <w:rPr>
+                <w:rFonts w:cs="Times New Roman"/>
+                <w:sz w:val="28"/>
+                <w:szCs w:val="28"/>
+              </w:rPr>
+            </w:pPr>
+            <w:r>
+              <w:rPr>
+                <w:rFonts w:cs="Times New Roman"/>
+                <w:sz w:val="28"/>
+                <w:szCs w:val="28"/>
+              </w:rPr>
+              <w:t>Выбрать пункт «Рассчитать</w:t>
+            </w:r>
+            <w:r>
+              <w:rPr>
+                <w:rFonts w:cs="Times New Roman"/>
+                <w:sz w:val="28"/>
+                <w:szCs w:val="28"/>
+                <w:lang w:val="en-US"/>
+              </w:rPr>
+              <w:t xml:space="preserve"> </w:t>
+            </w:r>
+            <w:r>
+              <w:rPr>
+                <w:rFonts w:cs="Times New Roman"/>
+                <w:sz w:val="28"/>
+                <w:szCs w:val="28"/>
+              </w:rPr>
+              <w:t>результаты»</w:t>
+            </w:r>
+          </w:p>
+          <w:p>
+            <w:pPr>
+              <w:pStyle w:val="NN"/>
+              <w:numPr>
+                <w:ilvl w:val="0"/>
+                <w:numId w:val="59"/>
+              </w:numPr>
+              <w:spacing w:line="240" w:lineRule="auto"/>
+              <w:ind w:left="330"/>
+              <w:rPr>
+                <w:rFonts w:cs="Times New Roman"/>
+                <w:sz w:val="28"/>
+                <w:szCs w:val="28"/>
+              </w:rPr>
+            </w:pPr>
+            <w:r>
+              <w:rPr>
+                <w:rFonts w:cs="Times New Roman"/>
+                <w:sz w:val="28"/>
+                <w:szCs w:val="28"/>
+              </w:rPr>
+              <w:t>Закрыть сообщение</w:t>
+            </w:r>
+          </w:p>
+          <w:p>
+            <w:pPr>
+              <w:pStyle w:val="NN"/>
+              <w:spacing w:line="240" w:lineRule="auto"/>
+              <w:ind w:left="330"/>
+              <w:rPr>
+                <w:rFonts w:cs="Times New Roman"/>
+                <w:sz w:val="28"/>
+                <w:szCs w:val="28"/>
+              </w:rPr>
+            </w:pPr>
+          </w:p>
+          <w:p>
+            <w:pPr>
+              <w:pStyle w:val="NN"/>
+              <w:spacing w:line="240" w:lineRule="auto"/>
+              <w:ind w:left="330"/>
+              <w:rPr>
+                <w:rFonts w:cs="Times New Roman"/>
+                <w:sz w:val="28"/>
+                <w:szCs w:val="28"/>
+              </w:rPr>
+            </w:pPr>
+          </w:p>
+          <w:p>
+            <w:pPr>
+              <w:pStyle w:val="NN"/>
+              <w:spacing w:line="240" w:lineRule="auto"/>
+              <w:ind w:left="330"/>
+              <w:rPr>
+                <w:rFonts w:cs="Times New Roman"/>
+                <w:sz w:val="28"/>
+                <w:szCs w:val="28"/>
+              </w:rPr>
+            </w:pPr>
+          </w:p>
+          <w:p>
+            <w:pPr>
+              <w:pStyle w:val="NN"/>
+              <w:numPr>
+                <w:ilvl w:val="0"/>
+                <w:numId w:val="59"/>
+              </w:numPr>
+              <w:spacing w:line="240" w:lineRule="auto"/>
+              <w:ind w:left="330"/>
+              <w:rPr>
+                <w:rFonts w:cs="Times New Roman"/>
+                <w:sz w:val="28"/>
+                <w:szCs w:val="28"/>
+              </w:rPr>
+            </w:pPr>
+            <w:r>
+              <w:rPr>
+                <w:rFonts w:cs="Times New Roman"/>
+                <w:sz w:val="28"/>
+                <w:szCs w:val="28"/>
+              </w:rPr>
+              <w:t>Закрыть приложение</w:t>
+            </w:r>
+          </w:p>
+        </w:tc>
+        <w:tc>
+          <w:tcPr>
+            <w:tcW w:w="4394" w:type="dxa"/>
+          </w:tcPr>
+          <w:p>
+            <w:pPr>
+              <w:pStyle w:val="NN"/>
+              <w:numPr>
+                <w:ilvl w:val="0"/>
+                <w:numId w:val="60"/>
+              </w:numPr>
+              <w:spacing w:line="240" w:lineRule="auto"/>
+              <w:ind w:left="187" w:hanging="142"/>
+              <w:rPr>
+                <w:rFonts w:cs="Times New Roman"/>
+                <w:sz w:val="28"/>
+                <w:szCs w:val="28"/>
+              </w:rPr>
+            </w:pPr>
+            <w:r>
+              <w:rPr>
+                <w:rFonts w:cs="Times New Roman"/>
+                <w:sz w:val="28"/>
+                <w:szCs w:val="28"/>
+              </w:rPr>
+              <w:t>Результаты шагов 1-</w:t>
+            </w:r>
+            <w:r>
+              <w:rPr>
+                <w:rFonts w:cs="Times New Roman"/>
+                <w:sz w:val="28"/>
+                <w:szCs w:val="28"/>
+              </w:rPr>
+              <w:t>4</w:t>
+            </w:r>
+            <w:r>
+              <w:rPr>
+                <w:rFonts w:cs="Times New Roman"/>
+                <w:sz w:val="28"/>
+                <w:szCs w:val="28"/>
+              </w:rPr>
+              <w:t xml:space="preserve"> </w:t>
+            </w:r>
+            <w:r>
+              <w:rPr>
+                <w:rFonts w:cs="Times New Roman"/>
+                <w:sz w:val="28"/>
+                <w:szCs w:val="28"/>
+                <w:lang w:val="en-US"/>
+              </w:rPr>
+              <w:t>CA-3-</w:t>
+            </w:r>
+            <w:r>
+              <w:rPr>
+                <w:rFonts w:cs="Times New Roman"/>
+                <w:sz w:val="28"/>
+                <w:szCs w:val="28"/>
+              </w:rPr>
+              <w:t>15</w:t>
+            </w:r>
+          </w:p>
+          <w:p>
+            <w:pPr>
+              <w:pStyle w:val="NN"/>
+              <w:numPr>
+                <w:ilvl w:val="0"/>
+                <w:numId w:val="60"/>
+              </w:numPr>
+              <w:spacing w:line="240" w:lineRule="auto"/>
+              <w:ind w:left="187" w:hanging="142"/>
+              <w:rPr>
+                <w:rFonts w:cs="Times New Roman"/>
+                <w:sz w:val="28"/>
+                <w:szCs w:val="28"/>
+              </w:rPr>
+            </w:pPr>
+            <w:r>
+              <w:rPr>
+                <w:rFonts w:cs="Times New Roman"/>
+                <w:sz w:val="28"/>
+                <w:szCs w:val="28"/>
+              </w:rPr>
+              <w:t xml:space="preserve">Раскроется область с дополнительной информацией для анализа. </w:t>
+            </w:r>
+            <w:r>
+              <w:rPr>
+                <w:rFonts w:cs="Times New Roman"/>
+                <w:sz w:val="28"/>
+                <w:szCs w:val="28"/>
+              </w:rPr>
+              <w:t>Чек-бокс «Рассчитано» неотмечен; информация о «качестве» расчета солевой и ионной форм отсутствует.</w:t>
+            </w:r>
+          </w:p>
+          <w:p>
+            <w:pPr>
+              <w:pStyle w:val="NN"/>
+              <w:numPr>
+                <w:ilvl w:val="0"/>
+                <w:numId w:val="60"/>
+              </w:numPr>
+              <w:spacing w:line="240" w:lineRule="auto"/>
+              <w:ind w:left="187" w:hanging="142"/>
+              <w:rPr>
+                <w:rFonts w:cs="Times New Roman"/>
+                <w:sz w:val="28"/>
+                <w:szCs w:val="28"/>
+              </w:rPr>
+            </w:pPr>
+            <w:r>
+              <w:rPr>
+                <w:rFonts w:cs="Times New Roman"/>
+                <w:sz w:val="28"/>
+                <w:szCs w:val="28"/>
+              </w:rPr>
+              <w:t>Откроется контекстное меню</w:t>
+            </w:r>
+          </w:p>
+          <w:p>
+            <w:pPr>
+              <w:pStyle w:val="NN"/>
+              <w:spacing w:line="240" w:lineRule="auto"/>
+              <w:ind w:left="187"/>
+              <w:rPr>
+                <w:rFonts w:cs="Times New Roman"/>
+                <w:sz w:val="28"/>
+                <w:szCs w:val="28"/>
+              </w:rPr>
+            </w:pPr>
+          </w:p>
+          <w:p>
+            <w:pPr>
+              <w:pStyle w:val="NN"/>
+              <w:widowControl w:val="0"/>
+              <w:numPr>
+                <w:ilvl w:val="0"/>
+                <w:numId w:val="60"/>
+              </w:numPr>
+              <w:spacing w:line="240" w:lineRule="auto"/>
+              <w:ind w:left="187" w:hanging="142"/>
+              <w:rPr>
+                <w:rFonts w:cs="Times New Roman"/>
+                <w:sz w:val="28"/>
+                <w:szCs w:val="28"/>
+              </w:rPr>
+            </w:pPr>
+            <w:r>
+              <w:rPr>
+                <w:rFonts w:cs="Times New Roman"/>
+                <w:sz w:val="28"/>
+                <w:szCs w:val="28"/>
+              </w:rPr>
+              <w:t>Отобразится сообщение о количестве рассчитанных анализов.</w:t>
+            </w:r>
+          </w:p>
+          <w:p>
+            <w:pPr>
+              <w:pStyle w:val="NN"/>
+              <w:widowControl w:val="0"/>
+              <w:numPr>
+                <w:ilvl w:val="0"/>
+                <w:numId w:val="60"/>
+              </w:numPr>
+              <w:spacing w:line="240" w:lineRule="auto"/>
+              <w:ind w:left="187" w:hanging="142"/>
+              <w:rPr>
+                <w:rFonts w:cs="Times New Roman"/>
+                <w:sz w:val="28"/>
+                <w:szCs w:val="28"/>
+              </w:rPr>
+            </w:pPr>
+            <w:r>
+              <w:rPr>
+                <w:rFonts w:cs="Times New Roman"/>
+                <w:sz w:val="28"/>
+                <w:szCs w:val="28"/>
+              </w:rPr>
+              <w:t>Сообщение закроется. В поле появится информация о «качестве расчета»; чек-бокс «рассчитано» отмечен.</w:t>
+            </w:r>
+          </w:p>
+          <w:p>
+            <w:pPr>
+              <w:pStyle w:val="NN"/>
+              <w:widowControl w:val="0"/>
+              <w:numPr>
+                <w:ilvl w:val="0"/>
+                <w:numId w:val="60"/>
+              </w:numPr>
+              <w:spacing w:line="240" w:lineRule="auto"/>
+              <w:ind w:left="187" w:hanging="142"/>
+              <w:rPr>
+                <w:rFonts w:cs="Times New Roman"/>
+                <w:sz w:val="28"/>
+                <w:szCs w:val="28"/>
+              </w:rPr>
+            </w:pPr>
+            <w:r>
+              <w:rPr>
+                <w:rFonts w:cs="Times New Roman"/>
+                <w:sz w:val="28"/>
+                <w:szCs w:val="28"/>
+              </w:rPr>
+              <w:t>Приложение закроется</w:t>
+            </w:r>
+          </w:p>
+        </w:tc>
+        <w:tc>
+          <w:tcPr>
+            <w:tcW w:w="1382" w:type="dxa"/>
+          </w:tcPr>
+          <w:p>
+            <w:pPr>
+              <w:pStyle w:val="NN"/>
+              <w:spacing w:line="240" w:lineRule="auto"/>
+              <w:jc w:val="center"/>
+              <w:rPr>
+                <w:rFonts w:cs="Times New Roman"/>
+                <w:sz w:val="28"/>
+                <w:szCs w:val="28"/>
+              </w:rPr>
+            </w:pPr>
+            <w:r>
+              <w:rPr>
+                <w:rFonts w:cs="Times New Roman"/>
+                <w:sz w:val="28"/>
+                <w:szCs w:val="28"/>
+                <w:lang w:val="en-US"/>
+              </w:rPr>
               <w:t>OK</w:t>
             </w:r>
           </w:p>
@@ -40881,27 +42441,41 @@
           <w:docGrid w:linePitch="381"/>
         </w:sectPr>
       </w:pPr>
-      <w:bookmarkStart w:id="58" w:name="_GoBack"/>
+    </w:p>
+    <w:p>
+      <w:pPr>
+        <w:pStyle w:val="1"/>
+      </w:pPr>
+      <w:bookmarkStart w:id="58" w:name="_Toc524449734"/>
+      <w:r>
+        <w:lastRenderedPageBreak/>
+        <w:t>Заключение</w:t>
+      </w:r>
       <w:bookmarkEnd w:id="58"/>
     </w:p>
     <w:p>
-      <w:bookmarkStart w:id="59" w:name="_Toc524264511"/>
-      <w:r>
-        <w:lastRenderedPageBreak/>
-        <w:t>Заключение</w:t>
-      </w:r>
-      <w:bookmarkEnd w:id="59"/>
+      <w:r>
+        <w:t>В ходе дипломного проектирования разработано программное средство расчета результатов химических анализов.</w:t>
+      </w:r>
     </w:p>
     <w:p>
+      <w:r>
+        <w:t>В дальнейшем разработанное программное средство планируется использовать в работе Филиала «Центральная лаборатория» ГП «НПЦ по геологии».</w:t>
+      </w:r>
+      <w:r>
+        <w:t xml:space="preserve"> При необходимости функционал средства будет расширен за счет добавления новых типов анализа, либо за счет введения модифицированных схем расчета.</w:t>
+      </w:r>
+    </w:p>
+    <w:p>
       <w:pPr>
         <w:pStyle w:val="1"/>
       </w:pPr>
-      <w:bookmarkStart w:id="60" w:name="_Toc524264512"/>
+      <w:bookmarkStart w:id="59" w:name="_Toc524449735"/>
       <w:r>
         <w:lastRenderedPageBreak/>
         <w:t>Список использованных источников</w:t>
       </w:r>
-      <w:bookmarkEnd w:id="60"/>
+      <w:bookmarkEnd w:id="59"/>
     </w:p>
     <w:sdt>
       <w:sdtPr>
@@ -40911,14 +42485,12 @@
           <w:docPartUnique/>
         </w:docPartObj>
       </w:sdtPr>
-      <w:sdtEndPr/>
       <w:sdtContent>
         <w:sdt>
           <w:sdtPr>
             <w:id w:val="111145805"/>
             <w:bibliography/>
           </w:sdtPr>
-          <w:sdtEndPr/>
           <w:sdtContent>
             <w:p>
               <w:pPr>
@@ -40933,10 +42505,7 @@
                 <w:fldChar w:fldCharType="begin"/>
               </w:r>
               <w:r>
-                <w:rPr>
-                  <w:lang w:val="en-US"/>
-                </w:rPr>
-                <w:instrText>BIBLIOGRAPHY</w:instrText>
+                <w:instrText xml:space="preserve"> BIBLIOGRAPHY </w:instrText>
               </w:r>
               <w:r>
                 <w:fldChar w:fldCharType="separate"/>
@@ -40960,7 +42529,7 @@
               </w:tblGrid>
               <w:tr>
                 <w:trPr>
-                  <w:divId w:val="96026008"/>
+                  <w:divId w:val="1561792339"/>
                   <w:tblCellSpacing w:w="15" w:type="dxa"/>
                 </w:trPr>
                 <w:tc>
@@ -41028,7 +42597,7 @@
                         <w:noProof/>
                         <w:lang w:val="en-US"/>
                       </w:rPr>
-                      <w:t xml:space="preserve">]. Available: https://docs.microsoft.com/en-us/sql/relational-databases/security/row-level-security?view=sql-server-2017. </w:t>
+                      <w:t xml:space="preserve">]. Available: https://docs.microsoft.com/en-us/sql/relational-databases/security/row-level-security. </w:t>
                     </w:r>
                     <w:r>
                       <w:rPr>
@@ -41041,7 +42610,7 @@
               </w:tr>
               <w:tr>
                 <w:trPr>
-                  <w:divId w:val="96026008"/>
+                  <w:divId w:val="1561792339"/>
                   <w:tblCellSpacing w:w="15" w:type="dxa"/>
                 </w:trPr>
                 <w:tc>
@@ -41087,7 +42656,7 @@
               </w:tr>
               <w:tr>
                 <w:trPr>
-                  <w:divId w:val="96026008"/>
+                  <w:divId w:val="1561792339"/>
                   <w:tblCellSpacing w:w="15" w:type="dxa"/>
                 </w:trPr>
                 <w:tc>
@@ -41153,7 +42722,7 @@
                         <w:noProof/>
                         <w:lang w:val="en-US"/>
                       </w:rPr>
-                      <w:t xml:space="preserve">]. Available: https://docs.microsoft.com/en-us/sql/database-engine/configure-windows/sql-server-2016-express-localdb?view=sql-server-2017. </w:t>
+                      <w:t xml:space="preserve">]. Available: https://docs.microsoft.com/en-us/sql/database-engine/configure-windows/sql-server-2016-express-localdb. </w:t>
                     </w:r>
                     <w:r>
                       <w:rPr>
@@ -41166,7 +42735,7 @@
               </w:tr>
               <w:tr>
                 <w:trPr>
-                  <w:divId w:val="96026008"/>
+                  <w:divId w:val="1561792339"/>
                   <w:tblCellSpacing w:w="15" w:type="dxa"/>
                 </w:trPr>
                 <w:tc>
@@ -41245,7 +42814,7 @@
               </w:tr>
               <w:tr>
                 <w:trPr>
-                  <w:divId w:val="96026008"/>
+                  <w:divId w:val="1561792339"/>
                   <w:tblCellSpacing w:w="15" w:type="dxa"/>
                 </w:trPr>
                 <w:tc>
@@ -41324,7 +42893,7 @@
               </w:tr>
               <w:tr>
                 <w:trPr>
-                  <w:divId w:val="96026008"/>
+                  <w:divId w:val="1561792339"/>
                   <w:tblCellSpacing w:w="15" w:type="dxa"/>
                 </w:trPr>
                 <w:tc>
@@ -41390,7 +42959,7 @@
                         <w:noProof/>
                         <w:lang w:val="en-US"/>
                       </w:rPr>
-                      <w:t xml:space="preserve">]. Available: https://docs.microsoft.com/en-us/sql/t-sql/statements/alter-table-computed-column-definition-transact-sql?view=sql-server-2017. </w:t>
+                      <w:t xml:space="preserve">]. Available: https://docs.microsoft.com/en-us/sql/t-sql/statements/alter-table-computed-column-definition-transact-sql. </w:t>
                     </w:r>
                     <w:r>
                       <w:rPr>
@@ -41403,7 +42972,7 @@
               </w:tr>
               <w:tr>
                 <w:trPr>
-                  <w:divId w:val="96026008"/>
+                  <w:divId w:val="1561792339"/>
                   <w:tblCellSpacing w:w="15" w:type="dxa"/>
                 </w:trPr>
                 <w:tc>
@@ -41516,7 +43085,7 @@
               </w:tr>
               <w:tr>
                 <w:trPr>
-                  <w:divId w:val="96026008"/>
+                  <w:divId w:val="1561792339"/>
                   <w:tblCellSpacing w:w="15" w:type="dxa"/>
                 </w:trPr>
                 <w:tc>
@@ -41629,7 +43198,7 @@
               </w:tr>
               <w:tr>
                 <w:trPr>
-                  <w:divId w:val="96026008"/>
+                  <w:divId w:val="1561792339"/>
                   <w:tblCellSpacing w:w="15" w:type="dxa"/>
                 </w:trPr>
                 <w:tc>
@@ -41716,7 +43285,7 @@
               </w:tr>
               <w:tr>
                 <w:trPr>
-                  <w:divId w:val="96026008"/>
+                  <w:divId w:val="1561792339"/>
                   <w:tblCellSpacing w:w="15" w:type="dxa"/>
                 </w:trPr>
                 <w:tc>
@@ -41796,7 +43365,7 @@
               </w:tr>
               <w:tr>
                 <w:trPr>
-                  <w:divId w:val="96026008"/>
+                  <w:divId w:val="1561792339"/>
                   <w:tblCellSpacing w:w="15" w:type="dxa"/>
                 </w:trPr>
                 <w:tc>
@@ -41855,7 +43424,7 @@
               </w:tr>
               <w:tr>
                 <w:trPr>
-                  <w:divId w:val="96026008"/>
+                  <w:divId w:val="1561792339"/>
                   <w:tblCellSpacing w:w="15" w:type="dxa"/>
                 </w:trPr>
                 <w:tc>
@@ -41934,7 +43503,7 @@
               </w:tr>
               <w:tr>
                 <w:trPr>
-                  <w:divId w:val="96026008"/>
+                  <w:divId w:val="1561792339"/>
                   <w:tblCellSpacing w:w="15" w:type="dxa"/>
                 </w:trPr>
                 <w:tc>
@@ -42014,7 +43583,7 @@
             </w:tbl>
             <w:p>
               <w:pPr>
-                <w:divId w:val="96026008"/>
+                <w:divId w:val="1561792339"/>
                 <w:rPr>
                   <w:rFonts w:eastAsia="Times New Roman"/>
                   <w:noProof/>
@@ -42023,13 +43592,11 @@
             </w:p>
             <w:p>
               <w:r>
-                <w:rPr>
-                  <w:b/>
-                  <w:bCs/>
-                </w:rPr>
                 <w:fldChar w:fldCharType="end"/>
               </w:r>
             </w:p>
+            <w:bookmarkStart w:id="60" w:name="_GoBack" w:displacedByCustomXml="next"/>
+            <w:bookmarkEnd w:id="60" w:displacedByCustomXml="next"/>
           </w:sdtContent>
         </w:sdt>
       </w:sdtContent>
@@ -42044,7 +43611,7 @@
         </w:rPr>
       </w:pPr>
       <w:bookmarkStart w:id="61" w:name="_Ref524010229"/>
-      <w:bookmarkStart w:id="62" w:name="_Toc524264513"/>
+      <w:bookmarkStart w:id="62" w:name="_Toc524449736"/>
       <w:r>
         <w:lastRenderedPageBreak/>
         <w:t>Приложение</w:t>
@@ -42099,7 +43666,7 @@
 </file>
 
 <file path=word/endnotes.xml><?xml version="1.0" encoding="utf-8"?>
-<w:endnotes xmlns:wpc="http://schemas.microsoft.com/office/word/2010/wordprocessingCanvas" xmlns:mc="http://schemas.openxmlformats.org/markup-compatibility/2006" xmlns:o="urn:schemas-microsoft-com:office:office" xmlns:r="http://schemas.openxmlformats.org/officeDocument/2006/relationships" xmlns:m="http://schemas.openxmlformats.org/officeDocument/2006/math" xmlns:v="urn:schemas-microsoft-com:vml" xmlns:wp14="http://schemas.microsoft.com/office/word/2010/wordprocessingDrawing" xmlns:wp="http://schemas.openxmlformats.org/drawingml/2006/wordprocessingDrawing" xmlns:w10="urn:schemas-microsoft-com:office:word" xmlns:w="http://schemas.openxmlformats.org/wordprocessingml/2006/main" xmlns:w14="http://schemas.microsoft.com/office/word/2010/wordml" xmlns:w15="http://schemas.microsoft.com/office/word/2012/wordml" xmlns:wpg="http://schemas.microsoft.com/office/word/2010/wordprocessingGroup" xmlns:wpi="http://schemas.microsoft.com/office/word/2010/wordprocessingInk" xmlns:wne="http://schemas.microsoft.com/office/word/2006/wordml" xmlns:wps="http://schemas.microsoft.com/office/word/2010/wordprocessingShape" mc:Ignorable="w14 w15 wp14">
+<w:endnotes xmlns:wpc="http://schemas.microsoft.com/office/word/2010/wordprocessingCanvas" xmlns:cx="http://schemas.microsoft.com/office/drawing/2014/chartex" xmlns:mc="http://schemas.openxmlformats.org/markup-compatibility/2006" xmlns:o="urn:schemas-microsoft-com:office:office" xmlns:r="http://schemas.openxmlformats.org/officeDocument/2006/relationships" xmlns:m="http://schemas.openxmlformats.org/officeDocument/2006/math" xmlns:v="urn:schemas-microsoft-com:vml" xmlns:wp14="http://schemas.microsoft.com/office/word/2010/wordprocessingDrawing" xmlns:wp="http://schemas.openxmlformats.org/drawingml/2006/wordprocessingDrawing" xmlns:w10="urn:schemas-microsoft-com:office:word" xmlns:w="http://schemas.openxmlformats.org/wordprocessingml/2006/main" xmlns:w14="http://schemas.microsoft.com/office/word/2010/wordml" xmlns:w15="http://schemas.microsoft.com/office/word/2012/wordml" xmlns:w16se="http://schemas.microsoft.com/office/word/2015/wordml/symex" xmlns:wpg="http://schemas.microsoft.com/office/word/2010/wordprocessingGroup" xmlns:wpi="http://schemas.microsoft.com/office/word/2010/wordprocessingInk" xmlns:wne="http://schemas.microsoft.com/office/word/2006/wordml" xmlns:wps="http://schemas.microsoft.com/office/word/2010/wordprocessingShape" mc:Ignorable="w14 w15 w16se wp14">
   <w:endnote w:type="separator" w:id="-1">
     <w:p>
       <w:pPr>
@@ -42124,7 +43691,7 @@
 </file>
 
 <file path=word/footer1.xml><?xml version="1.0" encoding="utf-8"?>
-<w:ftr xmlns:wpc="http://schemas.microsoft.com/office/word/2010/wordprocessingCanvas" xmlns:mc="http://schemas.openxmlformats.org/markup-compatibility/2006" xmlns:o="urn:schemas-microsoft-com:office:office" xmlns:r="http://schemas.openxmlformats.org/officeDocument/2006/relationships" xmlns:m="http://schemas.openxmlformats.org/officeDocument/2006/math" xmlns:v="urn:schemas-microsoft-com:vml" xmlns:wp14="http://schemas.microsoft.com/office/word/2010/wordprocessingDrawing" xmlns:wp="http://schemas.openxmlformats.org/drawingml/2006/wordprocessingDrawing" xmlns:w10="urn:schemas-microsoft-com:office:word" xmlns:w="http://schemas.openxmlformats.org/wordprocessingml/2006/main" xmlns:w14="http://schemas.microsoft.com/office/word/2010/wordml" xmlns:w15="http://schemas.microsoft.com/office/word/2012/wordml" xmlns:wpg="http://schemas.microsoft.com/office/word/2010/wordprocessingGroup" xmlns:wpi="http://schemas.microsoft.com/office/word/2010/wordprocessingInk" xmlns:wne="http://schemas.microsoft.com/office/word/2006/wordml" xmlns:wps="http://schemas.microsoft.com/office/word/2010/wordprocessingShape" mc:Ignorable="w14 w15 wp14">
+<w:ftr xmlns:wpc="http://schemas.microsoft.com/office/word/2010/wordprocessingCanvas" xmlns:cx="http://schemas.microsoft.com/office/drawing/2014/chartex" xmlns:mc="http://schemas.openxmlformats.org/markup-compatibility/2006" xmlns:o="urn:schemas-microsoft-com:office:office" xmlns:r="http://schemas.openxmlformats.org/officeDocument/2006/relationships" xmlns:m="http://schemas.openxmlformats.org/officeDocument/2006/math" xmlns:v="urn:schemas-microsoft-com:vml" xmlns:wp14="http://schemas.microsoft.com/office/word/2010/wordprocessingDrawing" xmlns:wp="http://schemas.openxmlformats.org/drawingml/2006/wordprocessingDrawing" xmlns:w10="urn:schemas-microsoft-com:office:word" xmlns:w="http://schemas.openxmlformats.org/wordprocessingml/2006/main" xmlns:w14="http://schemas.microsoft.com/office/word/2010/wordml" xmlns:w15="http://schemas.microsoft.com/office/word/2012/wordml" xmlns:w16se="http://schemas.microsoft.com/office/word/2015/wordml/symex" xmlns:wpg="http://schemas.microsoft.com/office/word/2010/wordprocessingGroup" xmlns:wpi="http://schemas.microsoft.com/office/word/2010/wordprocessingInk" xmlns:wne="http://schemas.microsoft.com/office/word/2006/wordml" xmlns:wps="http://schemas.microsoft.com/office/word/2010/wordprocessingShape" mc:Ignorable="w14 w15 w16se wp14">
   <w:p>
     <w:pPr>
       <w:pStyle w:val="ad"/>
@@ -42135,7 +43702,7 @@
 </file>
 
 <file path=word/footer2.xml><?xml version="1.0" encoding="utf-8"?>
-<w:ftr xmlns:wpc="http://schemas.microsoft.com/office/word/2010/wordprocessingCanvas" xmlns:mc="http://schemas.openxmlformats.org/markup-compatibility/2006" xmlns:o="urn:schemas-microsoft-com:office:office" xmlns:r="http://schemas.openxmlformats.org/officeDocument/2006/relationships" xmlns:m="http://schemas.openxmlformats.org/officeDocument/2006/math" xmlns:v="urn:schemas-microsoft-com:vml" xmlns:wp14="http://schemas.microsoft.com/office/word/2010/wordprocessingDrawing" xmlns:wp="http://schemas.openxmlformats.org/drawingml/2006/wordprocessingDrawing" xmlns:w10="urn:schemas-microsoft-com:office:word" xmlns:w="http://schemas.openxmlformats.org/wordprocessingml/2006/main" xmlns:w14="http://schemas.microsoft.com/office/word/2010/wordml" xmlns:w15="http://schemas.microsoft.com/office/word/2012/wordml" xmlns:wpg="http://schemas.microsoft.com/office/word/2010/wordprocessingGroup" xmlns:wpi="http://schemas.microsoft.com/office/word/2010/wordprocessingInk" xmlns:wne="http://schemas.microsoft.com/office/word/2006/wordml" xmlns:wps="http://schemas.microsoft.com/office/word/2010/wordprocessingShape" mc:Ignorable="w14 w15 wp14">
+<w:ftr xmlns:wpc="http://schemas.microsoft.com/office/word/2010/wordprocessingCanvas" xmlns:cx="http://schemas.microsoft.com/office/drawing/2014/chartex" xmlns:mc="http://schemas.openxmlformats.org/markup-compatibility/2006" xmlns:o="urn:schemas-microsoft-com:office:office" xmlns:r="http://schemas.openxmlformats.org/officeDocument/2006/relationships" xmlns:m="http://schemas.openxmlformats.org/officeDocument/2006/math" xmlns:v="urn:schemas-microsoft-com:vml" xmlns:wp14="http://schemas.microsoft.com/office/word/2010/wordprocessingDrawing" xmlns:wp="http://schemas.openxmlformats.org/drawingml/2006/wordprocessingDrawing" xmlns:w10="urn:schemas-microsoft-com:office:word" xmlns:w="http://schemas.openxmlformats.org/wordprocessingml/2006/main" xmlns:w14="http://schemas.microsoft.com/office/word/2010/wordml" xmlns:w15="http://schemas.microsoft.com/office/word/2012/wordml" xmlns:w16se="http://schemas.microsoft.com/office/word/2015/wordml/symex" xmlns:wpg="http://schemas.microsoft.com/office/word/2010/wordprocessingGroup" xmlns:wpi="http://schemas.microsoft.com/office/word/2010/wordprocessingInk" xmlns:wne="http://schemas.microsoft.com/office/word/2006/wordml" xmlns:wps="http://schemas.microsoft.com/office/word/2010/wordprocessingShape" mc:Ignorable="w14 w15 w16se wp14">
   <w:p>
     <w:pPr>
       <w:pStyle w:val="ad"/>
@@ -42164,7 +43731,7 @@
 </file>
 
 <file path=word/footer3.xml><?xml version="1.0" encoding="utf-8"?>
-<w:ftr xmlns:wpc="http://schemas.microsoft.com/office/word/2010/wordprocessingCanvas" xmlns:mc="http://schemas.openxmlformats.org/markup-compatibility/2006" xmlns:o="urn:schemas-microsoft-com:office:office" xmlns:r="http://schemas.openxmlformats.org/officeDocument/2006/relationships" xmlns:m="http://schemas.openxmlformats.org/officeDocument/2006/math" xmlns:v="urn:schemas-microsoft-com:vml" xmlns:wp14="http://schemas.microsoft.com/office/word/2010/wordprocessingDrawing" xmlns:wp="http://schemas.openxmlformats.org/drawingml/2006/wordprocessingDrawing" xmlns:w10="urn:schemas-microsoft-com:office:word" xmlns:w="http://schemas.openxmlformats.org/wordprocessingml/2006/main" xmlns:w14="http://schemas.microsoft.com/office/word/2010/wordml" xmlns:w15="http://schemas.microsoft.com/office/word/2012/wordml" xmlns:wpg="http://schemas.microsoft.com/office/word/2010/wordprocessingGroup" xmlns:wpi="http://schemas.microsoft.com/office/word/2010/wordprocessingInk" xmlns:wne="http://schemas.microsoft.com/office/word/2006/wordml" xmlns:wps="http://schemas.microsoft.com/office/word/2010/wordprocessingShape" mc:Ignorable="w14 w15 wp14">
+<w:ftr xmlns:wpc="http://schemas.microsoft.com/office/word/2010/wordprocessingCanvas" xmlns:cx="http://schemas.microsoft.com/office/drawing/2014/chartex" xmlns:mc="http://schemas.openxmlformats.org/markup-compatibility/2006" xmlns:o="urn:schemas-microsoft-com:office:office" xmlns:r="http://schemas.openxmlformats.org/officeDocument/2006/relationships" xmlns:m="http://schemas.openxmlformats.org/officeDocument/2006/math" xmlns:v="urn:schemas-microsoft-com:vml" xmlns:wp14="http://schemas.microsoft.com/office/word/2010/wordprocessingDrawing" xmlns:wp="http://schemas.openxmlformats.org/drawingml/2006/wordprocessingDrawing" xmlns:w10="urn:schemas-microsoft-com:office:word" xmlns:w="http://schemas.openxmlformats.org/wordprocessingml/2006/main" xmlns:w14="http://schemas.microsoft.com/office/word/2010/wordml" xmlns:w15="http://schemas.microsoft.com/office/word/2012/wordml" xmlns:w16se="http://schemas.microsoft.com/office/word/2015/wordml/symex" xmlns:wpg="http://schemas.microsoft.com/office/word/2010/wordprocessingGroup" xmlns:wpi="http://schemas.microsoft.com/office/word/2010/wordprocessingInk" xmlns:wne="http://schemas.microsoft.com/office/word/2006/wordml" xmlns:wps="http://schemas.microsoft.com/office/word/2010/wordprocessingShape" mc:Ignorable="w14 w15 w16se wp14">
   <w:p>
     <w:pPr>
       <w:pStyle w:val="ad"/>
@@ -42177,7 +43744,7 @@
       <mc:AlternateContent>
         <mc:Choice Requires="wps">
           <w:drawing>
-            <wp:anchor distT="45720" distB="45720" distL="114300" distR="114300" simplePos="0" relativeHeight="251659264" behindDoc="0" locked="0" layoutInCell="1" allowOverlap="1" wp14:anchorId="14BD2F9C" wp14:editId="38D84186">
+            <wp:anchor distT="45720" distB="45720" distL="114300" distR="114300" simplePos="0" relativeHeight="251659264" behindDoc="0" locked="0" layoutInCell="1" allowOverlap="1" wp14:anchorId="656EE981" wp14:editId="6B00F019">
               <wp:simplePos x="0" y="0"/>
               <wp:positionH relativeFrom="leftMargin">
                 <wp:posOffset>199390</wp:posOffset>
@@ -42235,7 +43802,7 @@
                             <w:rPr>
                               <w:noProof/>
                             </w:rPr>
-                            <w:t>54</w:t>
+                            <w:t>56</w:t>
                           </w:r>
                           <w:r>
                             <w:fldChar w:fldCharType="end"/>
@@ -42260,7 +43827,7 @@
         </mc:Choice>
         <mc:Fallback>
           <w:pict>
-            <v:shapetype w14:anchorId="14BD2F9C" id="_x0000_t202" coordsize="21600,21600" o:spt="202" path="m,l,21600r21600,l21600,xe">
+            <v:shapetype w14:anchorId="656EE981" id="_x0000_t202" coordsize="21600,21600" o:spt="202" path="m,l,21600r21600,l21600,xe">
               <v:stroke joinstyle="miter"/>
               <v:path gradientshapeok="t" o:connecttype="rect"/>
             </v:shapetype>
@@ -42286,7 +43853,7 @@
                       <w:rPr>
                         <w:noProof/>
                       </w:rPr>
-                      <w:t>54</w:t>
+                      <w:t>56</w:t>
                     </w:r>
                     <w:r>
                       <w:fldChar w:fldCharType="end"/>
@@ -42305,7 +43872,7 @@
 </file>
 
 <file path=word/footer4.xml><?xml version="1.0" encoding="utf-8"?>
-<w:ftr xmlns:wpc="http://schemas.microsoft.com/office/word/2010/wordprocessingCanvas" xmlns:mc="http://schemas.openxmlformats.org/markup-compatibility/2006" xmlns:o="urn:schemas-microsoft-com:office:office" xmlns:r="http://schemas.openxmlformats.org/officeDocument/2006/relationships" xmlns:m="http://schemas.openxmlformats.org/officeDocument/2006/math" xmlns:v="urn:schemas-microsoft-com:vml" xmlns:wp14="http://schemas.microsoft.com/office/word/2010/wordprocessingDrawing" xmlns:wp="http://schemas.openxmlformats.org/drawingml/2006/wordprocessingDrawing" xmlns:w10="urn:schemas-microsoft-com:office:word" xmlns:w="http://schemas.openxmlformats.org/wordprocessingml/2006/main" xmlns:w14="http://schemas.microsoft.com/office/word/2010/wordml" xmlns:w15="http://schemas.microsoft.com/office/word/2012/wordml" xmlns:wpg="http://schemas.microsoft.com/office/word/2010/wordprocessingGroup" xmlns:wpi="http://schemas.microsoft.com/office/word/2010/wordprocessingInk" xmlns:wne="http://schemas.microsoft.com/office/word/2006/wordml" xmlns:wps="http://schemas.microsoft.com/office/word/2010/wordprocessingShape" mc:Ignorable="w14 w15 wp14">
+<w:ftr xmlns:wpc="http://schemas.microsoft.com/office/word/2010/wordprocessingCanvas" xmlns:cx="http://schemas.microsoft.com/office/drawing/2014/chartex" xmlns:mc="http://schemas.openxmlformats.org/markup-compatibility/2006" xmlns:o="urn:schemas-microsoft-com:office:office" xmlns:r="http://schemas.openxmlformats.org/officeDocument/2006/relationships" xmlns:m="http://schemas.openxmlformats.org/officeDocument/2006/math" xmlns:v="urn:schemas-microsoft-com:vml" xmlns:wp14="http://schemas.microsoft.com/office/word/2010/wordprocessingDrawing" xmlns:wp="http://schemas.openxmlformats.org/drawingml/2006/wordprocessingDrawing" xmlns:w10="urn:schemas-microsoft-com:office:word" xmlns:w="http://schemas.openxmlformats.org/wordprocessingml/2006/main" xmlns:w14="http://schemas.microsoft.com/office/word/2010/wordml" xmlns:w15="http://schemas.microsoft.com/office/word/2012/wordml" xmlns:w16se="http://schemas.microsoft.com/office/word/2015/wordml/symex" xmlns:wpg="http://schemas.microsoft.com/office/word/2010/wordprocessingGroup" xmlns:wpi="http://schemas.microsoft.com/office/word/2010/wordprocessingInk" xmlns:wne="http://schemas.microsoft.com/office/word/2006/wordml" xmlns:wps="http://schemas.microsoft.com/office/word/2010/wordprocessingShape" mc:Ignorable="w14 w15 w16se wp14">
   <w:p>
     <w:pPr>
       <w:pStyle w:val="ad"/>
@@ -42324,7 +43891,7 @@
       <w:rPr>
         <w:noProof/>
       </w:rPr>
-      <w:t>59</w:t>
+      <w:t>60</w:t>
     </w:r>
     <w:r>
       <w:fldChar w:fldCharType="end"/>
@@ -42334,7 +43901,7 @@
 </file>
 
 <file path=word/footnotes.xml><?xml version="1.0" encoding="utf-8"?>
-<w:footnotes xmlns:wpc="http://schemas.microsoft.com/office/word/2010/wordprocessingCanvas" xmlns:mc="http://schemas.openxmlformats.org/markup-compatibility/2006" xmlns:o="urn:schemas-microsoft-com:office:office" xmlns:r="http://schemas.openxmlformats.org/officeDocument/2006/relationships" xmlns:m="http://schemas.openxmlformats.org/officeDocument/2006/math" xmlns:v="urn:schemas-microsoft-com:vml" xmlns:wp14="http://schemas.microsoft.com/office/word/2010/wordprocessingDrawing" xmlns:wp="http://schemas.openxmlformats.org/drawingml/2006/wordprocessingDrawing" xmlns:w10="urn:schemas-microsoft-com:office:word" xmlns:w="http://schemas.openxmlformats.org/wordprocessingml/2006/main" xmlns:w14="http://schemas.microsoft.com/office/word/2010/wordml" xmlns:w15="http://schemas.microsoft.com/office/word/2012/wordml" xmlns:wpg="http://schemas.microsoft.com/office/word/2010/wordprocessingGroup" xmlns:wpi="http://schemas.microsoft.com/office/word/2010/wordprocessingInk" xmlns:wne="http://schemas.microsoft.com/office/word/2006/wordml" xmlns:wps="http://schemas.microsoft.com/office/word/2010/wordprocessingShape" mc:Ignorable="w14 w15 wp14">
+<w:footnotes xmlns:wpc="http://schemas.microsoft.com/office/word/2010/wordprocessingCanvas" xmlns:cx="http://schemas.microsoft.com/office/drawing/2014/chartex" xmlns:mc="http://schemas.openxmlformats.org/markup-compatibility/2006" xmlns:o="urn:schemas-microsoft-com:office:office" xmlns:r="http://schemas.openxmlformats.org/officeDocument/2006/relationships" xmlns:m="http://schemas.openxmlformats.org/officeDocument/2006/math" xmlns:v="urn:schemas-microsoft-com:vml" xmlns:wp14="http://schemas.microsoft.com/office/word/2010/wordprocessingDrawing" xmlns:wp="http://schemas.openxmlformats.org/drawingml/2006/wordprocessingDrawing" xmlns:w10="urn:schemas-microsoft-com:office:word" xmlns:w="http://schemas.openxmlformats.org/wordprocessingml/2006/main" xmlns:w14="http://schemas.microsoft.com/office/word/2010/wordml" xmlns:w15="http://schemas.microsoft.com/office/word/2012/wordml" xmlns:w16se="http://schemas.microsoft.com/office/word/2015/wordml/symex" xmlns:wpg="http://schemas.microsoft.com/office/word/2010/wordprocessingGroup" xmlns:wpi="http://schemas.microsoft.com/office/word/2010/wordprocessingInk" xmlns:wne="http://schemas.microsoft.com/office/word/2006/wordml" xmlns:wps="http://schemas.microsoft.com/office/word/2010/wordprocessingShape" mc:Ignorable="w14 w15 w16se wp14">
   <w:footnote w:type="separator" w:id="-1">
     <w:p>
       <w:pPr>
@@ -42391,7 +43958,7 @@
 </file>
 
 <file path=word/header1.xml><?xml version="1.0" encoding="utf-8"?>
-<w:hdr xmlns:wpc="http://schemas.microsoft.com/office/word/2010/wordprocessingCanvas" xmlns:mc="http://schemas.openxmlformats.org/markup-compatibility/2006" xmlns:o="urn:schemas-microsoft-com:office:office" xmlns:r="http://schemas.openxmlformats.org/officeDocument/2006/relationships" xmlns:m="http://schemas.openxmlformats.org/officeDocument/2006/math" xmlns:v="urn:schemas-microsoft-com:vml" xmlns:wp14="http://schemas.microsoft.com/office/word/2010/wordprocessingDrawing" xmlns:wp="http://schemas.openxmlformats.org/drawingml/2006/wordprocessingDrawing" xmlns:w10="urn:schemas-microsoft-com:office:word" xmlns:w="http://schemas.openxmlformats.org/wordprocessingml/2006/main" xmlns:w14="http://schemas.microsoft.com/office/word/2010/wordml" xmlns:w15="http://schemas.microsoft.com/office/word/2012/wordml" xmlns:wpg="http://schemas.microsoft.com/office/word/2010/wordprocessingGroup" xmlns:wpi="http://schemas.microsoft.com/office/word/2010/wordprocessingInk" xmlns:wne="http://schemas.microsoft.com/office/word/2006/wordml" xmlns:wps="http://schemas.microsoft.com/office/word/2010/wordprocessingShape" mc:Ignorable="w14 w15 wp14">
+<w:hdr xmlns:wpc="http://schemas.microsoft.com/office/word/2010/wordprocessingCanvas" xmlns:cx="http://schemas.microsoft.com/office/drawing/2014/chartex" xmlns:mc="http://schemas.openxmlformats.org/markup-compatibility/2006" xmlns:o="urn:schemas-microsoft-com:office:office" xmlns:r="http://schemas.openxmlformats.org/officeDocument/2006/relationships" xmlns:m="http://schemas.openxmlformats.org/officeDocument/2006/math" xmlns:v="urn:schemas-microsoft-com:vml" xmlns:wp14="http://schemas.microsoft.com/office/word/2010/wordprocessingDrawing" xmlns:wp="http://schemas.openxmlformats.org/drawingml/2006/wordprocessingDrawing" xmlns:w10="urn:schemas-microsoft-com:office:word" xmlns:w="http://schemas.openxmlformats.org/wordprocessingml/2006/main" xmlns:w14="http://schemas.microsoft.com/office/word/2010/wordml" xmlns:w15="http://schemas.microsoft.com/office/word/2012/wordml" xmlns:w16se="http://schemas.microsoft.com/office/word/2015/wordml/symex" xmlns:wpg="http://schemas.microsoft.com/office/word/2010/wordprocessingGroup" xmlns:wpi="http://schemas.microsoft.com/office/word/2010/wordprocessingInk" xmlns:wne="http://schemas.microsoft.com/office/word/2006/wordml" xmlns:wps="http://schemas.microsoft.com/office/word/2010/wordprocessingShape" mc:Ignorable="w14 w15 w16se wp14">
   <w:p>
     <w:pPr>
       <w:pStyle w:val="ab"/>
@@ -42405,7 +43972,7 @@
 </file>
 
 <file path=word/header2.xml><?xml version="1.0" encoding="utf-8"?>
-<w:hdr xmlns:wpc="http://schemas.microsoft.com/office/word/2010/wordprocessingCanvas" xmlns:mc="http://schemas.openxmlformats.org/markup-compatibility/2006" xmlns:o="urn:schemas-microsoft-com:office:office" xmlns:r="http://schemas.openxmlformats.org/officeDocument/2006/relationships" xmlns:m="http://schemas.openxmlformats.org/officeDocument/2006/math" xmlns:v="urn:schemas-microsoft-com:vml" xmlns:wp14="http://schemas.microsoft.com/office/word/2010/wordprocessingDrawing" xmlns:wp="http://schemas.openxmlformats.org/drawingml/2006/wordprocessingDrawing" xmlns:w10="urn:schemas-microsoft-com:office:word" xmlns:w="http://schemas.openxmlformats.org/wordprocessingml/2006/main" xmlns:w14="http://schemas.microsoft.com/office/word/2010/wordml" xmlns:w15="http://schemas.microsoft.com/office/word/2012/wordml" xmlns:wpg="http://schemas.microsoft.com/office/word/2010/wordprocessingGroup" xmlns:wpi="http://schemas.microsoft.com/office/word/2010/wordprocessingInk" xmlns:wne="http://schemas.microsoft.com/office/word/2006/wordml" xmlns:wps="http://schemas.microsoft.com/office/word/2010/wordprocessingShape" mc:Ignorable="w14 w15 wp14">
+<w:hdr xmlns:wpc="http://schemas.microsoft.com/office/word/2010/wordprocessingCanvas" xmlns:cx="http://schemas.microsoft.com/office/drawing/2014/chartex" xmlns:mc="http://schemas.openxmlformats.org/markup-compatibility/2006" xmlns:o="urn:schemas-microsoft-com:office:office" xmlns:r="http://schemas.openxmlformats.org/officeDocument/2006/relationships" xmlns:m="http://schemas.openxmlformats.org/officeDocument/2006/math" xmlns:v="urn:schemas-microsoft-com:vml" xmlns:wp14="http://schemas.microsoft.com/office/word/2010/wordprocessingDrawing" xmlns:wp="http://schemas.openxmlformats.org/drawingml/2006/wordprocessingDrawing" xmlns:w10="urn:schemas-microsoft-com:office:word" xmlns:w="http://schemas.openxmlformats.org/wordprocessingml/2006/main" xmlns:w14="http://schemas.microsoft.com/office/word/2010/wordml" xmlns:w15="http://schemas.microsoft.com/office/word/2012/wordml" xmlns:w16se="http://schemas.microsoft.com/office/word/2015/wordml/symex" xmlns:wpg="http://schemas.microsoft.com/office/word/2010/wordprocessingGroup" xmlns:wpi="http://schemas.microsoft.com/office/word/2010/wordprocessingInk" xmlns:wne="http://schemas.microsoft.com/office/word/2006/wordml" xmlns:wps="http://schemas.microsoft.com/office/word/2010/wordprocessingShape" mc:Ignorable="w14 w15 w16se wp14">
   <w:p>
     <w:pPr>
       <w:pStyle w:val="ab"/>
@@ -42415,7 +43982,7 @@
 </file>
 
 <file path=word/header3.xml><?xml version="1.0" encoding="utf-8"?>
-<w:hdr xmlns:wpc="http://schemas.microsoft.com/office/word/2010/wordprocessingCanvas" xmlns:mc="http://schemas.openxmlformats.org/markup-compatibility/2006" xmlns:o="urn:schemas-microsoft-com:office:office" xmlns:r="http://schemas.openxmlformats.org/officeDocument/2006/relationships" xmlns:m="http://schemas.openxmlformats.org/officeDocument/2006/math" xmlns:v="urn:schemas-microsoft-com:vml" xmlns:wp14="http://schemas.microsoft.com/office/word/2010/wordprocessingDrawing" xmlns:wp="http://schemas.openxmlformats.org/drawingml/2006/wordprocessingDrawing" xmlns:w10="urn:schemas-microsoft-com:office:word" xmlns:w="http://schemas.openxmlformats.org/wordprocessingml/2006/main" xmlns:w14="http://schemas.microsoft.com/office/word/2010/wordml" xmlns:w15="http://schemas.microsoft.com/office/word/2012/wordml" xmlns:wpg="http://schemas.microsoft.com/office/word/2010/wordprocessingGroup" xmlns:wpi="http://schemas.microsoft.com/office/word/2010/wordprocessingInk" xmlns:wne="http://schemas.microsoft.com/office/word/2006/wordml" xmlns:wps="http://schemas.microsoft.com/office/word/2010/wordprocessingShape" mc:Ignorable="w14 w15 wp14">
+<w:hdr xmlns:wpc="http://schemas.microsoft.com/office/word/2010/wordprocessingCanvas" xmlns:cx="http://schemas.microsoft.com/office/drawing/2014/chartex" xmlns:mc="http://schemas.openxmlformats.org/markup-compatibility/2006" xmlns:o="urn:schemas-microsoft-com:office:office" xmlns:r="http://schemas.openxmlformats.org/officeDocument/2006/relationships" xmlns:m="http://schemas.openxmlformats.org/officeDocument/2006/math" xmlns:v="urn:schemas-microsoft-com:vml" xmlns:wp14="http://schemas.microsoft.com/office/word/2010/wordprocessingDrawing" xmlns:wp="http://schemas.openxmlformats.org/drawingml/2006/wordprocessingDrawing" xmlns:w10="urn:schemas-microsoft-com:office:word" xmlns:w="http://schemas.openxmlformats.org/wordprocessingml/2006/main" xmlns:w14="http://schemas.microsoft.com/office/word/2010/wordml" xmlns:w15="http://schemas.microsoft.com/office/word/2012/wordml" xmlns:w16se="http://schemas.microsoft.com/office/word/2015/wordml/symex" xmlns:wpg="http://schemas.microsoft.com/office/word/2010/wordprocessingGroup" xmlns:wpi="http://schemas.microsoft.com/office/word/2010/wordprocessingInk" xmlns:wne="http://schemas.microsoft.com/office/word/2006/wordml" xmlns:wps="http://schemas.microsoft.com/office/word/2010/wordprocessingShape" mc:Ignorable="w14 w15 w16se wp14">
   <w:p>
     <w:pPr>
       <w:pStyle w:val="ab"/>
@@ -42425,7 +43992,7 @@
 </file>
 
 <file path=word/header4.xml><?xml version="1.0" encoding="utf-8"?>
-<w:hdr xmlns:wpc="http://schemas.microsoft.com/office/word/2010/wordprocessingCanvas" xmlns:mc="http://schemas.openxmlformats.org/markup-compatibility/2006" xmlns:o="urn:schemas-microsoft-com:office:office" xmlns:r="http://schemas.openxmlformats.org/officeDocument/2006/relationships" xmlns:m="http://schemas.openxmlformats.org/officeDocument/2006/math" xmlns:v="urn:schemas-microsoft-com:vml" xmlns:wp14="http://schemas.microsoft.com/office/word/2010/wordprocessingDrawing" xmlns:wp="http://schemas.openxmlformats.org/drawingml/2006/wordprocessingDrawing" xmlns:w10="urn:schemas-microsoft-com:office:word" xmlns:w="http://schemas.openxmlformats.org/wordprocessingml/2006/main" xmlns:w14="http://schemas.microsoft.com/office/word/2010/wordml" xmlns:w15="http://schemas.microsoft.com/office/word/2012/wordml" xmlns:wpg="http://schemas.microsoft.com/office/word/2010/wordprocessingGroup" xmlns:wpi="http://schemas.microsoft.com/office/word/2010/wordprocessingInk" xmlns:wne="http://schemas.microsoft.com/office/word/2006/wordml" xmlns:wps="http://schemas.microsoft.com/office/word/2010/wordprocessingShape" mc:Ignorable="w14 w15 wp14">
+<w:hdr xmlns:wpc="http://schemas.microsoft.com/office/word/2010/wordprocessingCanvas" xmlns:cx="http://schemas.microsoft.com/office/drawing/2014/chartex" xmlns:mc="http://schemas.openxmlformats.org/markup-compatibility/2006" xmlns:o="urn:schemas-microsoft-com:office:office" xmlns:r="http://schemas.openxmlformats.org/officeDocument/2006/relationships" xmlns:m="http://schemas.openxmlformats.org/officeDocument/2006/math" xmlns:v="urn:schemas-microsoft-com:vml" xmlns:wp14="http://schemas.microsoft.com/office/word/2010/wordprocessingDrawing" xmlns:wp="http://schemas.openxmlformats.org/drawingml/2006/wordprocessingDrawing" xmlns:w10="urn:schemas-microsoft-com:office:word" xmlns:w="http://schemas.openxmlformats.org/wordprocessingml/2006/main" xmlns:w14="http://schemas.microsoft.com/office/word/2010/wordml" xmlns:w15="http://schemas.microsoft.com/office/word/2012/wordml" xmlns:w16se="http://schemas.microsoft.com/office/word/2015/wordml/symex" xmlns:wpg="http://schemas.microsoft.com/office/word/2010/wordprocessingGroup" xmlns:wpi="http://schemas.microsoft.com/office/word/2010/wordprocessingInk" xmlns:wne="http://schemas.microsoft.com/office/word/2006/wordml" xmlns:wps="http://schemas.microsoft.com/office/word/2010/wordprocessingShape" mc:Ignorable="w14 w15 w16se wp14">
   <w:p>
     <w:pPr>
       <w:pStyle w:val="ab"/>
@@ -42435,7 +44002,7 @@
 </file>
 
 <file path=word/numbering.xml><?xml version="1.0" encoding="utf-8"?>
-<w:numbering xmlns:wpc="http://schemas.microsoft.com/office/word/2010/wordprocessingCanvas" xmlns:mc="http://schemas.openxmlformats.org/markup-compatibility/2006" xmlns:o="urn:schemas-microsoft-com:office:office" xmlns:r="http://schemas.openxmlformats.org/officeDocument/2006/relationships" xmlns:m="http://schemas.openxmlformats.org/officeDocument/2006/math" xmlns:v="urn:schemas-microsoft-com:vml" xmlns:wp14="http://schemas.microsoft.com/office/word/2010/wordprocessingDrawing" xmlns:wp="http://schemas.openxmlformats.org/drawingml/2006/wordprocessingDrawing" xmlns:w10="urn:schemas-microsoft-com:office:word" xmlns:w="http://schemas.openxmlformats.org/wordprocessingml/2006/main" xmlns:w14="http://schemas.microsoft.com/office/word/2010/wordml" xmlns:w15="http://schemas.microsoft.com/office/word/2012/wordml" xmlns:wpg="http://schemas.microsoft.com/office/word/2010/wordprocessingGroup" xmlns:wpi="http://schemas.microsoft.com/office/word/2010/wordprocessingInk" xmlns:wne="http://schemas.microsoft.com/office/word/2006/wordml" xmlns:wps="http://schemas.microsoft.com/office/word/2010/wordprocessingShape" mc:Ignorable="w14 w15 wp14">
+<w:numbering xmlns:wpc="http://schemas.microsoft.com/office/word/2010/wordprocessingCanvas" xmlns:cx="http://schemas.microsoft.com/office/drawing/2014/chartex" xmlns:mc="http://schemas.openxmlformats.org/markup-compatibility/2006" xmlns:o="urn:schemas-microsoft-com:office:office" xmlns:r="http://schemas.openxmlformats.org/officeDocument/2006/relationships" xmlns:m="http://schemas.openxmlformats.org/officeDocument/2006/math" xmlns:v="urn:schemas-microsoft-com:vml" xmlns:wp14="http://schemas.microsoft.com/office/word/2010/wordprocessingDrawing" xmlns:wp="http://schemas.openxmlformats.org/drawingml/2006/wordprocessingDrawing" xmlns:w10="urn:schemas-microsoft-com:office:word" xmlns:w="http://schemas.openxmlformats.org/wordprocessingml/2006/main" xmlns:w14="http://schemas.microsoft.com/office/word/2010/wordml" xmlns:w15="http://schemas.microsoft.com/office/word/2012/wordml" xmlns:w16se="http://schemas.microsoft.com/office/word/2015/wordml/symex" xmlns:wpg="http://schemas.microsoft.com/office/word/2010/wordprocessingGroup" xmlns:wpi="http://schemas.microsoft.com/office/word/2010/wordprocessingInk" xmlns:wne="http://schemas.microsoft.com/office/word/2006/wordml" xmlns:wps="http://schemas.microsoft.com/office/word/2010/wordprocessingShape" mc:Ignorable="w14 w15 w16se wp14">
   <w:abstractNum w:abstractNumId="0" w15:restartNumberingAfterBreak="0">
     <w:nsid w:val="06952AE2"/>
     <w:multiLevelType w:val="hybridMultilevel"/>
@@ -44929,6 +46496,95 @@
     </w:lvl>
   </w:abstractNum>
   <w:abstractNum w:abstractNumId="28" w15:restartNumberingAfterBreak="0">
+    <w:nsid w:val="3935705B"/>
+    <w:multiLevelType w:val="hybridMultilevel"/>
+    <w:tmpl w:val="CB4E12A0"/>
+    <w:lvl w:ilvl="0" w:tplc="0419000F">
+      <w:start w:val="1"/>
+      <w:numFmt w:val="decimal"/>
+      <w:lvlText w:val="%1."/>
+      <w:lvlJc w:val="left"/>
+      <w:pPr>
+        <w:ind w:left="720" w:hanging="360"/>
+      </w:pPr>
+      <w:rPr>
+        <w:rFonts w:hint="default"/>
+      </w:rPr>
+    </w:lvl>
+    <w:lvl w:ilvl="1" w:tplc="04190019" w:tentative="1">
+      <w:start w:val="1"/>
+      <w:numFmt w:val="lowerLetter"/>
+      <w:lvlText w:val="%2."/>
+      <w:lvlJc w:val="left"/>
+      <w:pPr>
+        <w:ind w:left="1440" w:hanging="360"/>
+      </w:pPr>
+    </w:lvl>
+    <w:lvl w:ilvl="2" w:tplc="0419001B" w:tentative="1">
+      <w:start w:val="1"/>
+      <w:numFmt w:val="lowerRoman"/>
+      <w:lvlText w:val="%3."/>
+      <w:lvlJc w:val="right"/>
+      <w:pPr>
+        <w:ind w:left="2160" w:hanging="180"/>
+      </w:pPr>
+    </w:lvl>
+    <w:lvl w:ilvl="3" w:tplc="0419000F" w:tentative="1">
+      <w:start w:val="1"/>
+      <w:numFmt w:val="decimal"/>
+      <w:lvlText w:val="%4."/>
+      <w:lvlJc w:val="left"/>
+      <w:pPr>
+        <w:ind w:left="2880" w:hanging="360"/>
+      </w:pPr>
+    </w:lvl>
+    <w:lvl w:ilvl="4" w:tplc="04190019" w:tentative="1">
+      <w:start w:val="1"/>
+      <w:numFmt w:val="lowerLetter"/>
+      <w:lvlText w:val="%5."/>
+      <w:lvlJc w:val="left"/>
+      <w:pPr>
+        <w:ind w:left="3600" w:hanging="360"/>
+      </w:pPr>
+    </w:lvl>
+    <w:lvl w:ilvl="5" w:tplc="0419001B" w:tentative="1">
+      <w:start w:val="1"/>
+      <w:numFmt w:val="lowerRoman"/>
+      <w:lvlText w:val="%6."/>
+      <w:lvlJc w:val="right"/>
+      <w:pPr>
+        <w:ind w:left="4320" w:hanging="180"/>
+      </w:pPr>
+    </w:lvl>
+    <w:lvl w:ilvl="6" w:tplc="0419000F" w:tentative="1">
+      <w:start w:val="1"/>
+      <w:numFmt w:val="decimal"/>
+      <w:lvlText w:val="%7."/>
+      <w:lvlJc w:val="left"/>
+      <w:pPr>
+        <w:ind w:left="5040" w:hanging="360"/>
+      </w:pPr>
+    </w:lvl>
+    <w:lvl w:ilvl="7" w:tplc="04190019" w:tentative="1">
+      <w:start w:val="1"/>
+      <w:numFmt w:val="lowerLetter"/>
+      <w:lvlText w:val="%8."/>
+      <w:lvlJc w:val="left"/>
+      <w:pPr>
+        <w:ind w:left="5760" w:hanging="360"/>
+      </w:pPr>
+    </w:lvl>
+    <w:lvl w:ilvl="8" w:tplc="0419001B" w:tentative="1">
+      <w:start w:val="1"/>
+      <w:numFmt w:val="lowerRoman"/>
+      <w:lvlText w:val="%9."/>
+      <w:lvlJc w:val="right"/>
+      <w:pPr>
+        <w:ind w:left="6480" w:hanging="180"/>
+      </w:pPr>
+    </w:lvl>
+  </w:abstractNum>
+  <w:abstractNum w:abstractNumId="29" w15:restartNumberingAfterBreak="0">
     <w:nsid w:val="3D510889"/>
     <w:multiLevelType w:val="hybridMultilevel"/>
     <w:tmpl w:val="580AEEA0"/>
@@ -45017,7 +46673,7 @@
       </w:pPr>
     </w:lvl>
   </w:abstractNum>
-  <w:abstractNum w:abstractNumId="29" w15:restartNumberingAfterBreak="0">
+  <w:abstractNum w:abstractNumId="30" w15:restartNumberingAfterBreak="0">
     <w:nsid w:val="423C4845"/>
     <w:multiLevelType w:val="hybridMultilevel"/>
     <w:tmpl w:val="580AEEA0"/>
@@ -45106,7 +46762,7 @@
       </w:pPr>
     </w:lvl>
   </w:abstractNum>
-  <w:abstractNum w:abstractNumId="30" w15:restartNumberingAfterBreak="0">
+  <w:abstractNum w:abstractNumId="31" w15:restartNumberingAfterBreak="0">
     <w:nsid w:val="45035928"/>
     <w:multiLevelType w:val="hybridMultilevel"/>
     <w:tmpl w:val="580AEEA0"/>
@@ -45195,7 +46851,7 @@
       </w:pPr>
     </w:lvl>
   </w:abstractNum>
-  <w:abstractNum w:abstractNumId="31" w15:restartNumberingAfterBreak="0">
+  <w:abstractNum w:abstractNumId="32" w15:restartNumberingAfterBreak="0">
     <w:nsid w:val="47892315"/>
     <w:multiLevelType w:val="hybridMultilevel"/>
     <w:tmpl w:val="CB4E12A0"/>
@@ -45284,7 +46940,7 @@
       </w:pPr>
     </w:lvl>
   </w:abstractNum>
-  <w:abstractNum w:abstractNumId="32" w15:restartNumberingAfterBreak="0">
+  <w:abstractNum w:abstractNumId="33" w15:restartNumberingAfterBreak="0">
     <w:nsid w:val="478E5046"/>
     <w:multiLevelType w:val="hybridMultilevel"/>
     <w:tmpl w:val="9008238E"/>
@@ -45373,7 +47029,7 @@
       </w:pPr>
     </w:lvl>
   </w:abstractNum>
-  <w:abstractNum w:abstractNumId="33" w15:restartNumberingAfterBreak="0">
+  <w:abstractNum w:abstractNumId="34" w15:restartNumberingAfterBreak="0">
     <w:nsid w:val="47DD2C38"/>
     <w:multiLevelType w:val="hybridMultilevel"/>
     <w:tmpl w:val="9008238E"/>
@@ -45462,7 +47118,7 @@
       </w:pPr>
     </w:lvl>
   </w:abstractNum>
-  <w:abstractNum w:abstractNumId="34" w15:restartNumberingAfterBreak="0">
+  <w:abstractNum w:abstractNumId="35" w15:restartNumberingAfterBreak="0">
     <w:nsid w:val="4A3E7F03"/>
     <w:multiLevelType w:val="hybridMultilevel"/>
     <w:tmpl w:val="9008238E"/>
@@ -45551,7 +47207,7 @@
       </w:pPr>
     </w:lvl>
   </w:abstractNum>
-  <w:abstractNum w:abstractNumId="35" w15:restartNumberingAfterBreak="0">
+  <w:abstractNum w:abstractNumId="36" w15:restartNumberingAfterBreak="0">
     <w:nsid w:val="4F996FB8"/>
     <w:multiLevelType w:val="hybridMultilevel"/>
     <w:tmpl w:val="580AEEA0"/>
@@ -45640,7 +47296,96 @@
       </w:pPr>
     </w:lvl>
   </w:abstractNum>
-  <w:abstractNum w:abstractNumId="36" w15:restartNumberingAfterBreak="0">
+  <w:abstractNum w:abstractNumId="37" w15:restartNumberingAfterBreak="0">
+    <w:nsid w:val="52666CDA"/>
+    <w:multiLevelType w:val="hybridMultilevel"/>
+    <w:tmpl w:val="9008238E"/>
+    <w:lvl w:ilvl="0" w:tplc="0419000F">
+      <w:start w:val="1"/>
+      <w:numFmt w:val="decimal"/>
+      <w:lvlText w:val="%1."/>
+      <w:lvlJc w:val="left"/>
+      <w:pPr>
+        <w:ind w:left="720" w:hanging="360"/>
+      </w:pPr>
+      <w:rPr>
+        <w:rFonts w:hint="default"/>
+      </w:rPr>
+    </w:lvl>
+    <w:lvl w:ilvl="1" w:tplc="04190019" w:tentative="1">
+      <w:start w:val="1"/>
+      <w:numFmt w:val="lowerLetter"/>
+      <w:lvlText w:val="%2."/>
+      <w:lvlJc w:val="left"/>
+      <w:pPr>
+        <w:ind w:left="1440" w:hanging="360"/>
+      </w:pPr>
+    </w:lvl>
+    <w:lvl w:ilvl="2" w:tplc="0419001B" w:tentative="1">
+      <w:start w:val="1"/>
+      <w:numFmt w:val="lowerRoman"/>
+      <w:lvlText w:val="%3."/>
+      <w:lvlJc w:val="right"/>
+      <w:pPr>
+        <w:ind w:left="2160" w:hanging="180"/>
+      </w:pPr>
+    </w:lvl>
+    <w:lvl w:ilvl="3" w:tplc="0419000F" w:tentative="1">
+      <w:start w:val="1"/>
+      <w:numFmt w:val="decimal"/>
+      <w:lvlText w:val="%4."/>
+      <w:lvlJc w:val="left"/>
+      <w:pPr>
+        <w:ind w:left="2880" w:hanging="360"/>
+      </w:pPr>
+    </w:lvl>
+    <w:lvl w:ilvl="4" w:tplc="04190019" w:tentative="1">
+      <w:start w:val="1"/>
+      <w:numFmt w:val="lowerLetter"/>
+      <w:lvlText w:val="%5."/>
+      <w:lvlJc w:val="left"/>
+      <w:pPr>
+        <w:ind w:left="3600" w:hanging="360"/>
+      </w:pPr>
+    </w:lvl>
+    <w:lvl w:ilvl="5" w:tplc="0419001B" w:tentative="1">
+      <w:start w:val="1"/>
+      <w:numFmt w:val="lowerRoman"/>
+      <w:lvlText w:val="%6."/>
+      <w:lvlJc w:val="right"/>
+      <w:pPr>
+        <w:ind w:left="4320" w:hanging="180"/>
+      </w:pPr>
+    </w:lvl>
+    <w:lvl w:ilvl="6" w:tplc="0419000F" w:tentative="1">
+      <w:start w:val="1"/>
+      <w:numFmt w:val="decimal"/>
+      <w:lvlText w:val="%7."/>
+      <w:lvlJc w:val="left"/>
+      <w:pPr>
+        <w:ind w:left="5040" w:hanging="360"/>
+      </w:pPr>
+    </w:lvl>
+    <w:lvl w:ilvl="7" w:tplc="04190019" w:tentative="1">
+      <w:start w:val="1"/>
+      <w:numFmt w:val="lowerLetter"/>
+      <w:lvlText w:val="%8."/>
+      <w:lvlJc w:val="left"/>
+      <w:pPr>
+        <w:ind w:left="5760" w:hanging="360"/>
+      </w:pPr>
+    </w:lvl>
+    <w:lvl w:ilvl="8" w:tplc="0419001B" w:tentative="1">
+      <w:start w:val="1"/>
+      <w:numFmt w:val="lowerRoman"/>
+      <w:lvlText w:val="%9."/>
+      <w:lvlJc w:val="right"/>
+      <w:pPr>
+        <w:ind w:left="6480" w:hanging="180"/>
+      </w:pPr>
+    </w:lvl>
+  </w:abstractNum>
+  <w:abstractNum w:abstractNumId="38" w15:restartNumberingAfterBreak="0">
     <w:nsid w:val="54A205B1"/>
     <w:multiLevelType w:val="hybridMultilevel"/>
     <w:tmpl w:val="CB4E12A0"/>
@@ -45729,7 +47474,96 @@
       </w:pPr>
     </w:lvl>
   </w:abstractNum>
-  <w:abstractNum w:abstractNumId="37" w15:restartNumberingAfterBreak="0">
+  <w:abstractNum w:abstractNumId="39" w15:restartNumberingAfterBreak="0">
+    <w:nsid w:val="580157CA"/>
+    <w:multiLevelType w:val="hybridMultilevel"/>
+    <w:tmpl w:val="9008238E"/>
+    <w:lvl w:ilvl="0" w:tplc="0419000F">
+      <w:start w:val="1"/>
+      <w:numFmt w:val="decimal"/>
+      <w:lvlText w:val="%1."/>
+      <w:lvlJc w:val="left"/>
+      <w:pPr>
+        <w:ind w:left="720" w:hanging="360"/>
+      </w:pPr>
+      <w:rPr>
+        <w:rFonts w:hint="default"/>
+      </w:rPr>
+    </w:lvl>
+    <w:lvl w:ilvl="1" w:tplc="04190019" w:tentative="1">
+      <w:start w:val="1"/>
+      <w:numFmt w:val="lowerLetter"/>
+      <w:lvlText w:val="%2."/>
+      <w:lvlJc w:val="left"/>
+      <w:pPr>
+        <w:ind w:left="1440" w:hanging="360"/>
+      </w:pPr>
+    </w:lvl>
+    <w:lvl w:ilvl="2" w:tplc="0419001B" w:tentative="1">
+      <w:start w:val="1"/>
+      <w:numFmt w:val="lowerRoman"/>
+      <w:lvlText w:val="%3."/>
+      <w:lvlJc w:val="right"/>
+      <w:pPr>
+        <w:ind w:left="2160" w:hanging="180"/>
+      </w:pPr>
+    </w:lvl>
+    <w:lvl w:ilvl="3" w:tplc="0419000F" w:tentative="1">
+      <w:start w:val="1"/>
+      <w:numFmt w:val="decimal"/>
+      <w:lvlText w:val="%4."/>
+      <w:lvlJc w:val="left"/>
+      <w:pPr>
+        <w:ind w:left="2880" w:hanging="360"/>
+      </w:pPr>
+    </w:lvl>
+    <w:lvl w:ilvl="4" w:tplc="04190019" w:tentative="1">
+      <w:start w:val="1"/>
+      <w:numFmt w:val="lowerLetter"/>
+      <w:lvlText w:val="%5."/>
+      <w:lvlJc w:val="left"/>
+      <w:pPr>
+        <w:ind w:left="3600" w:hanging="360"/>
+      </w:pPr>
+    </w:lvl>
+    <w:lvl w:ilvl="5" w:tplc="0419001B" w:tentative="1">
+      <w:start w:val="1"/>
+      <w:numFmt w:val="lowerRoman"/>
+      <w:lvlText w:val="%6."/>
+      <w:lvlJc w:val="right"/>
+      <w:pPr>
+        <w:ind w:left="4320" w:hanging="180"/>
+      </w:pPr>
+    </w:lvl>
+    <w:lvl w:ilvl="6" w:tplc="0419000F" w:tentative="1">
+      <w:start w:val="1"/>
+      <w:numFmt w:val="decimal"/>
+      <w:lvlText w:val="%7."/>
+      <w:lvlJc w:val="left"/>
+      <w:pPr>
+        <w:ind w:left="5040" w:hanging="360"/>
+      </w:pPr>
+    </w:lvl>
+    <w:lvl w:ilvl="7" w:tplc="04190019" w:tentative="1">
+      <w:start w:val="1"/>
+      <w:numFmt w:val="lowerLetter"/>
+      <w:lvlText w:val="%8."/>
+      <w:lvlJc w:val="left"/>
+      <w:pPr>
+        <w:ind w:left="5760" w:hanging="360"/>
+      </w:pPr>
+    </w:lvl>
+    <w:lvl w:ilvl="8" w:tplc="0419001B" w:tentative="1">
+      <w:start w:val="1"/>
+      <w:numFmt w:val="lowerRoman"/>
+      <w:lvlText w:val="%9."/>
+      <w:lvlJc w:val="right"/>
+      <w:pPr>
+        <w:ind w:left="6480" w:hanging="180"/>
+      </w:pPr>
+    </w:lvl>
+  </w:abstractNum>
+  <w:abstractNum w:abstractNumId="40" w15:restartNumberingAfterBreak="0">
     <w:nsid w:val="580C1888"/>
     <w:multiLevelType w:val="hybridMultilevel"/>
     <w:tmpl w:val="9008238E"/>
@@ -45818,7 +47652,96 @@
       </w:pPr>
     </w:lvl>
   </w:abstractNum>
-  <w:abstractNum w:abstractNumId="38" w15:restartNumberingAfterBreak="0">
+  <w:abstractNum w:abstractNumId="41" w15:restartNumberingAfterBreak="0">
+    <w:nsid w:val="5B6030D7"/>
+    <w:multiLevelType w:val="hybridMultilevel"/>
+    <w:tmpl w:val="CB4E12A0"/>
+    <w:lvl w:ilvl="0" w:tplc="0419000F">
+      <w:start w:val="1"/>
+      <w:numFmt w:val="decimal"/>
+      <w:lvlText w:val="%1."/>
+      <w:lvlJc w:val="left"/>
+      <w:pPr>
+        <w:ind w:left="720" w:hanging="360"/>
+      </w:pPr>
+      <w:rPr>
+        <w:rFonts w:hint="default"/>
+      </w:rPr>
+    </w:lvl>
+    <w:lvl w:ilvl="1" w:tplc="04190019" w:tentative="1">
+      <w:start w:val="1"/>
+      <w:numFmt w:val="lowerLetter"/>
+      <w:lvlText w:val="%2."/>
+      <w:lvlJc w:val="left"/>
+      <w:pPr>
+        <w:ind w:left="1440" w:hanging="360"/>
+      </w:pPr>
+    </w:lvl>
+    <w:lvl w:ilvl="2" w:tplc="0419001B" w:tentative="1">
+      <w:start w:val="1"/>
+      <w:numFmt w:val="lowerRoman"/>
+      <w:lvlText w:val="%3."/>
+      <w:lvlJc w:val="right"/>
+      <w:pPr>
+        <w:ind w:left="2160" w:hanging="180"/>
+      </w:pPr>
+    </w:lvl>
+    <w:lvl w:ilvl="3" w:tplc="0419000F" w:tentative="1">
+      <w:start w:val="1"/>
+      <w:numFmt w:val="decimal"/>
+      <w:lvlText w:val="%4."/>
+      <w:lvlJc w:val="left"/>
+      <w:pPr>
+        <w:ind w:left="2880" w:hanging="360"/>
+      </w:pPr>
+    </w:lvl>
+    <w:lvl w:ilvl="4" w:tplc="04190019" w:tentative="1">
+      <w:start w:val="1"/>
+      <w:numFmt w:val="lowerLetter"/>
+      <w:lvlText w:val="%5."/>
+      <w:lvlJc w:val="left"/>
+      <w:pPr>
+        <w:ind w:left="3600" w:hanging="360"/>
+      </w:pPr>
+    </w:lvl>
+    <w:lvl w:ilvl="5" w:tplc="0419001B" w:tentative="1">
+      <w:start w:val="1"/>
+      <w:numFmt w:val="lowerRoman"/>
+      <w:lvlText w:val="%6."/>
+      <w:lvlJc w:val="right"/>
+      <w:pPr>
+        <w:ind w:left="4320" w:hanging="180"/>
+      </w:pPr>
+    </w:lvl>
+    <w:lvl w:ilvl="6" w:tplc="0419000F" w:tentative="1">
+      <w:start w:val="1"/>
+      <w:numFmt w:val="decimal"/>
+      <w:lvlText w:val="%7."/>
+      <w:lvlJc w:val="left"/>
+      <w:pPr>
+        <w:ind w:left="5040" w:hanging="360"/>
+      </w:pPr>
+    </w:lvl>
+    <w:lvl w:ilvl="7" w:tplc="04190019" w:tentative="1">
+      <w:start w:val="1"/>
+      <w:numFmt w:val="lowerLetter"/>
+      <w:lvlText w:val="%8."/>
+      <w:lvlJc w:val="left"/>
+      <w:pPr>
+        <w:ind w:left="5760" w:hanging="360"/>
+      </w:pPr>
+    </w:lvl>
+    <w:lvl w:ilvl="8" w:tplc="0419001B" w:tentative="1">
+      <w:start w:val="1"/>
+      <w:numFmt w:val="lowerRoman"/>
+      <w:lvlText w:val="%9."/>
+      <w:lvlJc w:val="right"/>
+      <w:pPr>
+        <w:ind w:left="6480" w:hanging="180"/>
+      </w:pPr>
+    </w:lvl>
+  </w:abstractNum>
+  <w:abstractNum w:abstractNumId="42" w15:restartNumberingAfterBreak="0">
     <w:nsid w:val="5EE37EDF"/>
     <w:multiLevelType w:val="hybridMultilevel"/>
     <w:tmpl w:val="CB4E12A0"/>
@@ -45907,7 +47830,7 @@
       </w:pPr>
     </w:lvl>
   </w:abstractNum>
-  <w:abstractNum w:abstractNumId="39" w15:restartNumberingAfterBreak="0">
+  <w:abstractNum w:abstractNumId="43" w15:restartNumberingAfterBreak="0">
     <w:nsid w:val="5FF74F11"/>
     <w:multiLevelType w:val="hybridMultilevel"/>
     <w:tmpl w:val="580AEEA0"/>
@@ -45996,7 +47919,7 @@
       </w:pPr>
     </w:lvl>
   </w:abstractNum>
-  <w:abstractNum w:abstractNumId="40" w15:restartNumberingAfterBreak="0">
+  <w:abstractNum w:abstractNumId="44" w15:restartNumberingAfterBreak="0">
     <w:nsid w:val="63851FD1"/>
     <w:multiLevelType w:val="hybridMultilevel"/>
     <w:tmpl w:val="7DBAE4AE"/>
@@ -46085,7 +48008,7 @@
       </w:pPr>
     </w:lvl>
   </w:abstractNum>
-  <w:abstractNum w:abstractNumId="41" w15:restartNumberingAfterBreak="0">
+  <w:abstractNum w:abstractNumId="45" w15:restartNumberingAfterBreak="0">
     <w:nsid w:val="66F46A2D"/>
     <w:multiLevelType w:val="hybridMultilevel"/>
     <w:tmpl w:val="9008238E"/>
@@ -46174,7 +48097,7 @@
       </w:pPr>
     </w:lvl>
   </w:abstractNum>
-  <w:abstractNum w:abstractNumId="42" w15:restartNumberingAfterBreak="0">
+  <w:abstractNum w:abstractNumId="46" w15:restartNumberingAfterBreak="0">
     <w:nsid w:val="67197985"/>
     <w:multiLevelType w:val="hybridMultilevel"/>
     <w:tmpl w:val="9008238E"/>
@@ -46263,7 +48186,7 @@
       </w:pPr>
     </w:lvl>
   </w:abstractNum>
-  <w:abstractNum w:abstractNumId="43" w15:restartNumberingAfterBreak="0">
+  <w:abstractNum w:abstractNumId="47" w15:restartNumberingAfterBreak="0">
     <w:nsid w:val="68DA4A79"/>
     <w:multiLevelType w:val="hybridMultilevel"/>
     <w:tmpl w:val="580AEEA0"/>
@@ -46352,7 +48275,7 @@
       </w:pPr>
     </w:lvl>
   </w:abstractNum>
-  <w:abstractNum w:abstractNumId="44" w15:restartNumberingAfterBreak="0">
+  <w:abstractNum w:abstractNumId="48" w15:restartNumberingAfterBreak="0">
     <w:nsid w:val="6A9B0012"/>
     <w:multiLevelType w:val="hybridMultilevel"/>
     <w:tmpl w:val="9008238E"/>
@@ -46441,7 +48364,7 @@
       </w:pPr>
     </w:lvl>
   </w:abstractNum>
-  <w:abstractNum w:abstractNumId="45" w15:restartNumberingAfterBreak="0">
+  <w:abstractNum w:abstractNumId="49" w15:restartNumberingAfterBreak="0">
     <w:nsid w:val="6D4112D5"/>
     <w:multiLevelType w:val="hybridMultilevel"/>
     <w:tmpl w:val="9008238E"/>
@@ -46530,7 +48453,7 @@
       </w:pPr>
     </w:lvl>
   </w:abstractNum>
-  <w:abstractNum w:abstractNumId="46" w15:restartNumberingAfterBreak="0">
+  <w:abstractNum w:abstractNumId="50" w15:restartNumberingAfterBreak="0">
     <w:nsid w:val="6E2B2B42"/>
     <w:multiLevelType w:val="hybridMultilevel"/>
     <w:tmpl w:val="9008238E"/>
@@ -46619,7 +48542,7 @@
       </w:pPr>
     </w:lvl>
   </w:abstractNum>
-  <w:abstractNum w:abstractNumId="47" w15:restartNumberingAfterBreak="0">
+  <w:abstractNum w:abstractNumId="51" w15:restartNumberingAfterBreak="0">
     <w:nsid w:val="72476B80"/>
     <w:multiLevelType w:val="hybridMultilevel"/>
     <w:tmpl w:val="580AEEA0"/>
@@ -46708,7 +48631,7 @@
       </w:pPr>
     </w:lvl>
   </w:abstractNum>
-  <w:abstractNum w:abstractNumId="48" w15:restartNumberingAfterBreak="0">
+  <w:abstractNum w:abstractNumId="52" w15:restartNumberingAfterBreak="0">
     <w:nsid w:val="743B42A5"/>
     <w:multiLevelType w:val="hybridMultilevel"/>
     <w:tmpl w:val="9008238E"/>
@@ -46797,7 +48720,7 @@
       </w:pPr>
     </w:lvl>
   </w:abstractNum>
-  <w:abstractNum w:abstractNumId="49" w15:restartNumberingAfterBreak="0">
+  <w:abstractNum w:abstractNumId="53" w15:restartNumberingAfterBreak="0">
     <w:nsid w:val="77D86EF3"/>
     <w:multiLevelType w:val="hybridMultilevel"/>
     <w:tmpl w:val="580AEEA0"/>
@@ -46886,7 +48809,7 @@
       </w:pPr>
     </w:lvl>
   </w:abstractNum>
-  <w:abstractNum w:abstractNumId="50" w15:restartNumberingAfterBreak="0">
+  <w:abstractNum w:abstractNumId="54" w15:restartNumberingAfterBreak="0">
     <w:nsid w:val="78094EBF"/>
     <w:multiLevelType w:val="hybridMultilevel"/>
     <w:tmpl w:val="CB4E12A0"/>
@@ -46975,7 +48898,7 @@
       </w:pPr>
     </w:lvl>
   </w:abstractNum>
-  <w:abstractNum w:abstractNumId="51" w15:restartNumberingAfterBreak="0">
+  <w:abstractNum w:abstractNumId="55" w15:restartNumberingAfterBreak="0">
     <w:nsid w:val="7BA538EB"/>
     <w:multiLevelType w:val="hybridMultilevel"/>
     <w:tmpl w:val="9008238E"/>
@@ -47064,7 +48987,7 @@
       </w:pPr>
     </w:lvl>
   </w:abstractNum>
-  <w:abstractNum w:abstractNumId="52" w15:restartNumberingAfterBreak="0">
+  <w:abstractNum w:abstractNumId="56" w15:restartNumberingAfterBreak="0">
     <w:nsid w:val="7C133A2F"/>
     <w:multiLevelType w:val="hybridMultilevel"/>
     <w:tmpl w:val="580AEEA0"/>
@@ -47153,7 +49076,7 @@
       </w:pPr>
     </w:lvl>
   </w:abstractNum>
-  <w:abstractNum w:abstractNumId="53" w15:restartNumberingAfterBreak="0">
+  <w:abstractNum w:abstractNumId="57" w15:restartNumberingAfterBreak="0">
     <w:nsid w:val="7C4E2277"/>
     <w:multiLevelType w:val="hybridMultilevel"/>
     <w:tmpl w:val="580AEEA0"/>
@@ -47242,7 +49165,7 @@
       </w:pPr>
     </w:lvl>
   </w:abstractNum>
-  <w:abstractNum w:abstractNumId="54" w15:restartNumberingAfterBreak="0">
+  <w:abstractNum w:abstractNumId="58" w15:restartNumberingAfterBreak="0">
     <w:nsid w:val="7D9F0223"/>
     <w:multiLevelType w:val="hybridMultilevel"/>
     <w:tmpl w:val="D69A91BC"/>
@@ -47331,7 +49254,7 @@
       </w:pPr>
     </w:lvl>
   </w:abstractNum>
-  <w:abstractNum w:abstractNumId="55" w15:restartNumberingAfterBreak="0">
+  <w:abstractNum w:abstractNumId="59" w15:restartNumberingAfterBreak="0">
     <w:nsid w:val="7F831041"/>
     <w:multiLevelType w:val="hybridMultilevel"/>
     <w:tmpl w:val="9008238E"/>
@@ -47421,13 +49344,13 @@
     </w:lvl>
   </w:abstractNum>
   <w:num w:numId="1">
-    <w:abstractNumId w:val="44"/>
+    <w:abstractNumId w:val="48"/>
   </w:num>
   <w:num w:numId="2">
     <w:abstractNumId w:val="27"/>
   </w:num>
   <w:num w:numId="3">
-    <w:abstractNumId w:val="55"/>
+    <w:abstractNumId w:val="59"/>
   </w:num>
   <w:num w:numId="4">
     <w:abstractNumId w:val="23"/>
@@ -47436,7 +49359,7 @@
     <w:abstractNumId w:val="19"/>
   </w:num>
   <w:num w:numId="6">
-    <w:abstractNumId w:val="28"/>
+    <w:abstractNumId w:val="29"/>
   </w:num>
   <w:num w:numId="7">
     <w:abstractNumId w:val="11"/>
@@ -47445,7 +49368,7 @@
     <w:abstractNumId w:val="26"/>
   </w:num>
   <w:num w:numId="9">
-    <w:abstractNumId w:val="45"/>
+    <w:abstractNumId w:val="49"/>
   </w:num>
   <w:num w:numId="10">
     <w:abstractNumId w:val="20"/>
@@ -47454,10 +49377,10 @@
     <w:abstractNumId w:val="17"/>
   </w:num>
   <w:num w:numId="12">
-    <w:abstractNumId w:val="52"/>
+    <w:abstractNumId w:val="56"/>
   </w:num>
   <w:num w:numId="13">
-    <w:abstractNumId w:val="33"/>
+    <w:abstractNumId w:val="34"/>
   </w:num>
   <w:num w:numId="14">
     <w:abstractNumId w:val="22"/>
@@ -47472,10 +49395,10 @@
     <w:abstractNumId w:val="9"/>
   </w:num>
   <w:num w:numId="18">
-    <w:abstractNumId w:val="30"/>
+    <w:abstractNumId w:val="31"/>
   </w:num>
   <w:num w:numId="19">
-    <w:abstractNumId w:val="37"/>
+    <w:abstractNumId w:val="40"/>
   </w:num>
   <w:num w:numId="20">
     <w:abstractNumId w:val="24"/>
@@ -47484,25 +49407,25 @@
     <w:abstractNumId w:val="10"/>
   </w:num>
   <w:num w:numId="22">
-    <w:abstractNumId w:val="47"/>
+    <w:abstractNumId w:val="51"/>
   </w:num>
   <w:num w:numId="23">
     <w:abstractNumId w:val="1"/>
   </w:num>
   <w:num w:numId="24">
-    <w:abstractNumId w:val="35"/>
+    <w:abstractNumId w:val="36"/>
   </w:num>
   <w:num w:numId="25">
-    <w:abstractNumId w:val="54"/>
+    <w:abstractNumId w:val="58"/>
   </w:num>
   <w:num w:numId="26">
-    <w:abstractNumId w:val="53"/>
+    <w:abstractNumId w:val="57"/>
   </w:num>
   <w:num w:numId="27">
     <w:abstractNumId w:val="5"/>
   </w:num>
   <w:num w:numId="28">
-    <w:abstractNumId w:val="43"/>
+    <w:abstractNumId w:val="47"/>
   </w:num>
   <w:num w:numId="29">
     <w:abstractNumId w:val="16"/>
@@ -47511,46 +49434,46 @@
     <w:abstractNumId w:val="7"/>
   </w:num>
   <w:num w:numId="31">
-    <w:abstractNumId w:val="46"/>
+    <w:abstractNumId w:val="50"/>
   </w:num>
   <w:num w:numId="32">
-    <w:abstractNumId w:val="29"/>
+    <w:abstractNumId w:val="30"/>
   </w:num>
   <w:num w:numId="33">
-    <w:abstractNumId w:val="34"/>
+    <w:abstractNumId w:val="35"/>
   </w:num>
   <w:num w:numId="34">
-    <w:abstractNumId w:val="39"/>
+    <w:abstractNumId w:val="43"/>
   </w:num>
   <w:num w:numId="35">
-    <w:abstractNumId w:val="48"/>
+    <w:abstractNumId w:val="52"/>
   </w:num>
   <w:num w:numId="36">
-    <w:abstractNumId w:val="49"/>
+    <w:abstractNumId w:val="53"/>
   </w:num>
   <w:num w:numId="37">
-    <w:abstractNumId w:val="51"/>
+    <w:abstractNumId w:val="55"/>
   </w:num>
   <w:num w:numId="38">
-    <w:abstractNumId w:val="36"/>
+    <w:abstractNumId w:val="38"/>
   </w:num>
   <w:num w:numId="39">
-    <w:abstractNumId w:val="32"/>
+    <w:abstractNumId w:val="33"/>
   </w:num>
   <w:num w:numId="40">
     <w:abstractNumId w:val="0"/>
   </w:num>
   <w:num w:numId="41">
-    <w:abstractNumId w:val="40"/>
+    <w:abstractNumId w:val="44"/>
   </w:num>
   <w:num w:numId="42">
     <w:abstractNumId w:val="15"/>
   </w:num>
   <w:num w:numId="43">
-    <w:abstractNumId w:val="31"/>
+    <w:abstractNumId w:val="32"/>
   </w:num>
   <w:num w:numId="44">
-    <w:abstractNumId w:val="41"/>
+    <w:abstractNumId w:val="45"/>
   </w:num>
   <w:num w:numId="45">
     <w:abstractNumId w:val="6"/>
@@ -47562,10 +49485,10 @@
     <w:abstractNumId w:val="21"/>
   </w:num>
   <w:num w:numId="48">
-    <w:abstractNumId w:val="50"/>
+    <w:abstractNumId w:val="54"/>
   </w:num>
   <w:num w:numId="49">
-    <w:abstractNumId w:val="42"/>
+    <w:abstractNumId w:val="46"/>
   </w:num>
   <w:num w:numId="50">
     <w:abstractNumId w:val="2"/>
@@ -47580,7 +49503,7 @@
     <w:abstractNumId w:val="12"/>
   </w:num>
   <w:num w:numId="54">
-    <w:abstractNumId w:val="38"/>
+    <w:abstractNumId w:val="42"/>
   </w:num>
   <w:num w:numId="55">
     <w:abstractNumId w:val="3"/>
@@ -47588,12 +49511,24 @@
   <w:num w:numId="56">
     <w:abstractNumId w:val="4"/>
   </w:num>
+  <w:num w:numId="57">
+    <w:abstractNumId w:val="37"/>
+  </w:num>
+  <w:num w:numId="58">
+    <w:abstractNumId w:val="28"/>
+  </w:num>
+  <w:num w:numId="59">
+    <w:abstractNumId w:val="39"/>
+  </w:num>
+  <w:num w:numId="60">
+    <w:abstractNumId w:val="41"/>
+  </w:num>
   <w:numIdMacAtCleanup w:val="56"/>
 </w:numbering>
 </file>
 
 <file path=word/styles.xml><?xml version="1.0" encoding="utf-8"?>
-<w:styles xmlns:mc="http://schemas.openxmlformats.org/markup-compatibility/2006" xmlns:r="http://schemas.openxmlformats.org/officeDocument/2006/relationships" xmlns:w="http://schemas.openxmlformats.org/wordprocessingml/2006/main" xmlns:w14="http://schemas.microsoft.com/office/word/2010/wordml" xmlns:w15="http://schemas.microsoft.com/office/word/2012/wordml" mc:Ignorable="w14 w15">
+<w:styles xmlns:mc="http://schemas.openxmlformats.org/markup-compatibility/2006" xmlns:r="http://schemas.openxmlformats.org/officeDocument/2006/relationships" xmlns:w="http://schemas.openxmlformats.org/wordprocessingml/2006/main" xmlns:w14="http://schemas.microsoft.com/office/word/2010/wordml" xmlns:w15="http://schemas.microsoft.com/office/word/2012/wordml" xmlns:w16se="http://schemas.microsoft.com/office/word/2015/wordml/symex" mc:Ignorable="w14 w15 w16se">
   <w:docDefaults>
     <w:rPrDefault>
       <w:rPr>
@@ -48685,23 +50620,6 @@
     <b:RefOrder>2</b:RefOrder>
   </b:Source>
   <b:Source>
-    <b:Tag>Mic</b:Tag>
-    <b:SourceType>DocumentFromInternetSite</b:SourceType>
-    <b:Guid>{0A26464A-DF93-4831-BC1D-6E5049CFB569}</b:Guid>
-    <b:Title>SQL Server 2016 Express LocalDB</b:Title>
-    <b:Author>
-      <b:Author>
-        <b:Corporate>Microsoft Corp.</b:Corporate>
-      </b:Author>
-    </b:Author>
-    <b:InternetSiteTitle>MSDN</b:InternetSiteTitle>
-    <b:YearAccessed>2018</b:YearAccessed>
-    <b:MonthAccessed>July</b:MonthAccessed>
-    <b:DayAccessed>26</b:DayAccessed>
-    <b:URL>https://docs.microsoft.com/en-us/sql/database-engine/configure-windows/sql-server-2016-express-localdb?view=sql-server-2017</b:URL>
-    <b:RefOrder>3</b:RefOrder>
-  </b:Source>
-  <b:Source>
     <b:Tag>Fod18</b:Tag>
     <b:SourceType>DocumentFromInternetSite</b:SourceType>
     <b:Guid>{BD46BFE4-3355-4467-9B00-BA089CDD9A43}</b:Guid>
@@ -48738,23 +50656,6 @@
       </b:Author>
     </b:Author>
     <b:RefOrder>13</b:RefOrder>
-  </b:Source>
-  <b:Source>
-    <b:Tag>Mic18333</b:Tag>
-    <b:SourceType>DocumentFromInternetSite</b:SourceType>
-    <b:Guid>{EC111935-B09F-416D-A667-946F260BA659}</b:Guid>
-    <b:Author>
-      <b:Author>
-        <b:Corporate>Microsoft Corp.</b:Corporate>
-      </b:Author>
-    </b:Author>
-    <b:Title>ALTER TABLE computed_column_definition (Transact-SQL)</b:Title>
-    <b:InternetSiteTitle>MSDN</b:InternetSiteTitle>
-    <b:YearAccessed>2018</b:YearAccessed>
-    <b:MonthAccessed>September</b:MonthAccessed>
-    <b:DayAccessed>03</b:DayAccessed>
-    <b:URL>https://docs.microsoft.com/en-us/sql/t-sql/statements/alter-table-computed-column-definition-transact-sql?view=sql-server-2017</b:URL>
-    <b:RefOrder>6</b:RefOrder>
   </b:Source>
   <b:Source>
     <b:Tag>Mic181</b:Tag>
@@ -48825,23 +50726,6 @@
     <b:RefOrder>12</b:RefOrder>
   </b:Source>
   <b:Source>
-    <b:Tag>Row18</b:Tag>
-    <b:SourceType>DocumentFromInternetSite</b:SourceType>
-    <b:Guid>{BD42DA21-A053-4BD7-804D-E818154AEE38}</b:Guid>
-    <b:Title>Row-Level Security</b:Title>
-    <b:InternetSiteTitle>MSDN</b:InternetSiteTitle>
-    <b:YearAccessed>2018</b:YearAccessed>
-    <b:MonthAccessed>August</b:MonthAccessed>
-    <b:DayAccessed>29</b:DayAccessed>
-    <b:URL>https://docs.microsoft.com/en-us/sql/relational-databases/security/row-level-security?view=sql-server-2017</b:URL>
-    <b:Author>
-      <b:Author>
-        <b:Corporate>Microsoft Corp.</b:Corporate>
-      </b:Author>
-    </b:Author>
-    <b:RefOrder>1</b:RefOrder>
-  </b:Source>
-  <b:Source>
     <b:Tag>Mic18setapprole</b:Tag>
     <b:SourceType>DocumentFromInternetSite</b:SourceType>
     <b:Guid>{1C895669-CA15-445F-BB10-5DB818811A2F}</b:Guid>
@@ -48892,11 +50776,62 @@
     <b:URL>https://msdn.microsoft.com/ru-ru/library/system.windows.window.sourceinitialized</b:URL>
     <b:RefOrder>8</b:RefOrder>
   </b:Source>
+  <b:Source>
+    <b:Tag>Mic18333</b:Tag>
+    <b:SourceType>DocumentFromInternetSite</b:SourceType>
+    <b:Guid>{FF7BFA4D-1F68-499A-B72F-266BB459193A}</b:Guid>
+    <b:Author>
+      <b:Author>
+        <b:Corporate>Microsoft Corp.</b:Corporate>
+      </b:Author>
+    </b:Author>
+    <b:Title>ALTER TABLE computed_column_definition (Transact-SQL)</b:Title>
+    <b:InternetSiteTitle>MSDN</b:InternetSiteTitle>
+    <b:YearAccessed>2018</b:YearAccessed>
+    <b:MonthAccessed>September</b:MonthAccessed>
+    <b:DayAccessed>03</b:DayAccessed>
+    <b:URL>https://docs.microsoft.com/en-us/sql/t-sql/statements/alter-table-computed-column-definition-transact-sql</b:URL>
+    <b:RefOrder>6</b:RefOrder>
+  </b:Source>
+  <b:Source>
+    <b:Tag>Mic</b:Tag>
+    <b:SourceType>DocumentFromInternetSite</b:SourceType>
+    <b:Guid>{73AEDF07-BD7E-4B77-B660-CA6925C6184F}</b:Guid>
+    <b:Title>SQL Server 2016 Express LocalDB</b:Title>
+    <b:Author>
+      <b:Author>
+        <b:Corporate>Microsoft Corp.</b:Corporate>
+      </b:Author>
+    </b:Author>
+    <b:InternetSiteTitle>MSDN</b:InternetSiteTitle>
+    <b:YearAccessed>2018</b:YearAccessed>
+    <b:MonthAccessed>July</b:MonthAccessed>
+    <b:DayAccessed>26</b:DayAccessed>
+    <b:URL>https://docs.microsoft.com/en-us/sql/database-engine/configure-windows/sql-server-2016-express-localdb</b:URL>
+    <b:RefOrder>3</b:RefOrder>
+  </b:Source>
+  <b:Source>
+    <b:Tag>Row18</b:Tag>
+    <b:SourceType>DocumentFromInternetSite</b:SourceType>
+    <b:Guid>{CCDA38D4-79C1-4E6C-B5D0-5292572F6582}</b:Guid>
+    <b:Title>Row-Level Security</b:Title>
+    <b:InternetSiteTitle>MSDN</b:InternetSiteTitle>
+    <b:YearAccessed>2018</b:YearAccessed>
+    <b:MonthAccessed>August</b:MonthAccessed>
+    <b:DayAccessed>29</b:DayAccessed>
+    <b:URL>https://docs.microsoft.com/en-us/sql/relational-databases/security/row-level-security</b:URL>
+    <b:Author>
+      <b:Author>
+        <b:Corporate>Microsoft Corp.</b:Corporate>
+      </b:Author>
+    </b:Author>
+    <b:RefOrder>1</b:RefOrder>
+  </b:Source>
 </b:Sources>
 </file>
 
 <file path=customXml/itemProps1.xml><?xml version="1.0" encoding="utf-8"?>
-<ds:datastoreItem xmlns:ds="http://schemas.openxmlformats.org/officeDocument/2006/customXml" ds:itemID="{27F77703-499C-4238-8D7F-1B3D87222C1B}">
+<ds:datastoreItem xmlns:ds="http://schemas.openxmlformats.org/officeDocument/2006/customXml" ds:itemID="{8A4A8337-9735-485F-9ECC-CD01925FF9ED}">
   <ds:schemaRefs>
     <ds:schemaRef ds:uri="http://schemas.openxmlformats.org/officeDocument/2006/bibliography"/>
   </ds:schemaRefs>

</xml_diff>